<commit_message>
Added hints for multidimentional arrays basics exercises
</commit_message>
<xml_diff>
--- a/Courses/Software-Sciences/Module-2-DS-and-Algo/04.1-Multidimentional-Arrays-Basics/04.1-Multidimentional-Arrays-Basics-Exercises.docx
+++ b/Courses/Software-Sciences/Module-2-DS-and-Algo/04.1-Multidimentional-Arrays-Basics/04.1-Multidimentional-Arrays-Basics-Exercises.docx
@@ -5,7 +5,6 @@
     <w:p>
       <w:pPr>
         <w:pStyle w:val="Heading1"/>
-        <w:spacing w:line="240" w:lineRule="auto"/>
         <w:jc w:val="center"/>
         <w:rPr>
           <w:sz w:val="52"/>
@@ -39,7 +38,6 @@
     </w:p>
     <w:p>
       <w:pPr>
-        <w:spacing w:line="240" w:lineRule="auto"/>
         <w:rPr>
           <w:lang w:val="bg-BG"/>
         </w:rPr>
@@ -282,7 +280,6 @@
     </w:p>
     <w:p>
       <w:pPr>
-        <w:spacing w:line="240" w:lineRule="auto"/>
         <w:rPr>
           <w:lang w:val="bg-BG"/>
         </w:rPr>
@@ -293,7 +290,7 @@
           <w:lang w:eastAsia="bg-BG"/>
         </w:rPr>
         <w:drawing>
-          <wp:inline distT="0" distB="0" distL="0" distR="0" wp14:anchorId="0E3D50B2" wp14:editId="5F5FC6EE">
+          <wp:inline distT="0" distB="0" distL="0" distR="0" wp14:anchorId="0E3D50B2" wp14:editId="39D828CB">
             <wp:extent cx="1780842" cy="1752795"/>
             <wp:effectExtent l="0" t="0" r="0" b="0"/>
             <wp:docPr id="8" name="Picture 8" descr="Graphical user interface, application, Teams&#10;&#10;Description automatically generated"/>
@@ -348,7 +345,6 @@
     <w:p>
       <w:pPr>
         <w:pStyle w:val="Heading3"/>
-        <w:spacing w:line="240" w:lineRule="auto"/>
         <w:rPr>
           <w:lang w:val="bg-BG"/>
         </w:rPr>
@@ -370,7 +366,6 @@
         <w:tabs>
           <w:tab w:val="num" w:pos="720"/>
         </w:tabs>
-        <w:spacing w:line="240" w:lineRule="auto"/>
         <w:rPr>
           <w:lang w:val="bg-BG"/>
         </w:rPr>
@@ -422,7 +417,6 @@
         <w:tabs>
           <w:tab w:val="num" w:pos="720"/>
         </w:tabs>
-        <w:spacing w:line="240" w:lineRule="auto"/>
         <w:rPr>
           <w:lang w:val="bg-BG"/>
         </w:rPr>
@@ -525,7 +519,7 @@
           </w:tcPr>
           <w:p>
             <w:pPr>
-              <w:spacing w:before="40" w:after="40"/>
+              <w:spacing w:before="40" w:after="40" w:line="276" w:lineRule="auto"/>
               <w:jc w:val="center"/>
               <w:rPr>
                 <w:b/>
@@ -549,7 +543,7 @@
           </w:tcPr>
           <w:p>
             <w:pPr>
-              <w:spacing w:before="40" w:after="40"/>
+              <w:spacing w:before="40" w:after="40" w:line="276" w:lineRule="auto"/>
               <w:jc w:val="center"/>
               <w:rPr>
                 <w:b/>
@@ -574,7 +568,7 @@
           </w:tcPr>
           <w:p>
             <w:pPr>
-              <w:spacing w:before="40" w:after="40"/>
+              <w:spacing w:before="40" w:after="40" w:line="276" w:lineRule="auto"/>
               <w:rPr>
                 <w:rFonts w:ascii="Consolas" w:hAnsi="Consolas"/>
                 <w:lang w:val="bg-BG"/>
@@ -590,7 +584,7 @@
           </w:p>
           <w:p>
             <w:pPr>
-              <w:spacing w:before="40" w:after="40"/>
+              <w:spacing w:before="40" w:after="40" w:line="276" w:lineRule="auto"/>
               <w:rPr>
                 <w:rFonts w:ascii="Consolas" w:hAnsi="Consolas"/>
                 <w:lang w:val="bg-BG"/>
@@ -615,7 +609,7 @@
           </w:p>
           <w:p>
             <w:pPr>
-              <w:spacing w:before="40" w:after="40"/>
+              <w:spacing w:before="40" w:after="40" w:line="276" w:lineRule="auto"/>
               <w:rPr>
                 <w:rFonts w:ascii="Consolas" w:hAnsi="Consolas"/>
                 <w:lang w:val="bg-BG"/>
@@ -647,7 +641,7 @@
           </w:p>
           <w:p>
             <w:pPr>
-              <w:spacing w:before="40" w:after="40"/>
+              <w:spacing w:before="40" w:after="40" w:line="276" w:lineRule="auto"/>
               <w:rPr>
                 <w:b/>
                 <w:bCs/>
@@ -677,7 +671,7 @@
           </w:tcPr>
           <w:p>
             <w:pPr>
-              <w:spacing w:before="40" w:after="40"/>
+              <w:spacing w:before="40" w:after="40" w:line="276" w:lineRule="auto"/>
               <w:rPr>
                 <w:rFonts w:ascii="Consolas" w:hAnsi="Consolas"/>
                 <w:noProof/>
@@ -700,7 +694,7 @@
           </w:tcPr>
           <w:p>
             <w:pPr>
-              <w:spacing w:before="40" w:after="40"/>
+              <w:spacing w:before="40" w:after="40" w:line="276" w:lineRule="auto"/>
               <w:rPr>
                 <w:rFonts w:ascii="Consolas" w:hAnsi="Consolas"/>
                 <w:lang w:val="bg-BG"/>
@@ -716,7 +710,7 @@
           </w:p>
           <w:p>
             <w:pPr>
-              <w:spacing w:before="40" w:after="40"/>
+              <w:spacing w:before="40" w:after="40" w:line="276" w:lineRule="auto"/>
               <w:rPr>
                 <w:rFonts w:ascii="Consolas" w:hAnsi="Consolas"/>
                 <w:lang w:val="bg-BG"/>
@@ -741,7 +735,7 @@
           </w:p>
           <w:p>
             <w:pPr>
-              <w:spacing w:before="40" w:after="40"/>
+              <w:spacing w:before="40" w:after="40" w:line="276" w:lineRule="auto"/>
               <w:rPr>
                 <w:rFonts w:ascii="Consolas" w:hAnsi="Consolas"/>
                 <w:lang w:val="bg-BG"/>
@@ -773,7 +767,7 @@
           </w:p>
           <w:p>
             <w:pPr>
-              <w:spacing w:before="40" w:after="40"/>
+              <w:spacing w:before="40" w:after="40" w:line="276" w:lineRule="auto"/>
               <w:rPr>
                 <w:rFonts w:ascii="Consolas" w:hAnsi="Consolas"/>
                 <w:noProof/>
@@ -803,7 +797,7 @@
           </w:tcPr>
           <w:p>
             <w:pPr>
-              <w:spacing w:before="40" w:after="40"/>
+              <w:spacing w:before="40" w:after="40" w:line="276" w:lineRule="auto"/>
               <w:rPr>
                 <w:rFonts w:ascii="Consolas" w:hAnsi="Consolas"/>
                 <w:noProof/>
@@ -822,6 +816,875 @@
     </w:tbl>
     <w:p>
       <w:pPr>
+        <w:pStyle w:val="Heading3"/>
+        <w:rPr>
+          <w:lang w:val="bg-BG"/>
+        </w:rPr>
+      </w:pPr>
+      <w:r>
+        <w:rPr>
+          <w:lang w:val="bg-BG"/>
+        </w:rPr>
+        <w:t>Насоки</w:t>
+      </w:r>
+    </w:p>
+    <w:p>
+      <w:pPr>
+        <w:pStyle w:val="ListParagraph"/>
+        <w:numPr>
+          <w:ilvl w:val="0"/>
+          <w:numId w:val="12"/>
+        </w:numPr>
+        <w:rPr>
+          <w:lang w:val="bg-BG"/>
+        </w:rPr>
+      </w:pPr>
+      <w:r>
+        <w:rPr>
+          <w:lang w:val="bg-BG"/>
+        </w:rPr>
+        <w:t xml:space="preserve">Прочетете </w:t>
+      </w:r>
+      <w:r>
+        <w:rPr>
+          <w:b/>
+          <w:bCs/>
+          <w:lang w:val="bg-BG"/>
+        </w:rPr>
+        <w:t>число</w:t>
+      </w:r>
+      <w:r>
+        <w:rPr>
+          <w:lang w:val="bg-BG"/>
+        </w:rPr>
+        <w:t xml:space="preserve"> от конзолата, </w:t>
+      </w:r>
+      <w:r>
+        <w:rPr>
+          <w:lang w:val="bg-BG"/>
+        </w:rPr>
+        <w:t>което</w:t>
+      </w:r>
+      <w:r>
+        <w:rPr>
+          <w:lang w:val="bg-BG"/>
+        </w:rPr>
+        <w:t xml:space="preserve"> да определи </w:t>
+      </w:r>
+      <w:r>
+        <w:rPr>
+          <w:b/>
+          <w:bCs/>
+          <w:lang w:val="bg-BG"/>
+        </w:rPr>
+        <w:t>размера</w:t>
+      </w:r>
+      <w:r>
+        <w:rPr>
+          <w:lang w:val="bg-BG"/>
+        </w:rPr>
+        <w:t xml:space="preserve"> на </w:t>
+      </w:r>
+      <w:r>
+        <w:rPr>
+          <w:b/>
+          <w:bCs/>
+          <w:lang w:val="bg-BG"/>
+        </w:rPr>
+        <w:t>матрицата</w:t>
+      </w:r>
+      <w:r>
+        <w:t>,</w:t>
+      </w:r>
+      <w:r>
+        <w:rPr>
+          <w:lang w:val="bg-BG"/>
+        </w:rPr>
+        <w:t xml:space="preserve"> и я </w:t>
+      </w:r>
+      <w:r>
+        <w:rPr>
+          <w:b/>
+          <w:bCs/>
+          <w:lang w:val="bg-BG"/>
+        </w:rPr>
+        <w:t>създайте</w:t>
+      </w:r>
+      <w:r>
+        <w:rPr>
+          <w:lang w:val="bg-BG"/>
+        </w:rPr>
+        <w:t>:</w:t>
+      </w:r>
+    </w:p>
+    <w:p>
+      <w:pPr>
+        <w:pStyle w:val="ListParagraph"/>
+        <w:ind w:left="360"/>
+      </w:pPr>
+      <w:r>
+        <w:rPr>
+          <w:noProof/>
+        </w:rPr>
+        <w:drawing>
+          <wp:inline distT="0" distB="0" distL="0" distR="0" wp14:anchorId="4ABCB1E3" wp14:editId="35052442">
+            <wp:extent cx="3384550" cy="578937"/>
+            <wp:effectExtent l="12700" t="12700" r="6350" b="18415"/>
+            <wp:docPr id="1099315519" name="Picture 1"/>
+            <wp:cNvGraphicFramePr>
+              <a:graphicFrameLocks xmlns:a="http://schemas.openxmlformats.org/drawingml/2006/main" noChangeAspect="1"/>
+            </wp:cNvGraphicFramePr>
+            <a:graphic xmlns:a="http://schemas.openxmlformats.org/drawingml/2006/main">
+              <a:graphicData uri="http://schemas.openxmlformats.org/drawingml/2006/picture">
+                <pic:pic xmlns:pic="http://schemas.openxmlformats.org/drawingml/2006/picture">
+                  <pic:nvPicPr>
+                    <pic:cNvPr id="1099315519" name=""/>
+                    <pic:cNvPicPr/>
+                  </pic:nvPicPr>
+                  <pic:blipFill>
+                    <a:blip r:embed="rId10"/>
+                    <a:stretch>
+                      <a:fillRect/>
+                    </a:stretch>
+                  </pic:blipFill>
+                  <pic:spPr>
+                    <a:xfrm>
+                      <a:off x="0" y="0"/>
+                      <a:ext cx="3486469" cy="596371"/>
+                    </a:xfrm>
+                    <a:prstGeom prst="rect">
+                      <a:avLst/>
+                    </a:prstGeom>
+                    <a:ln>
+                      <a:solidFill>
+                        <a:schemeClr val="bg1">
+                          <a:lumMod val="75000"/>
+                        </a:schemeClr>
+                      </a:solidFill>
+                    </a:ln>
+                  </pic:spPr>
+                </pic:pic>
+              </a:graphicData>
+            </a:graphic>
+          </wp:inline>
+        </w:drawing>
+      </w:r>
+    </w:p>
+    <w:p>
+      <w:pPr>
+        <w:pStyle w:val="ListParagraph"/>
+        <w:numPr>
+          <w:ilvl w:val="0"/>
+          <w:numId w:val="12"/>
+        </w:numPr>
+        <w:rPr>
+          <w:lang w:val="bg-BG"/>
+        </w:rPr>
+      </w:pPr>
+      <w:r>
+        <w:rPr>
+          <w:lang w:val="bg-BG"/>
+        </w:rPr>
+        <w:t xml:space="preserve">Създайте </w:t>
+      </w:r>
+      <w:r>
+        <w:rPr>
+          <w:b/>
+          <w:bCs/>
+          <w:lang w:val="bg-BG"/>
+        </w:rPr>
+        <w:t>променилива</w:t>
+      </w:r>
+      <w:r>
+        <w:rPr>
+          <w:lang w:val="bg-BG"/>
+        </w:rPr>
+        <w:t xml:space="preserve">, която да пази </w:t>
+      </w:r>
+      <w:r>
+        <w:rPr>
+          <w:b/>
+          <w:bCs/>
+          <w:lang w:val="bg-BG"/>
+        </w:rPr>
+        <w:t>сумата</w:t>
+      </w:r>
+      <w:r>
+        <w:rPr>
+          <w:lang w:val="bg-BG"/>
+        </w:rPr>
+        <w:t xml:space="preserve"> </w:t>
+      </w:r>
+      <w:r>
+        <w:rPr>
+          <w:lang w:val="bg-BG"/>
+        </w:rPr>
+        <w:t>на</w:t>
+      </w:r>
+      <w:r>
+        <w:rPr>
+          <w:lang w:val="bg-BG"/>
+        </w:rPr>
+        <w:t xml:space="preserve"> </w:t>
+      </w:r>
+      <w:r>
+        <w:rPr>
+          <w:b/>
+          <w:bCs/>
+          <w:lang w:val="bg-BG"/>
+        </w:rPr>
+        <w:t>диагонала</w:t>
+      </w:r>
+      <w:r>
+        <w:rPr>
+          <w:lang w:val="bg-BG"/>
+        </w:rPr>
+        <w:t>:</w:t>
+      </w:r>
+      <w:r>
+        <w:rPr>
+          <w:lang w:val="bg-BG"/>
+        </w:rPr>
+        <w:t xml:space="preserve"> </w:t>
+      </w:r>
+    </w:p>
+    <w:p>
+      <w:pPr>
+        <w:pStyle w:val="ListParagraph"/>
+        <w:ind w:left="360"/>
+        <w:rPr>
+          <w:lang w:val="bg-BG"/>
+        </w:rPr>
+      </w:pPr>
+      <w:r>
+        <w:rPr>
+          <w:noProof/>
+          <w:lang w:val="bg-BG"/>
+        </w:rPr>
+        <w:drawing>
+          <wp:inline distT="0" distB="0" distL="0" distR="0" wp14:anchorId="465063A8" wp14:editId="63DBC94E">
+            <wp:extent cx="1758950" cy="235508"/>
+            <wp:effectExtent l="12700" t="12700" r="6350" b="19050"/>
+            <wp:docPr id="1194235784" name="Picture 1"/>
+            <wp:cNvGraphicFramePr>
+              <a:graphicFrameLocks xmlns:a="http://schemas.openxmlformats.org/drawingml/2006/main" noChangeAspect="1"/>
+            </wp:cNvGraphicFramePr>
+            <a:graphic xmlns:a="http://schemas.openxmlformats.org/drawingml/2006/main">
+              <a:graphicData uri="http://schemas.openxmlformats.org/drawingml/2006/picture">
+                <pic:pic xmlns:pic="http://schemas.openxmlformats.org/drawingml/2006/picture">
+                  <pic:nvPicPr>
+                    <pic:cNvPr id="1194235784" name=""/>
+                    <pic:cNvPicPr/>
+                  </pic:nvPicPr>
+                  <pic:blipFill>
+                    <a:blip r:embed="rId11"/>
+                    <a:stretch>
+                      <a:fillRect/>
+                    </a:stretch>
+                  </pic:blipFill>
+                  <pic:spPr>
+                    <a:xfrm>
+                      <a:off x="0" y="0"/>
+                      <a:ext cx="1931334" cy="258589"/>
+                    </a:xfrm>
+                    <a:prstGeom prst="rect">
+                      <a:avLst/>
+                    </a:prstGeom>
+                    <a:ln>
+                      <a:solidFill>
+                        <a:schemeClr val="bg1">
+                          <a:lumMod val="75000"/>
+                        </a:schemeClr>
+                      </a:solidFill>
+                    </a:ln>
+                  </pic:spPr>
+                </pic:pic>
+              </a:graphicData>
+            </a:graphic>
+          </wp:inline>
+        </w:drawing>
+      </w:r>
+    </w:p>
+    <w:p>
+      <w:pPr>
+        <w:pStyle w:val="ListParagraph"/>
+        <w:numPr>
+          <w:ilvl w:val="0"/>
+          <w:numId w:val="12"/>
+        </w:numPr>
+      </w:pPr>
+      <w:r>
+        <w:rPr>
+          <w:lang w:val="bg-BG"/>
+        </w:rPr>
+        <w:t xml:space="preserve">Направете </w:t>
+      </w:r>
+      <w:r>
+        <w:rPr>
+          <w:rFonts w:ascii="Consolas" w:hAnsi="Consolas"/>
+          <w:b/>
+          <w:bCs/>
+        </w:rPr>
+        <w:t>for</w:t>
+      </w:r>
+      <w:r>
+        <w:rPr>
+          <w:b/>
+          <w:bCs/>
+        </w:rPr>
+        <w:t>-</w:t>
+      </w:r>
+      <w:r>
+        <w:rPr>
+          <w:b/>
+          <w:bCs/>
+          <w:lang w:val="bg-BG"/>
+        </w:rPr>
+        <w:t>цикъл</w:t>
+      </w:r>
+      <w:r>
+        <w:rPr>
+          <w:lang w:val="bg-BG"/>
+        </w:rPr>
+        <w:t xml:space="preserve">, чрез който да </w:t>
+      </w:r>
+      <w:r>
+        <w:rPr>
+          <w:b/>
+          <w:bCs/>
+          <w:lang w:val="bg-BG"/>
+        </w:rPr>
+        <w:t>прочетете</w:t>
+      </w:r>
+      <w:r>
+        <w:rPr>
+          <w:lang w:val="bg-BG"/>
+        </w:rPr>
+        <w:t xml:space="preserve"> данни за </w:t>
+      </w:r>
+      <w:r>
+        <w:rPr>
+          <w:b/>
+          <w:bCs/>
+          <w:lang w:val="bg-BG"/>
+        </w:rPr>
+        <w:t>всеки ред</w:t>
+      </w:r>
+      <w:r>
+        <w:rPr>
+          <w:lang w:val="bg-BG"/>
+        </w:rPr>
+        <w:t>:</w:t>
+      </w:r>
+    </w:p>
+    <w:p>
+      <w:pPr>
+        <w:pStyle w:val="ListParagraph"/>
+        <w:ind w:left="360"/>
+      </w:pPr>
+      <w:r>
+        <w:rPr>
+          <w:noProof/>
+        </w:rPr>
+        <w:lastRenderedPageBreak/>
+        <w:drawing>
+          <wp:inline distT="0" distB="0" distL="0" distR="0" wp14:anchorId="5EE5241C" wp14:editId="3D737C5E">
+            <wp:extent cx="4432300" cy="1216853"/>
+            <wp:effectExtent l="12700" t="12700" r="12700" b="15240"/>
+            <wp:docPr id="1050924202" name="Picture 1" descr="A computer screen shot of a code&#10;&#10;Description automatically generated"/>
+            <wp:cNvGraphicFramePr>
+              <a:graphicFrameLocks xmlns:a="http://schemas.openxmlformats.org/drawingml/2006/main" noChangeAspect="1"/>
+            </wp:cNvGraphicFramePr>
+            <a:graphic xmlns:a="http://schemas.openxmlformats.org/drawingml/2006/main">
+              <a:graphicData uri="http://schemas.openxmlformats.org/drawingml/2006/picture">
+                <pic:pic xmlns:pic="http://schemas.openxmlformats.org/drawingml/2006/picture">
+                  <pic:nvPicPr>
+                    <pic:cNvPr id="1050924202" name="Picture 1" descr="A computer screen shot of a code&#10;&#10;Description automatically generated"/>
+                    <pic:cNvPicPr/>
+                  </pic:nvPicPr>
+                  <pic:blipFill>
+                    <a:blip r:embed="rId12"/>
+                    <a:stretch>
+                      <a:fillRect/>
+                    </a:stretch>
+                  </pic:blipFill>
+                  <pic:spPr>
+                    <a:xfrm>
+                      <a:off x="0" y="0"/>
+                      <a:ext cx="4500286" cy="1235518"/>
+                    </a:xfrm>
+                    <a:prstGeom prst="rect">
+                      <a:avLst/>
+                    </a:prstGeom>
+                    <a:ln>
+                      <a:solidFill>
+                        <a:schemeClr val="bg1">
+                          <a:lumMod val="75000"/>
+                        </a:schemeClr>
+                      </a:solidFill>
+                    </a:ln>
+                  </pic:spPr>
+                </pic:pic>
+              </a:graphicData>
+            </a:graphic>
+          </wp:inline>
+        </w:drawing>
+      </w:r>
+    </w:p>
+    <w:p>
+      <w:pPr>
+        <w:pStyle w:val="ListParagraph"/>
+        <w:numPr>
+          <w:ilvl w:val="0"/>
+          <w:numId w:val="12"/>
+        </w:numPr>
+      </w:pPr>
+      <w:r>
+        <w:rPr>
+          <w:b/>
+          <w:bCs/>
+          <w:lang w:val="bg-BG"/>
+        </w:rPr>
+        <w:t>Вложете</w:t>
+      </w:r>
+      <w:r>
+        <w:rPr>
+          <w:lang w:val="bg-BG"/>
+        </w:rPr>
+        <w:t xml:space="preserve"> </w:t>
+      </w:r>
+      <w:r>
+        <w:rPr>
+          <w:rFonts w:ascii="Consolas" w:hAnsi="Consolas"/>
+          <w:b/>
+          <w:bCs/>
+        </w:rPr>
+        <w:t>for</w:t>
+      </w:r>
+      <w:r>
+        <w:rPr>
+          <w:b/>
+          <w:bCs/>
+        </w:rPr>
+        <w:t>-</w:t>
+      </w:r>
+      <w:r>
+        <w:rPr>
+          <w:b/>
+          <w:bCs/>
+          <w:lang w:val="bg-BG"/>
+        </w:rPr>
+        <w:t>цикъл</w:t>
+      </w:r>
+      <w:r>
+        <w:rPr>
+          <w:lang w:val="bg-BG"/>
+        </w:rPr>
+        <w:t xml:space="preserve">, който да </w:t>
+      </w:r>
+      <w:r>
+        <w:rPr>
+          <w:b/>
+          <w:bCs/>
+          <w:lang w:val="bg-BG"/>
+        </w:rPr>
+        <w:t>попълва</w:t>
+      </w:r>
+      <w:r>
+        <w:rPr>
+          <w:lang w:val="bg-BG"/>
+        </w:rPr>
+        <w:t xml:space="preserve"> данни в </w:t>
+      </w:r>
+      <w:r>
+        <w:rPr>
+          <w:b/>
+          <w:bCs/>
+          <w:lang w:val="bg-BG"/>
+        </w:rPr>
+        <w:t>текущия</w:t>
+      </w:r>
+      <w:r>
+        <w:rPr>
+          <w:lang w:val="bg-BG"/>
+        </w:rPr>
+        <w:t xml:space="preserve"> </w:t>
+      </w:r>
+      <w:r>
+        <w:rPr>
+          <w:b/>
+          <w:bCs/>
+          <w:lang w:val="bg-BG"/>
+        </w:rPr>
+        <w:t>ред</w:t>
+      </w:r>
+      <w:r>
+        <w:rPr>
+          <w:lang w:val="bg-BG"/>
+        </w:rPr>
+        <w:t xml:space="preserve"> на определена </w:t>
+      </w:r>
+      <w:r>
+        <w:rPr>
+          <w:b/>
+          <w:bCs/>
+          <w:lang w:val="bg-BG"/>
+        </w:rPr>
+        <w:t>колона</w:t>
+      </w:r>
+      <w:r>
+        <w:rPr>
+          <w:lang w:val="bg-BG"/>
+        </w:rPr>
+        <w:t xml:space="preserve"> в </w:t>
+      </w:r>
+      <w:r>
+        <w:rPr>
+          <w:b/>
+          <w:bCs/>
+          <w:lang w:val="bg-BG"/>
+        </w:rPr>
+        <w:t>матрицата</w:t>
+      </w:r>
+      <w:r>
+        <w:rPr>
+          <w:lang w:val="bg-BG"/>
+        </w:rPr>
+        <w:t>:</w:t>
+      </w:r>
+    </w:p>
+    <w:p>
+      <w:pPr>
+        <w:pStyle w:val="ListParagraph"/>
+        <w:ind w:left="360"/>
+      </w:pPr>
+      <w:r>
+        <w:rPr>
+          <w:noProof/>
+        </w:rPr>
+        <w:drawing>
+          <wp:inline distT="0" distB="0" distL="0" distR="0" wp14:anchorId="47AA7C9C" wp14:editId="78B1DB84">
+            <wp:extent cx="4514850" cy="738517"/>
+            <wp:effectExtent l="12700" t="12700" r="6350" b="10795"/>
+            <wp:docPr id="208133149" name="Picture 1" descr="A math equation with black text&#10;&#10;Description automatically generated with medium confidence"/>
+            <wp:cNvGraphicFramePr>
+              <a:graphicFrameLocks xmlns:a="http://schemas.openxmlformats.org/drawingml/2006/main" noChangeAspect="1"/>
+            </wp:cNvGraphicFramePr>
+            <a:graphic xmlns:a="http://schemas.openxmlformats.org/drawingml/2006/main">
+              <a:graphicData uri="http://schemas.openxmlformats.org/drawingml/2006/picture">
+                <pic:pic xmlns:pic="http://schemas.openxmlformats.org/drawingml/2006/picture">
+                  <pic:nvPicPr>
+                    <pic:cNvPr id="208133149" name="Picture 1" descr="A math equation with black text&#10;&#10;Description automatically generated with medium confidence"/>
+                    <pic:cNvPicPr/>
+                  </pic:nvPicPr>
+                  <pic:blipFill>
+                    <a:blip r:embed="rId13"/>
+                    <a:stretch>
+                      <a:fillRect/>
+                    </a:stretch>
+                  </pic:blipFill>
+                  <pic:spPr>
+                    <a:xfrm>
+                      <a:off x="0" y="0"/>
+                      <a:ext cx="4715238" cy="771296"/>
+                    </a:xfrm>
+                    <a:prstGeom prst="rect">
+                      <a:avLst/>
+                    </a:prstGeom>
+                    <a:ln>
+                      <a:solidFill>
+                        <a:schemeClr val="bg1">
+                          <a:lumMod val="75000"/>
+                        </a:schemeClr>
+                      </a:solidFill>
+                    </a:ln>
+                  </pic:spPr>
+                </pic:pic>
+              </a:graphicData>
+            </a:graphic>
+          </wp:inline>
+        </w:drawing>
+      </w:r>
+    </w:p>
+    <w:p>
+      <w:pPr>
+        <w:pStyle w:val="ListParagraph"/>
+        <w:numPr>
+          <w:ilvl w:val="0"/>
+          <w:numId w:val="12"/>
+        </w:numPr>
+      </w:pPr>
+      <w:r>
+        <w:rPr>
+          <w:lang w:val="bg-BG"/>
+        </w:rPr>
+        <w:t xml:space="preserve">В този </w:t>
+      </w:r>
+      <w:r>
+        <w:rPr>
+          <w:rFonts w:ascii="Consolas" w:hAnsi="Consolas"/>
+          <w:b/>
+          <w:bCs/>
+        </w:rPr>
+        <w:t>for</w:t>
+      </w:r>
+      <w:r>
+        <w:rPr>
+          <w:b/>
+          <w:bCs/>
+        </w:rPr>
+        <w:t>-</w:t>
+      </w:r>
+      <w:r>
+        <w:rPr>
+          <w:b/>
+          <w:bCs/>
+          <w:lang w:val="bg-BG"/>
+        </w:rPr>
+        <w:t>цикъл</w:t>
+      </w:r>
+      <w:r>
+        <w:rPr>
+          <w:lang w:val="bg-BG"/>
+        </w:rPr>
+        <w:t xml:space="preserve"> </w:t>
+      </w:r>
+      <w:r>
+        <w:rPr>
+          <w:lang w:val="bg-BG"/>
+        </w:rPr>
+        <w:t xml:space="preserve">направете </w:t>
+      </w:r>
+      <w:r>
+        <w:rPr>
+          <w:b/>
+          <w:bCs/>
+          <w:lang w:val="bg-BG"/>
+        </w:rPr>
+        <w:t>проверка</w:t>
+      </w:r>
+      <w:r>
+        <w:rPr>
+          <w:lang w:val="bg-BG"/>
+        </w:rPr>
+        <w:t xml:space="preserve"> дали </w:t>
+      </w:r>
+      <w:r>
+        <w:rPr>
+          <w:b/>
+          <w:bCs/>
+          <w:lang w:val="bg-BG"/>
+        </w:rPr>
+        <w:t>реда е равен на колоната</w:t>
+      </w:r>
+      <w:r>
+        <w:rPr>
+          <w:lang w:val="bg-BG"/>
+        </w:rPr>
+        <w:t xml:space="preserve"> и ако </w:t>
+      </w:r>
+      <w:r>
+        <w:rPr>
+          <w:b/>
+          <w:bCs/>
+          <w:lang w:val="bg-BG"/>
+        </w:rPr>
+        <w:t>е</w:t>
+      </w:r>
+      <w:r>
+        <w:rPr>
+          <w:lang w:val="bg-BG"/>
+        </w:rPr>
+        <w:t xml:space="preserve">, </w:t>
+      </w:r>
+      <w:r>
+        <w:rPr>
+          <w:b/>
+          <w:bCs/>
+          <w:lang w:val="bg-BG"/>
+        </w:rPr>
+        <w:t>прибавете</w:t>
+      </w:r>
+      <w:r>
+        <w:rPr>
+          <w:lang w:val="bg-BG"/>
+        </w:rPr>
+        <w:t xml:space="preserve"> </w:t>
+      </w:r>
+      <w:r>
+        <w:rPr>
+          <w:b/>
+          <w:bCs/>
+          <w:lang w:val="bg-BG"/>
+        </w:rPr>
+        <w:t>текущата</w:t>
+      </w:r>
+      <w:r>
+        <w:rPr>
+          <w:lang w:val="bg-BG"/>
+        </w:rPr>
+        <w:t xml:space="preserve"> </w:t>
+      </w:r>
+      <w:r>
+        <w:rPr>
+          <w:b/>
+          <w:bCs/>
+          <w:lang w:val="bg-BG"/>
+        </w:rPr>
+        <w:t>стойност</w:t>
+      </w:r>
+      <w:r>
+        <w:rPr>
+          <w:lang w:val="bg-BG"/>
+        </w:rPr>
+        <w:t xml:space="preserve"> към </w:t>
+      </w:r>
+      <w:r>
+        <w:rPr>
+          <w:b/>
+          <w:bCs/>
+          <w:lang w:val="bg-BG"/>
+        </w:rPr>
+        <w:t>крайната сума</w:t>
+      </w:r>
+      <w:r>
+        <w:rPr>
+          <w:lang w:val="bg-BG"/>
+        </w:rPr>
+        <w:t>:</w:t>
+      </w:r>
+    </w:p>
+    <w:p>
+      <w:pPr>
+        <w:pStyle w:val="ListParagraph"/>
+        <w:ind w:left="360"/>
+      </w:pPr>
+      <w:r>
+        <w:rPr>
+          <w:noProof/>
+        </w:rPr>
+        <w:drawing>
+          <wp:inline distT="0" distB="0" distL="0" distR="0" wp14:anchorId="50E78527" wp14:editId="77808546">
+            <wp:extent cx="3409950" cy="732840"/>
+            <wp:effectExtent l="12700" t="12700" r="6350" b="16510"/>
+            <wp:docPr id="2041314569" name="Picture 1" descr="A black and blue text&#10;&#10;Description automatically generated"/>
+            <wp:cNvGraphicFramePr>
+              <a:graphicFrameLocks xmlns:a="http://schemas.openxmlformats.org/drawingml/2006/main" noChangeAspect="1"/>
+            </wp:cNvGraphicFramePr>
+            <a:graphic xmlns:a="http://schemas.openxmlformats.org/drawingml/2006/main">
+              <a:graphicData uri="http://schemas.openxmlformats.org/drawingml/2006/picture">
+                <pic:pic xmlns:pic="http://schemas.openxmlformats.org/drawingml/2006/picture">
+                  <pic:nvPicPr>
+                    <pic:cNvPr id="2041314569" name="Picture 1" descr="A black and blue text&#10;&#10;Description automatically generated"/>
+                    <pic:cNvPicPr/>
+                  </pic:nvPicPr>
+                  <pic:blipFill>
+                    <a:blip r:embed="rId14"/>
+                    <a:stretch>
+                      <a:fillRect/>
+                    </a:stretch>
+                  </pic:blipFill>
+                  <pic:spPr>
+                    <a:xfrm>
+                      <a:off x="0" y="0"/>
+                      <a:ext cx="3500882" cy="752382"/>
+                    </a:xfrm>
+                    <a:prstGeom prst="rect">
+                      <a:avLst/>
+                    </a:prstGeom>
+                    <a:ln>
+                      <a:solidFill>
+                        <a:schemeClr val="bg1">
+                          <a:lumMod val="75000"/>
+                        </a:schemeClr>
+                      </a:solidFill>
+                    </a:ln>
+                  </pic:spPr>
+                </pic:pic>
+              </a:graphicData>
+            </a:graphic>
+          </wp:inline>
+        </w:drawing>
+      </w:r>
+    </w:p>
+    <w:p>
+      <w:pPr>
+        <w:pStyle w:val="ListParagraph"/>
+        <w:numPr>
+          <w:ilvl w:val="0"/>
+          <w:numId w:val="12"/>
+        </w:numPr>
+      </w:pPr>
+      <w:r>
+        <w:rPr>
+          <w:b/>
+          <w:bCs/>
+          <w:lang w:val="bg-BG"/>
+        </w:rPr>
+        <w:t>Принтирайте</w:t>
+      </w:r>
+      <w:r>
+        <w:rPr>
+          <w:lang w:val="bg-BG"/>
+        </w:rPr>
+        <w:t xml:space="preserve"> сумата:</w:t>
+      </w:r>
+    </w:p>
+    <w:p>
+      <w:pPr>
+        <w:pStyle w:val="ListParagraph"/>
+        <w:ind w:left="360"/>
+      </w:pPr>
+      <w:r>
+        <w:rPr>
+          <w:noProof/>
+        </w:rPr>
+        <w:drawing>
+          <wp:inline distT="0" distB="0" distL="0" distR="0" wp14:anchorId="53BFEEB8" wp14:editId="2164D7A2">
+            <wp:extent cx="2565400" cy="223727"/>
+            <wp:effectExtent l="12700" t="12700" r="12700" b="17780"/>
+            <wp:docPr id="1541858635" name="Picture 1"/>
+            <wp:cNvGraphicFramePr>
+              <a:graphicFrameLocks xmlns:a="http://schemas.openxmlformats.org/drawingml/2006/main" noChangeAspect="1"/>
+            </wp:cNvGraphicFramePr>
+            <a:graphic xmlns:a="http://schemas.openxmlformats.org/drawingml/2006/main">
+              <a:graphicData uri="http://schemas.openxmlformats.org/drawingml/2006/picture">
+                <pic:pic xmlns:pic="http://schemas.openxmlformats.org/drawingml/2006/picture">
+                  <pic:nvPicPr>
+                    <pic:cNvPr id="1541858635" name=""/>
+                    <pic:cNvPicPr/>
+                  </pic:nvPicPr>
+                  <pic:blipFill>
+                    <a:blip r:embed="rId15"/>
+                    <a:stretch>
+                      <a:fillRect/>
+                    </a:stretch>
+                  </pic:blipFill>
+                  <pic:spPr>
+                    <a:xfrm>
+                      <a:off x="0" y="0"/>
+                      <a:ext cx="2718472" cy="237076"/>
+                    </a:xfrm>
+                    <a:prstGeom prst="rect">
+                      <a:avLst/>
+                    </a:prstGeom>
+                    <a:ln>
+                      <a:solidFill>
+                        <a:schemeClr val="bg1">
+                          <a:lumMod val="75000"/>
+                        </a:schemeClr>
+                      </a:solidFill>
+                    </a:ln>
+                  </pic:spPr>
+                </pic:pic>
+              </a:graphicData>
+            </a:graphic>
+          </wp:inline>
+        </w:drawing>
+      </w:r>
+    </w:p>
+    <w:p>
+      <w:pPr>
         <w:pStyle w:val="Heading2"/>
       </w:pPr>
       <w:r>
@@ -918,9 +1781,8 @@
           <w:noProof/>
           <w:lang w:eastAsia="bg-BG"/>
         </w:rPr>
-        <w:lastRenderedPageBreak/>
         <w:drawing>
-          <wp:inline distT="0" distB="0" distL="0" distR="0" wp14:anchorId="70E57CFE" wp14:editId="06F0CFC7">
+          <wp:inline distT="0" distB="0" distL="0" distR="0" wp14:anchorId="70E57CFE" wp14:editId="781E34AF">
             <wp:extent cx="3524250" cy="1724025"/>
             <wp:effectExtent l="0" t="0" r="0" b="0"/>
             <wp:docPr id="1730191078" name="Картина 1730191078"/>
@@ -935,7 +1797,7 @@
                     <pic:cNvPicPr/>
                   </pic:nvPicPr>
                   <pic:blipFill>
-                    <a:blip r:embed="rId10" cstate="print">
+                    <a:blip r:embed="rId16" cstate="print">
                       <a:extLst>
                         <a:ext uri="{28A0092B-C50C-407E-A947-70E740481C1C}">
                           <a14:useLocalDpi xmlns:a14="http://schemas.microsoft.com/office/drawing/2010/main" val="0"/>
@@ -1389,6 +2251,7 @@
                 <w:rFonts w:ascii="Consolas" w:eastAsia="Consolas" w:hAnsi="Consolas" w:cs="Consolas"/>
                 <w:noProof/>
               </w:rPr>
+              <w:lastRenderedPageBreak/>
               <w:t>4 5 6</w:t>
             </w:r>
           </w:p>
@@ -1426,6 +2289,7 @@
                 <w:rFonts w:ascii="Consolas" w:eastAsia="Consolas" w:hAnsi="Consolas" w:cs="Consolas"/>
                 <w:noProof/>
               </w:rPr>
+              <w:lastRenderedPageBreak/>
               <w:t>15</w:t>
             </w:r>
           </w:p>
@@ -1525,6 +2389,7 @@
                 <w:bCs/>
                 <w:lang w:val="bg-BG"/>
               </w:rPr>
+              <w:lastRenderedPageBreak/>
               <w:t>Разлика</w:t>
             </w:r>
             <w:r>
@@ -1547,22 +2412,913 @@
     </w:tbl>
     <w:p>
       <w:pPr>
-        <w:pStyle w:val="Heading2"/>
-        <w:spacing w:line="240" w:lineRule="auto"/>
-        <w:rPr>
-          <w:rFonts w:ascii="Calibri" w:eastAsia="Calibri" w:hAnsi="Calibri" w:cs="Calibri"/>
-        </w:rPr>
-      </w:pPr>
-      <w:r>
-        <w:rPr>
-          <w:rFonts w:ascii="Calibri" w:eastAsia="Calibri" w:hAnsi="Calibri" w:cs="Calibri"/>
-        </w:rPr>
-        <w:t>Сума на елементите от матрица</w:t>
+        <w:pStyle w:val="Heading3"/>
+      </w:pPr>
+      <w:r>
+        <w:lastRenderedPageBreak/>
+        <w:t>Насоки</w:t>
       </w:r>
     </w:p>
     <w:p>
       <w:pPr>
-        <w:spacing w:line="240" w:lineRule="auto"/>
+        <w:pStyle w:val="ListParagraph"/>
+        <w:numPr>
+          <w:ilvl w:val="0"/>
+          <w:numId w:val="13"/>
+        </w:numPr>
+        <w:spacing w:before="120"/>
+        <w:rPr>
+          <w:lang w:val="bg-BG"/>
+        </w:rPr>
+      </w:pPr>
+      <w:r>
+        <w:rPr>
+          <w:lang w:val="bg-BG"/>
+        </w:rPr>
+        <w:t xml:space="preserve">Прочетете входните данни </w:t>
+      </w:r>
+      <w:r>
+        <w:t xml:space="preserve">– </w:t>
+      </w:r>
+      <w:r>
+        <w:rPr>
+          <w:lang w:val="bg-BG"/>
+        </w:rPr>
+        <w:t>размер</w:t>
+      </w:r>
+      <w:r>
+        <w:rPr>
+          <w:lang w:val="bg-BG"/>
+        </w:rPr>
+        <w:t>а</w:t>
+      </w:r>
+      <w:r>
+        <w:rPr>
+          <w:lang w:val="bg-BG"/>
+        </w:rPr>
+        <w:t xml:space="preserve"> на матрицата (</w:t>
+      </w:r>
+      <w:r>
+        <w:rPr>
+          <w:rFonts w:ascii="Consolas" w:hAnsi="Consolas" w:cs="Consolas"/>
+          <w:b/>
+          <w:bCs/>
+          <w:noProof/>
+        </w:rPr>
+        <w:t>size</w:t>
+      </w:r>
+      <w:r>
+        <w:rPr>
+          <w:lang w:val="bg-BG"/>
+        </w:rPr>
+        <w:t>)</w:t>
+      </w:r>
+      <w:r>
+        <w:rPr>
+          <w:rFonts w:ascii="Consolas" w:hAnsi="Consolas" w:cs="Consolas"/>
+          <w:noProof/>
+        </w:rPr>
+        <w:t>:</w:t>
+      </w:r>
+    </w:p>
+    <w:p>
+      <w:pPr>
+        <w:ind w:left="360"/>
+        <w:rPr>
+          <w:lang w:val="bg-BG"/>
+        </w:rPr>
+      </w:pPr>
+      <w:r>
+        <w:rPr>
+          <w:noProof/>
+          <w:lang w:val="bg-BG"/>
+        </w:rPr>
+        <w:drawing>
+          <wp:inline distT="0" distB="0" distL="0" distR="0" wp14:anchorId="15ECC6BE" wp14:editId="1D8AC1D4">
+            <wp:extent cx="3606800" cy="684836"/>
+            <wp:effectExtent l="12700" t="12700" r="12700" b="13970"/>
+            <wp:docPr id="589435605" name="Picture 1" descr="A close up of words&#10;&#10;Description automatically generated"/>
+            <wp:cNvGraphicFramePr>
+              <a:graphicFrameLocks xmlns:a="http://schemas.openxmlformats.org/drawingml/2006/main" noChangeAspect="1"/>
+            </wp:cNvGraphicFramePr>
+            <a:graphic xmlns:a="http://schemas.openxmlformats.org/drawingml/2006/main">
+              <a:graphicData uri="http://schemas.openxmlformats.org/drawingml/2006/picture">
+                <pic:pic xmlns:pic="http://schemas.openxmlformats.org/drawingml/2006/picture">
+                  <pic:nvPicPr>
+                    <pic:cNvPr id="589435605" name="Picture 1" descr="A close up of words&#10;&#10;Description automatically generated"/>
+                    <pic:cNvPicPr/>
+                  </pic:nvPicPr>
+                  <pic:blipFill>
+                    <a:blip r:embed="rId17"/>
+                    <a:stretch>
+                      <a:fillRect/>
+                    </a:stretch>
+                  </pic:blipFill>
+                  <pic:spPr>
+                    <a:xfrm>
+                      <a:off x="0" y="0"/>
+                      <a:ext cx="3689471" cy="700533"/>
+                    </a:xfrm>
+                    <a:prstGeom prst="rect">
+                      <a:avLst/>
+                    </a:prstGeom>
+                    <a:ln>
+                      <a:solidFill>
+                        <a:schemeClr val="bg1">
+                          <a:lumMod val="75000"/>
+                        </a:schemeClr>
+                      </a:solidFill>
+                    </a:ln>
+                  </pic:spPr>
+                </pic:pic>
+              </a:graphicData>
+            </a:graphic>
+          </wp:inline>
+        </w:drawing>
+      </w:r>
+    </w:p>
+    <w:p>
+      <w:pPr>
+        <w:pStyle w:val="ListParagraph"/>
+        <w:numPr>
+          <w:ilvl w:val="0"/>
+          <w:numId w:val="13"/>
+        </w:numPr>
+        <w:rPr>
+          <w:lang w:val="bg-BG"/>
+        </w:rPr>
+      </w:pPr>
+      <w:r>
+        <w:rPr>
+          <w:lang w:val="bg-BG"/>
+        </w:rPr>
+        <w:t xml:space="preserve">Създайте матрицата и </w:t>
+      </w:r>
+      <w:r>
+        <w:rPr>
+          <w:b/>
+          <w:bCs/>
+          <w:lang w:val="bg-BG"/>
+        </w:rPr>
+        <w:t>попълнете</w:t>
+      </w:r>
+      <w:r>
+        <w:rPr>
+          <w:b/>
+          <w:bCs/>
+          <w:lang w:val="bg-BG"/>
+        </w:rPr>
+        <w:t xml:space="preserve"> </w:t>
+      </w:r>
+      <w:r>
+        <w:rPr>
+          <w:lang w:val="bg-BG"/>
+        </w:rPr>
+        <w:t>данни в нея</w:t>
+      </w:r>
+      <w:r>
+        <w:rPr>
+          <w:lang w:val="bg-BG"/>
+        </w:rPr>
+        <w:t xml:space="preserve"> чрез метода </w:t>
+      </w:r>
+      <w:r>
+        <w:rPr>
+          <w:rFonts w:ascii="Consolas" w:hAnsi="Consolas"/>
+          <w:b/>
+          <w:bCs/>
+        </w:rPr>
+        <w:t>FillTheMatrix(</w:t>
+      </w:r>
+      <w:r>
+        <w:rPr>
+          <w:rFonts w:ascii="Consolas" w:hAnsi="Consolas"/>
+          <w:b/>
+          <w:bCs/>
+        </w:rPr>
+        <w:t>int[,] matrix</w:t>
+      </w:r>
+      <w:r>
+        <w:rPr>
+          <w:rFonts w:ascii="Consolas" w:hAnsi="Consolas"/>
+          <w:b/>
+          <w:bCs/>
+        </w:rPr>
+        <w:t>)</w:t>
+      </w:r>
+      <w:r>
+        <w:rPr>
+          <w:rFonts w:ascii="Calibri" w:hAnsi="Calibri" w:cs="Calibri"/>
+          <w:lang w:val="bg-BG"/>
+        </w:rPr>
+        <w:t>, който ще имплементирате след малко.</w:t>
+      </w:r>
+      <w:r>
+        <w:rPr>
+          <w:rFonts w:ascii="Calibri" w:hAnsi="Calibri" w:cs="Calibri"/>
+          <w:lang w:val="bg-BG"/>
+        </w:rPr>
+        <w:t>:</w:t>
+      </w:r>
+    </w:p>
+    <w:p>
+      <w:pPr>
+        <w:ind w:left="360"/>
+        <w:rPr>
+          <w:lang w:val="bg-BG"/>
+        </w:rPr>
+      </w:pPr>
+      <w:r>
+        <w:rPr>
+          <w:noProof/>
+          <w:lang w:val="bg-BG"/>
+        </w:rPr>
+        <w:drawing>
+          <wp:inline distT="0" distB="0" distL="0" distR="0" wp14:anchorId="358B29B6" wp14:editId="1ACDBE1A">
+            <wp:extent cx="3022600" cy="452200"/>
+            <wp:effectExtent l="12700" t="12700" r="12700" b="17780"/>
+            <wp:docPr id="1329093121" name="Picture 1" descr="A close up of a text&#10;&#10;Description automatically generated"/>
+            <wp:cNvGraphicFramePr>
+              <a:graphicFrameLocks xmlns:a="http://schemas.openxmlformats.org/drawingml/2006/main" noChangeAspect="1"/>
+            </wp:cNvGraphicFramePr>
+            <a:graphic xmlns:a="http://schemas.openxmlformats.org/drawingml/2006/main">
+              <a:graphicData uri="http://schemas.openxmlformats.org/drawingml/2006/picture">
+                <pic:pic xmlns:pic="http://schemas.openxmlformats.org/drawingml/2006/picture">
+                  <pic:nvPicPr>
+                    <pic:cNvPr id="1329093121" name="Picture 1" descr="A close up of a text&#10;&#10;Description automatically generated"/>
+                    <pic:cNvPicPr/>
+                  </pic:nvPicPr>
+                  <pic:blipFill>
+                    <a:blip r:embed="rId18"/>
+                    <a:stretch>
+                      <a:fillRect/>
+                    </a:stretch>
+                  </pic:blipFill>
+                  <pic:spPr>
+                    <a:xfrm>
+                      <a:off x="0" y="0"/>
+                      <a:ext cx="3064765" cy="458508"/>
+                    </a:xfrm>
+                    <a:prstGeom prst="rect">
+                      <a:avLst/>
+                    </a:prstGeom>
+                    <a:ln>
+                      <a:solidFill>
+                        <a:schemeClr val="bg1">
+                          <a:lumMod val="75000"/>
+                        </a:schemeClr>
+                      </a:solidFill>
+                    </a:ln>
+                  </pic:spPr>
+                </pic:pic>
+              </a:graphicData>
+            </a:graphic>
+          </wp:inline>
+        </w:drawing>
+      </w:r>
+    </w:p>
+    <w:p>
+      <w:pPr>
+        <w:ind w:left="360"/>
+        <w:rPr>
+          <w:lang w:val="bg-BG"/>
+        </w:rPr>
+      </w:pPr>
+      <w:r>
+        <w:rPr>
+          <w:noProof/>
+          <w:lang w:val="bg-BG"/>
+        </w:rPr>
+        <w:drawing>
+          <wp:inline distT="0" distB="0" distL="0" distR="0" wp14:anchorId="74268AAC" wp14:editId="490BEAFF">
+            <wp:extent cx="3994150" cy="691003"/>
+            <wp:effectExtent l="12700" t="12700" r="6350" b="7620"/>
+            <wp:docPr id="503345248" name="Picture 1" descr="A screenshot of a computer&#10;&#10;Description automatically generated"/>
+            <wp:cNvGraphicFramePr>
+              <a:graphicFrameLocks xmlns:a="http://schemas.openxmlformats.org/drawingml/2006/main" noChangeAspect="1"/>
+            </wp:cNvGraphicFramePr>
+            <a:graphic xmlns:a="http://schemas.openxmlformats.org/drawingml/2006/main">
+              <a:graphicData uri="http://schemas.openxmlformats.org/drawingml/2006/picture">
+                <pic:pic xmlns:pic="http://schemas.openxmlformats.org/drawingml/2006/picture">
+                  <pic:nvPicPr>
+                    <pic:cNvPr id="503345248" name="Picture 1" descr="A screenshot of a computer&#10;&#10;Description automatically generated"/>
+                    <pic:cNvPicPr/>
+                  </pic:nvPicPr>
+                  <pic:blipFill>
+                    <a:blip r:embed="rId19"/>
+                    <a:stretch>
+                      <a:fillRect/>
+                    </a:stretch>
+                  </pic:blipFill>
+                  <pic:spPr>
+                    <a:xfrm>
+                      <a:off x="0" y="0"/>
+                      <a:ext cx="4166177" cy="720764"/>
+                    </a:xfrm>
+                    <a:prstGeom prst="rect">
+                      <a:avLst/>
+                    </a:prstGeom>
+                    <a:ln>
+                      <a:solidFill>
+                        <a:schemeClr val="bg1">
+                          <a:lumMod val="75000"/>
+                        </a:schemeClr>
+                      </a:solidFill>
+                    </a:ln>
+                  </pic:spPr>
+                </pic:pic>
+              </a:graphicData>
+            </a:graphic>
+          </wp:inline>
+        </w:drawing>
+      </w:r>
+    </w:p>
+    <w:p>
+      <w:pPr>
+        <w:pStyle w:val="ListParagraph"/>
+        <w:numPr>
+          <w:ilvl w:val="0"/>
+          <w:numId w:val="13"/>
+        </w:numPr>
+        <w:rPr>
+          <w:lang w:val="bg-BG"/>
+        </w:rPr>
+      </w:pPr>
+      <w:r>
+        <w:rPr>
+          <w:lang w:val="bg-BG"/>
+        </w:rPr>
+        <w:t xml:space="preserve">Имплементирайте методите </w:t>
+      </w:r>
+      <w:r>
+        <w:rPr>
+          <w:rFonts w:ascii="Consolas" w:hAnsi="Consolas"/>
+          <w:b/>
+          <w:bCs/>
+        </w:rPr>
+        <w:t>GetsPrimarySum(int[,] matrix)</w:t>
+      </w:r>
+      <w:r>
+        <w:rPr>
+          <w:lang w:val="bg-BG"/>
+        </w:rPr>
+        <w:t xml:space="preserve"> </w:t>
+      </w:r>
+      <w:r>
+        <w:rPr>
+          <w:lang w:val="bg-BG"/>
+        </w:rPr>
+        <w:t xml:space="preserve">и </w:t>
+      </w:r>
+      <w:r>
+        <w:rPr>
+          <w:rFonts w:ascii="Consolas" w:hAnsi="Consolas"/>
+          <w:b/>
+          <w:bCs/>
+        </w:rPr>
+        <w:t>GetsSecondarySum(int[,] matrix)</w:t>
+      </w:r>
+      <w:r>
+        <w:rPr>
+          <w:rFonts w:cstheme="minorHAnsi"/>
+        </w:rPr>
+        <w:t>:</w:t>
+      </w:r>
+    </w:p>
+    <w:p>
+      <w:pPr>
+        <w:pStyle w:val="ListParagraph"/>
+        <w:numPr>
+          <w:ilvl w:val="0"/>
+          <w:numId w:val="8"/>
+        </w:numPr>
+        <w:rPr>
+          <w:lang w:val="bg-BG"/>
+        </w:rPr>
+      </w:pPr>
+      <w:r>
+        <w:rPr>
+          <w:lang w:val="bg-BG"/>
+        </w:rPr>
+        <w:t>Чрез</w:t>
+      </w:r>
+      <w:r>
+        <w:rPr>
+          <w:lang w:val="bg-BG"/>
+        </w:rPr>
+        <w:t xml:space="preserve"> </w:t>
+      </w:r>
+      <w:r>
+        <w:rPr>
+          <w:rFonts w:ascii="Consolas" w:hAnsi="Consolas"/>
+          <w:b/>
+          <w:bCs/>
+        </w:rPr>
+        <w:t>GetsPrimarySum(int[,] matrix)</w:t>
+      </w:r>
+      <w:r>
+        <w:t xml:space="preserve"> </w:t>
+      </w:r>
+      <w:r>
+        <w:rPr>
+          <w:lang w:val="bg-BG"/>
+        </w:rPr>
+        <w:t>взимаме</w:t>
+      </w:r>
+      <w:r>
+        <w:rPr>
+          <w:lang w:val="bg-BG"/>
+        </w:rPr>
+        <w:t xml:space="preserve"> </w:t>
+      </w:r>
+      <w:r>
+        <w:rPr>
+          <w:b/>
+          <w:bCs/>
+          <w:lang w:val="bg-BG"/>
+        </w:rPr>
+        <w:t>сумата</w:t>
+      </w:r>
+      <w:r>
+        <w:rPr>
+          <w:lang w:val="bg-BG"/>
+        </w:rPr>
+        <w:t xml:space="preserve"> за </w:t>
+      </w:r>
+      <w:r>
+        <w:rPr>
+          <w:b/>
+          <w:bCs/>
+          <w:lang w:val="bg-BG"/>
+        </w:rPr>
+        <w:t>главния диагонал</w:t>
+      </w:r>
+      <w:r>
+        <w:rPr>
+          <w:lang w:val="bg-BG"/>
+        </w:rPr>
+        <w:t xml:space="preserve"> по следния начин:</w:t>
+      </w:r>
+    </w:p>
+    <w:p>
+      <w:pPr>
+        <w:ind w:left="360" w:firstLine="360"/>
+        <w:rPr>
+          <w:lang w:val="bg-BG"/>
+        </w:rPr>
+      </w:pPr>
+      <w:r>
+        <w:rPr>
+          <w:noProof/>
+          <w:lang w:val="bg-BG"/>
+        </w:rPr>
+        <w:drawing>
+          <wp:inline distT="0" distB="0" distL="0" distR="0" wp14:anchorId="12E94ED7" wp14:editId="1B82513E">
+            <wp:extent cx="4385973" cy="2477789"/>
+            <wp:effectExtent l="19050" t="19050" r="14605" b="17780"/>
+            <wp:docPr id="318257748" name="Picture 1" descr="A screenshot of a computer program&#10;&#10;Description automatically generated"/>
+            <wp:cNvGraphicFramePr>
+              <a:graphicFrameLocks xmlns:a="http://schemas.openxmlformats.org/drawingml/2006/main" noChangeAspect="1"/>
+            </wp:cNvGraphicFramePr>
+            <a:graphic xmlns:a="http://schemas.openxmlformats.org/drawingml/2006/main">
+              <a:graphicData uri="http://schemas.openxmlformats.org/drawingml/2006/picture">
+                <pic:pic xmlns:pic="http://schemas.openxmlformats.org/drawingml/2006/picture">
+                  <pic:nvPicPr>
+                    <pic:cNvPr id="318257748" name="Picture 1" descr="A screenshot of a computer program&#10;&#10;Description automatically generated"/>
+                    <pic:cNvPicPr/>
+                  </pic:nvPicPr>
+                  <pic:blipFill>
+                    <a:blip r:embed="rId20"/>
+                    <a:stretch>
+                      <a:fillRect/>
+                    </a:stretch>
+                  </pic:blipFill>
+                  <pic:spPr>
+                    <a:xfrm>
+                      <a:off x="0" y="0"/>
+                      <a:ext cx="4409808" cy="2491254"/>
+                    </a:xfrm>
+                    <a:prstGeom prst="rect">
+                      <a:avLst/>
+                    </a:prstGeom>
+                    <a:ln>
+                      <a:solidFill>
+                        <a:schemeClr val="bg1">
+                          <a:lumMod val="75000"/>
+                        </a:schemeClr>
+                      </a:solidFill>
+                    </a:ln>
+                  </pic:spPr>
+                </pic:pic>
+              </a:graphicData>
+            </a:graphic>
+          </wp:inline>
+        </w:drawing>
+      </w:r>
+    </w:p>
+    <w:p>
+      <w:pPr>
+        <w:pStyle w:val="ListParagraph"/>
+        <w:numPr>
+          <w:ilvl w:val="0"/>
+          <w:numId w:val="8"/>
+        </w:numPr>
+        <w:rPr>
+          <w:lang w:val="bg-BG"/>
+        </w:rPr>
+      </w:pPr>
+      <w:r>
+        <w:rPr>
+          <w:lang w:val="bg-BG"/>
+        </w:rPr>
+        <w:t xml:space="preserve">Чрез </w:t>
+      </w:r>
+      <w:proofErr w:type="spellStart"/>
+      <w:r>
+        <w:rPr>
+          <w:rFonts w:ascii="Consolas" w:hAnsi="Consolas"/>
+          <w:b/>
+          <w:bCs/>
+        </w:rPr>
+        <w:t>GetsSecondarySum</w:t>
+      </w:r>
+      <w:proofErr w:type="spellEnd"/>
+      <w:r>
+        <w:rPr>
+          <w:rFonts w:ascii="Consolas" w:hAnsi="Consolas"/>
+          <w:b/>
+          <w:bCs/>
+        </w:rPr>
+        <w:t>(int[,] matrix)</w:t>
+      </w:r>
+      <w:r>
+        <w:t xml:space="preserve"> </w:t>
+      </w:r>
+      <w:r>
+        <w:rPr>
+          <w:lang w:val="bg-BG"/>
+        </w:rPr>
+        <w:t xml:space="preserve">взимаме </w:t>
+      </w:r>
+      <w:r>
+        <w:rPr>
+          <w:b/>
+          <w:bCs/>
+          <w:lang w:val="bg-BG"/>
+        </w:rPr>
+        <w:t>сумата</w:t>
+      </w:r>
+      <w:r>
+        <w:rPr>
+          <w:lang w:val="bg-BG"/>
+        </w:rPr>
+        <w:t xml:space="preserve"> за </w:t>
+      </w:r>
+      <w:r>
+        <w:rPr>
+          <w:b/>
+          <w:bCs/>
+          <w:lang w:val="bg-BG"/>
+        </w:rPr>
+        <w:t>противоположния</w:t>
+      </w:r>
+      <w:r>
+        <w:rPr>
+          <w:b/>
+          <w:bCs/>
+          <w:lang w:val="bg-BG"/>
+        </w:rPr>
+        <w:t xml:space="preserve"> диагонал</w:t>
+      </w:r>
+      <w:r>
+        <w:rPr>
+          <w:lang w:val="bg-BG"/>
+        </w:rPr>
+        <w:t xml:space="preserve"> по следния начин:</w:t>
+      </w:r>
+    </w:p>
+    <w:p>
+      <w:pPr>
+        <w:ind w:left="720"/>
+        <w:rPr>
+          <w:lang w:val="bg-BG"/>
+        </w:rPr>
+      </w:pPr>
+      <w:r>
+        <w:rPr>
+          <w:noProof/>
+          <w:lang w:val="bg-BG"/>
+        </w:rPr>
+        <w:lastRenderedPageBreak/>
+        <w:drawing>
+          <wp:inline distT="0" distB="0" distL="0" distR="0" wp14:anchorId="034AF27B" wp14:editId="6D45081C">
+            <wp:extent cx="4426157" cy="2584174"/>
+            <wp:effectExtent l="19050" t="19050" r="12700" b="26035"/>
+            <wp:docPr id="1855959692" name="Picture 1" descr="A screen shot of a computer program&#10;&#10;Description automatically generated"/>
+            <wp:cNvGraphicFramePr>
+              <a:graphicFrameLocks xmlns:a="http://schemas.openxmlformats.org/drawingml/2006/main" noChangeAspect="1"/>
+            </wp:cNvGraphicFramePr>
+            <a:graphic xmlns:a="http://schemas.openxmlformats.org/drawingml/2006/main">
+              <a:graphicData uri="http://schemas.openxmlformats.org/drawingml/2006/picture">
+                <pic:pic xmlns:pic="http://schemas.openxmlformats.org/drawingml/2006/picture">
+                  <pic:nvPicPr>
+                    <pic:cNvPr id="1855959692" name="Picture 1" descr="A screen shot of a computer program&#10;&#10;Description automatically generated"/>
+                    <pic:cNvPicPr/>
+                  </pic:nvPicPr>
+                  <pic:blipFill>
+                    <a:blip r:embed="rId21"/>
+                    <a:stretch>
+                      <a:fillRect/>
+                    </a:stretch>
+                  </pic:blipFill>
+                  <pic:spPr>
+                    <a:xfrm>
+                      <a:off x="0" y="0"/>
+                      <a:ext cx="4440656" cy="2592639"/>
+                    </a:xfrm>
+                    <a:prstGeom prst="rect">
+                      <a:avLst/>
+                    </a:prstGeom>
+                    <a:ln>
+                      <a:solidFill>
+                        <a:schemeClr val="bg1">
+                          <a:lumMod val="75000"/>
+                        </a:schemeClr>
+                      </a:solidFill>
+                    </a:ln>
+                  </pic:spPr>
+                </pic:pic>
+              </a:graphicData>
+            </a:graphic>
+          </wp:inline>
+        </w:drawing>
+      </w:r>
+    </w:p>
+    <w:p>
+      <w:pPr>
+        <w:pStyle w:val="ListParagraph"/>
+        <w:numPr>
+          <w:ilvl w:val="0"/>
+          <w:numId w:val="13"/>
+        </w:numPr>
+        <w:rPr>
+          <w:lang w:val="bg-BG"/>
+        </w:rPr>
+      </w:pPr>
+      <w:r>
+        <w:rPr>
+          <w:lang w:val="bg-BG"/>
+        </w:rPr>
+        <w:t xml:space="preserve">Създаваме </w:t>
+      </w:r>
+      <w:r>
+        <w:rPr>
+          <w:b/>
+          <w:bCs/>
+          <w:lang w:val="bg-BG"/>
+        </w:rPr>
+        <w:t>променливи</w:t>
+      </w:r>
+      <w:r>
+        <w:rPr>
+          <w:lang w:val="bg-BG"/>
+        </w:rPr>
+        <w:t xml:space="preserve">, които да пазят </w:t>
+      </w:r>
+      <w:r>
+        <w:rPr>
+          <w:b/>
+          <w:bCs/>
+          <w:lang w:val="bg-BG"/>
+        </w:rPr>
+        <w:t>сумите</w:t>
+      </w:r>
+      <w:r>
+        <w:rPr>
+          <w:lang w:val="bg-BG"/>
+        </w:rPr>
+        <w:t xml:space="preserve"> на </w:t>
+      </w:r>
+      <w:r>
+        <w:rPr>
+          <w:b/>
+          <w:bCs/>
+          <w:lang w:val="bg-BG"/>
+        </w:rPr>
+        <w:t>двата диагонала</w:t>
+      </w:r>
+      <w:r>
+        <w:rPr>
+          <w:lang w:val="bg-BG"/>
+        </w:rPr>
+        <w:t>:</w:t>
+      </w:r>
+    </w:p>
+    <w:p>
+      <w:pPr>
+        <w:pStyle w:val="ListParagraph"/>
+        <w:ind w:left="360"/>
+        <w:rPr>
+          <w:lang w:val="bg-BG"/>
+        </w:rPr>
+      </w:pPr>
+      <w:r>
+        <w:rPr>
+          <w:noProof/>
+          <w:lang w:val="bg-BG"/>
+        </w:rPr>
+        <w:drawing>
+          <wp:inline distT="0" distB="0" distL="0" distR="0" wp14:anchorId="005B9A1E" wp14:editId="3A889CD0">
+            <wp:extent cx="4184650" cy="414695"/>
+            <wp:effectExtent l="12700" t="12700" r="6350" b="17145"/>
+            <wp:docPr id="803960159" name="Picture 1" descr="A black and orange text&#10;&#10;Description automatically generated with medium confidence"/>
+            <wp:cNvGraphicFramePr>
+              <a:graphicFrameLocks xmlns:a="http://schemas.openxmlformats.org/drawingml/2006/main" noChangeAspect="1"/>
+            </wp:cNvGraphicFramePr>
+            <a:graphic xmlns:a="http://schemas.openxmlformats.org/drawingml/2006/main">
+              <a:graphicData uri="http://schemas.openxmlformats.org/drawingml/2006/picture">
+                <pic:pic xmlns:pic="http://schemas.openxmlformats.org/drawingml/2006/picture">
+                  <pic:nvPicPr>
+                    <pic:cNvPr id="803960159" name="Picture 1" descr="A black and orange text&#10;&#10;Description automatically generated with medium confidence"/>
+                    <pic:cNvPicPr/>
+                  </pic:nvPicPr>
+                  <pic:blipFill>
+                    <a:blip r:embed="rId22"/>
+                    <a:stretch>
+                      <a:fillRect/>
+                    </a:stretch>
+                  </pic:blipFill>
+                  <pic:spPr>
+                    <a:xfrm>
+                      <a:off x="0" y="0"/>
+                      <a:ext cx="4570634" cy="452946"/>
+                    </a:xfrm>
+                    <a:prstGeom prst="rect">
+                      <a:avLst/>
+                    </a:prstGeom>
+                    <a:ln>
+                      <a:solidFill>
+                        <a:schemeClr val="bg1">
+                          <a:lumMod val="75000"/>
+                        </a:schemeClr>
+                      </a:solidFill>
+                    </a:ln>
+                  </pic:spPr>
+                </pic:pic>
+              </a:graphicData>
+            </a:graphic>
+          </wp:inline>
+        </w:drawing>
+      </w:r>
+    </w:p>
+    <w:p>
+      <w:pPr>
+        <w:pStyle w:val="ListParagraph"/>
+        <w:numPr>
+          <w:ilvl w:val="0"/>
+          <w:numId w:val="13"/>
+        </w:numPr>
+        <w:ind w:left="357" w:hanging="357"/>
+        <w:rPr>
+          <w:lang w:val="bg-BG"/>
+        </w:rPr>
+      </w:pPr>
+      <w:r>
+        <w:rPr>
+          <w:lang w:val="bg-BG"/>
+        </w:rPr>
+        <w:t xml:space="preserve">Намираме </w:t>
+      </w:r>
+      <w:r>
+        <w:rPr>
+          <w:b/>
+          <w:bCs/>
+          <w:lang w:val="bg-BG"/>
+        </w:rPr>
+        <w:t>абсолютната разлика</w:t>
+      </w:r>
+      <w:r>
+        <w:rPr>
+          <w:lang w:val="bg-BG"/>
+        </w:rPr>
+        <w:t xml:space="preserve"> на </w:t>
+      </w:r>
+      <w:r>
+        <w:rPr>
+          <w:b/>
+          <w:bCs/>
+          <w:lang w:val="bg-BG"/>
+        </w:rPr>
+        <w:t>сумите</w:t>
+      </w:r>
+      <w:r>
+        <w:rPr>
+          <w:lang w:val="bg-BG"/>
+        </w:rPr>
+        <w:t xml:space="preserve"> и я </w:t>
+      </w:r>
+      <w:r>
+        <w:rPr>
+          <w:b/>
+          <w:bCs/>
+          <w:lang w:val="bg-BG"/>
+        </w:rPr>
+        <w:t>принтираме</w:t>
+      </w:r>
+      <w:r>
+        <w:rPr>
+          <w:lang w:val="bg-BG"/>
+        </w:rPr>
+        <w:t xml:space="preserve"> на </w:t>
+      </w:r>
+      <w:r>
+        <w:rPr>
+          <w:b/>
+          <w:bCs/>
+          <w:lang w:val="bg-BG"/>
+        </w:rPr>
+        <w:t>конзолата</w:t>
+      </w:r>
+      <w:r>
+        <w:rPr>
+          <w:lang w:val="bg-BG"/>
+        </w:rPr>
+        <w:t>:</w:t>
+      </w:r>
+    </w:p>
+    <w:p>
+      <w:pPr>
+        <w:pStyle w:val="ListParagraph"/>
+        <w:ind w:left="360"/>
+        <w:rPr>
+          <w:lang w:val="bg-BG"/>
+        </w:rPr>
+      </w:pPr>
+      <w:r>
+        <w:rPr>
+          <w:noProof/>
+          <w:lang w:val="bg-BG"/>
+        </w:rPr>
+        <w:drawing>
+          <wp:inline distT="0" distB="0" distL="0" distR="0" wp14:anchorId="2AEBC647" wp14:editId="702EE91C">
+            <wp:extent cx="5619750" cy="359750"/>
+            <wp:effectExtent l="12700" t="12700" r="6350" b="8890"/>
+            <wp:docPr id="92130427" name="Picture 1"/>
+            <wp:cNvGraphicFramePr>
+              <a:graphicFrameLocks xmlns:a="http://schemas.openxmlformats.org/drawingml/2006/main" noChangeAspect="1"/>
+            </wp:cNvGraphicFramePr>
+            <a:graphic xmlns:a="http://schemas.openxmlformats.org/drawingml/2006/main">
+              <a:graphicData uri="http://schemas.openxmlformats.org/drawingml/2006/picture">
+                <pic:pic xmlns:pic="http://schemas.openxmlformats.org/drawingml/2006/picture">
+                  <pic:nvPicPr>
+                    <pic:cNvPr id="92130427" name=""/>
+                    <pic:cNvPicPr/>
+                  </pic:nvPicPr>
+                  <pic:blipFill>
+                    <a:blip r:embed="rId23"/>
+                    <a:stretch>
+                      <a:fillRect/>
+                    </a:stretch>
+                  </pic:blipFill>
+                  <pic:spPr>
+                    <a:xfrm>
+                      <a:off x="0" y="0"/>
+                      <a:ext cx="5989667" cy="383430"/>
+                    </a:xfrm>
+                    <a:prstGeom prst="rect">
+                      <a:avLst/>
+                    </a:prstGeom>
+                    <a:ln>
+                      <a:solidFill>
+                        <a:schemeClr val="bg1">
+                          <a:lumMod val="75000"/>
+                        </a:schemeClr>
+                      </a:solidFill>
+                    </a:ln>
+                  </pic:spPr>
+                </pic:pic>
+              </a:graphicData>
+            </a:graphic>
+          </wp:inline>
+        </w:drawing>
+      </w:r>
+    </w:p>
+    <w:p>
+      <w:pPr>
+        <w:pStyle w:val="Heading2"/>
+        <w:rPr>
+          <w:rFonts w:ascii="Calibri" w:eastAsia="Calibri" w:hAnsi="Calibri" w:cs="Calibri"/>
+        </w:rPr>
+      </w:pPr>
+      <w:r>
+        <w:rPr>
+          <w:rFonts w:ascii="Calibri" w:eastAsia="Calibri" w:hAnsi="Calibri" w:cs="Calibri"/>
+        </w:rPr>
+        <w:t>Сума на елементите от матрица</w:t>
+      </w:r>
+    </w:p>
+    <w:p>
+      <w:pPr>
         <w:rPr>
           <w:rFonts w:ascii="Calibri" w:eastAsia="Calibri" w:hAnsi="Calibri" w:cs="Calibri"/>
           <w:color w:val="000000" w:themeColor="text1"/>
@@ -1635,7 +3391,6 @@
           <w:ilvl w:val="0"/>
           <w:numId w:val="7"/>
         </w:numPr>
-        <w:spacing w:line="240" w:lineRule="auto"/>
         <w:rPr>
           <w:rFonts w:ascii="Calibri" w:eastAsia="Calibri" w:hAnsi="Calibri" w:cs="Calibri"/>
           <w:b/>
@@ -1670,7 +3425,6 @@
           <w:ilvl w:val="0"/>
           <w:numId w:val="7"/>
         </w:numPr>
-        <w:spacing w:line="240" w:lineRule="auto"/>
         <w:rPr>
           <w:rFonts w:ascii="Calibri" w:eastAsia="Calibri" w:hAnsi="Calibri" w:cs="Calibri"/>
           <w:color w:val="000000" w:themeColor="text1"/>
@@ -1703,7 +3457,6 @@
           <w:ilvl w:val="0"/>
           <w:numId w:val="7"/>
         </w:numPr>
-        <w:spacing w:line="240" w:lineRule="auto"/>
         <w:rPr>
           <w:rFonts w:ascii="Calibri" w:eastAsia="Calibri" w:hAnsi="Calibri" w:cs="Calibri"/>
           <w:b/>
@@ -1733,7 +3486,6 @@
     </w:p>
     <w:p>
       <w:pPr>
-        <w:spacing w:line="240" w:lineRule="auto"/>
         <w:rPr>
           <w:rFonts w:ascii="Calibri" w:eastAsia="Calibri" w:hAnsi="Calibri" w:cs="Calibri"/>
           <w:color w:val="000000" w:themeColor="text1"/>
@@ -2127,58 +3879,613 @@
         <w:pStyle w:val="ListParagraph"/>
         <w:numPr>
           <w:ilvl w:val="0"/>
-          <w:numId w:val="6"/>
+          <w:numId w:val="14"/>
         </w:numPr>
-        <w:spacing w:line="240" w:lineRule="auto"/>
-        <w:rPr>
-          <w:rFonts w:ascii="Consolas" w:eastAsia="Consolas" w:hAnsi="Consolas" w:cs="Consolas"/>
-          <w:b/>
-          <w:bCs/>
-          <w:color w:val="000000" w:themeColor="text1"/>
-          <w:lang w:val="bg-BG"/>
-        </w:rPr>
-      </w:pPr>
-      <w:r>
-        <w:rPr>
-          <w:rFonts w:ascii="Calibri" w:eastAsia="Calibri" w:hAnsi="Calibri" w:cs="Calibri"/>
-          <w:color w:val="000000" w:themeColor="text1"/>
-          <w:lang w:val="bg-BG"/>
-        </w:rPr>
-        <w:t xml:space="preserve">Опитайте се да използвате </w:t>
-      </w:r>
-      <w:r>
-        <w:rPr>
-          <w:rFonts w:ascii="Consolas" w:eastAsia="Consolas" w:hAnsi="Consolas" w:cs="Consolas"/>
-          <w:b/>
-          <w:bCs/>
-          <w:noProof/>
-          <w:color w:val="000000" w:themeColor="text1"/>
-        </w:rPr>
-        <w:t>foreach-</w:t>
-      </w:r>
-      <w:r>
-        <w:rPr>
-          <w:rFonts w:ascii="Consolas" w:eastAsia="Consolas" w:hAnsi="Consolas" w:cs="Consolas"/>
-          <w:b/>
-          <w:bCs/>
-          <w:color w:val="000000" w:themeColor="text1"/>
-          <w:lang w:val="bg-BG"/>
-        </w:rPr>
-        <w:t>цикъл</w:t>
+        <w:ind w:left="357" w:hanging="357"/>
+        <w:contextualSpacing w:val="0"/>
+        <w:rPr>
+          <w:rFonts w:ascii="Calibri" w:eastAsia="Calibri" w:hAnsi="Calibri" w:cs="Calibri"/>
+          <w:color w:val="000000" w:themeColor="text1"/>
+          <w:lang w:val="bg-BG"/>
+        </w:rPr>
+      </w:pPr>
+      <w:r>
+        <w:rPr>
+          <w:rFonts w:ascii="Calibri" w:eastAsia="Calibri" w:hAnsi="Calibri" w:cs="Calibri"/>
+          <w:color w:val="000000" w:themeColor="text1"/>
+          <w:lang w:val="bg-BG"/>
+        </w:rPr>
+        <w:t xml:space="preserve">Прочетете </w:t>
+      </w:r>
+      <w:r>
+        <w:rPr>
+          <w:rFonts w:ascii="Calibri" w:eastAsia="Calibri" w:hAnsi="Calibri" w:cs="Calibri"/>
+          <w:b/>
+          <w:bCs/>
+          <w:color w:val="000000" w:themeColor="text1"/>
+          <w:lang w:val="bg-BG"/>
+        </w:rPr>
+        <w:t>параметри</w:t>
+      </w:r>
+      <w:r>
+        <w:rPr>
+          <w:rFonts w:ascii="Calibri" w:eastAsia="Calibri" w:hAnsi="Calibri" w:cs="Calibri"/>
+          <w:color w:val="000000" w:themeColor="text1"/>
+          <w:lang w:val="bg-BG"/>
+        </w:rPr>
+        <w:t xml:space="preserve"> за </w:t>
+      </w:r>
+      <w:r>
+        <w:rPr>
+          <w:rFonts w:ascii="Calibri" w:eastAsia="Calibri" w:hAnsi="Calibri" w:cs="Calibri"/>
+          <w:color w:val="000000" w:themeColor="text1"/>
+          <w:lang w:val="bg-BG"/>
+        </w:rPr>
+        <w:t xml:space="preserve">създаване </w:t>
+      </w:r>
+      <w:r>
+        <w:rPr>
+          <w:rFonts w:ascii="Calibri" w:eastAsia="Calibri" w:hAnsi="Calibri" w:cs="Calibri"/>
+          <w:color w:val="000000" w:themeColor="text1"/>
+          <w:lang w:val="bg-BG"/>
+        </w:rPr>
+        <w:t>матрицата</w:t>
+      </w:r>
+      <w:r>
+        <w:rPr>
+          <w:rFonts w:ascii="Calibri" w:eastAsia="Calibri" w:hAnsi="Calibri" w:cs="Calibri"/>
+          <w:color w:val="000000" w:themeColor="text1"/>
+          <w:lang w:val="bg-BG"/>
+        </w:rPr>
+        <w:t xml:space="preserve"> (</w:t>
+      </w:r>
+      <w:r>
+        <w:rPr>
+          <w:rFonts w:ascii="Calibri" w:eastAsia="Calibri" w:hAnsi="Calibri" w:cs="Calibri"/>
+          <w:b/>
+          <w:bCs/>
+          <w:color w:val="000000" w:themeColor="text1"/>
+          <w:lang w:val="bg-BG"/>
+        </w:rPr>
+        <w:t>брой</w:t>
+      </w:r>
+      <w:r>
+        <w:rPr>
+          <w:rFonts w:ascii="Calibri" w:eastAsia="Calibri" w:hAnsi="Calibri" w:cs="Calibri"/>
+          <w:color w:val="000000" w:themeColor="text1"/>
+          <w:lang w:val="bg-BG"/>
+        </w:rPr>
+        <w:t xml:space="preserve"> на </w:t>
+      </w:r>
+      <w:r>
+        <w:rPr>
+          <w:rFonts w:ascii="Calibri" w:eastAsia="Calibri" w:hAnsi="Calibri" w:cs="Calibri"/>
+          <w:b/>
+          <w:bCs/>
+          <w:color w:val="000000" w:themeColor="text1"/>
+          <w:lang w:val="bg-BG"/>
+        </w:rPr>
+        <w:t>редове</w:t>
+      </w:r>
+      <w:r>
+        <w:rPr>
+          <w:rFonts w:ascii="Calibri" w:eastAsia="Calibri" w:hAnsi="Calibri" w:cs="Calibri"/>
+          <w:color w:val="000000" w:themeColor="text1"/>
+          <w:lang w:val="bg-BG"/>
+        </w:rPr>
+        <w:t xml:space="preserve"> и </w:t>
+      </w:r>
+      <w:r>
+        <w:rPr>
+          <w:rFonts w:ascii="Calibri" w:eastAsia="Calibri" w:hAnsi="Calibri" w:cs="Calibri"/>
+          <w:b/>
+          <w:bCs/>
+          <w:color w:val="000000" w:themeColor="text1"/>
+          <w:lang w:val="bg-BG"/>
+        </w:rPr>
+        <w:t>колони</w:t>
+      </w:r>
+      <w:r>
+        <w:rPr>
+          <w:rFonts w:ascii="Calibri" w:eastAsia="Calibri" w:hAnsi="Calibri" w:cs="Calibri"/>
+          <w:color w:val="000000" w:themeColor="text1"/>
+          <w:lang w:val="bg-BG"/>
+        </w:rPr>
+        <w:t>)</w:t>
+      </w:r>
+      <w:r>
+        <w:rPr>
+          <w:rFonts w:ascii="Calibri" w:eastAsia="Calibri" w:hAnsi="Calibri" w:cs="Calibri"/>
+          <w:color w:val="000000" w:themeColor="text1"/>
+        </w:rPr>
+        <w:t>:</w:t>
       </w:r>
     </w:p>
     <w:p>
       <w:pPr>
-        <w:pStyle w:val="Heading2"/>
-      </w:pPr>
-      <w:r>
-        <w:lastRenderedPageBreak/>
-        <w:t>Сума на колоните на матрица</w:t>
+        <w:pStyle w:val="ListParagraph"/>
+        <w:ind w:left="360"/>
+        <w:rPr>
+          <w:rFonts w:ascii="Calibri" w:eastAsia="Calibri" w:hAnsi="Calibri" w:cs="Calibri"/>
+          <w:color w:val="000000" w:themeColor="text1"/>
+          <w:lang w:val="bg-BG"/>
+        </w:rPr>
+      </w:pPr>
+      <w:r>
+        <w:rPr>
+          <w:rFonts w:ascii="Calibri" w:eastAsia="Calibri" w:hAnsi="Calibri" w:cs="Calibri"/>
+          <w:noProof/>
+          <w:color w:val="000000" w:themeColor="text1"/>
+          <w:lang w:val="bg-BG"/>
+        </w:rPr>
+        <w:drawing>
+          <wp:inline distT="0" distB="0" distL="0" distR="0" wp14:anchorId="5F6D7809" wp14:editId="3CF60E25">
+            <wp:extent cx="4286250" cy="679527"/>
+            <wp:effectExtent l="12700" t="12700" r="6350" b="19050"/>
+            <wp:docPr id="325257356" name="Picture 1" descr="A close-up of a computer screen&#10;&#10;Description automatically generated"/>
+            <wp:cNvGraphicFramePr>
+              <a:graphicFrameLocks xmlns:a="http://schemas.openxmlformats.org/drawingml/2006/main" noChangeAspect="1"/>
+            </wp:cNvGraphicFramePr>
+            <a:graphic xmlns:a="http://schemas.openxmlformats.org/drawingml/2006/main">
+              <a:graphicData uri="http://schemas.openxmlformats.org/drawingml/2006/picture">
+                <pic:pic xmlns:pic="http://schemas.openxmlformats.org/drawingml/2006/picture">
+                  <pic:nvPicPr>
+                    <pic:cNvPr id="325257356" name="Picture 1" descr="A close-up of a computer screen&#10;&#10;Description automatically generated"/>
+                    <pic:cNvPicPr/>
+                  </pic:nvPicPr>
+                  <pic:blipFill>
+                    <a:blip r:embed="rId24"/>
+                    <a:stretch>
+                      <a:fillRect/>
+                    </a:stretch>
+                  </pic:blipFill>
+                  <pic:spPr>
+                    <a:xfrm>
+                      <a:off x="0" y="0"/>
+                      <a:ext cx="4360885" cy="691359"/>
+                    </a:xfrm>
+                    <a:prstGeom prst="rect">
+                      <a:avLst/>
+                    </a:prstGeom>
+                    <a:ln>
+                      <a:solidFill>
+                        <a:schemeClr val="bg1">
+                          <a:lumMod val="75000"/>
+                        </a:schemeClr>
+                      </a:solidFill>
+                    </a:ln>
+                  </pic:spPr>
+                </pic:pic>
+              </a:graphicData>
+            </a:graphic>
+          </wp:inline>
+        </w:drawing>
       </w:r>
     </w:p>
     <w:p>
       <w:pPr>
-        <w:spacing w:line="240" w:lineRule="auto"/>
+        <w:pStyle w:val="ListParagraph"/>
+        <w:numPr>
+          <w:ilvl w:val="0"/>
+          <w:numId w:val="14"/>
+        </w:numPr>
+        <w:spacing w:before="200"/>
+        <w:ind w:left="357" w:hanging="357"/>
+        <w:contextualSpacing w:val="0"/>
+        <w:rPr>
+          <w:rFonts w:ascii="Calibri" w:eastAsia="Calibri" w:hAnsi="Calibri" w:cs="Calibri"/>
+          <w:color w:val="000000" w:themeColor="text1"/>
+          <w:lang w:val="bg-BG"/>
+        </w:rPr>
+      </w:pPr>
+      <w:r>
+        <w:rPr>
+          <w:rFonts w:ascii="Calibri" w:eastAsia="Calibri" w:hAnsi="Calibri" w:cs="Calibri"/>
+          <w:color w:val="000000" w:themeColor="text1"/>
+          <w:lang w:val="bg-BG"/>
+        </w:rPr>
+        <w:t xml:space="preserve">Създайте </w:t>
+      </w:r>
+      <w:r>
+        <w:rPr>
+          <w:rFonts w:ascii="Calibri" w:eastAsia="Calibri" w:hAnsi="Calibri" w:cs="Calibri"/>
+          <w:color w:val="000000" w:themeColor="text1"/>
+          <w:lang w:val="bg-BG"/>
+        </w:rPr>
+        <w:t xml:space="preserve">матрицата и направете </w:t>
+      </w:r>
+      <w:r>
+        <w:rPr>
+          <w:rFonts w:ascii="Calibri" w:eastAsia="Calibri" w:hAnsi="Calibri" w:cs="Calibri"/>
+          <w:b/>
+          <w:bCs/>
+          <w:color w:val="000000" w:themeColor="text1"/>
+          <w:lang w:val="bg-BG"/>
+        </w:rPr>
+        <w:t>променлива</w:t>
+      </w:r>
+      <w:r>
+        <w:rPr>
+          <w:rFonts w:ascii="Calibri" w:eastAsia="Calibri" w:hAnsi="Calibri" w:cs="Calibri"/>
+          <w:color w:val="000000" w:themeColor="text1"/>
+          <w:lang w:val="bg-BG"/>
+        </w:rPr>
+        <w:t xml:space="preserve">, пазеща </w:t>
+      </w:r>
+      <w:r>
+        <w:rPr>
+          <w:rFonts w:ascii="Calibri" w:eastAsia="Calibri" w:hAnsi="Calibri" w:cs="Calibri"/>
+          <w:b/>
+          <w:bCs/>
+          <w:color w:val="000000" w:themeColor="text1"/>
+          <w:lang w:val="bg-BG"/>
+        </w:rPr>
+        <w:t>сумата</w:t>
+      </w:r>
+      <w:r>
+        <w:rPr>
+          <w:rFonts w:ascii="Calibri" w:eastAsia="Calibri" w:hAnsi="Calibri" w:cs="Calibri"/>
+          <w:color w:val="000000" w:themeColor="text1"/>
+          <w:lang w:val="bg-BG"/>
+        </w:rPr>
+        <w:t>:</w:t>
+      </w:r>
+    </w:p>
+    <w:p>
+      <w:pPr>
+        <w:pStyle w:val="ListParagraph"/>
+        <w:spacing w:before="200"/>
+        <w:ind w:left="357"/>
+        <w:contextualSpacing w:val="0"/>
+        <w:rPr>
+          <w:rFonts w:ascii="Calibri" w:eastAsia="Calibri" w:hAnsi="Calibri" w:cs="Calibri"/>
+          <w:color w:val="000000" w:themeColor="text1"/>
+          <w:lang w:val="bg-BG"/>
+        </w:rPr>
+      </w:pPr>
+      <w:r>
+        <w:rPr>
+          <w:noProof/>
+          <w:lang w:val="bg-BG"/>
+        </w:rPr>
+        <w:lastRenderedPageBreak/>
+        <w:drawing>
+          <wp:inline distT="0" distB="0" distL="0" distR="0" wp14:anchorId="5D3A17D4" wp14:editId="18B0FA4F">
+            <wp:extent cx="4953000" cy="419118"/>
+            <wp:effectExtent l="12700" t="12700" r="12700" b="12700"/>
+            <wp:docPr id="2140156423" name="Picture 1"/>
+            <wp:cNvGraphicFramePr>
+              <a:graphicFrameLocks xmlns:a="http://schemas.openxmlformats.org/drawingml/2006/main" noChangeAspect="1"/>
+            </wp:cNvGraphicFramePr>
+            <a:graphic xmlns:a="http://schemas.openxmlformats.org/drawingml/2006/main">
+              <a:graphicData uri="http://schemas.openxmlformats.org/drawingml/2006/picture">
+                <pic:pic xmlns:pic="http://schemas.openxmlformats.org/drawingml/2006/picture">
+                  <pic:nvPicPr>
+                    <pic:cNvPr id="2140156423" name=""/>
+                    <pic:cNvPicPr/>
+                  </pic:nvPicPr>
+                  <pic:blipFill>
+                    <a:blip r:embed="rId25"/>
+                    <a:stretch>
+                      <a:fillRect/>
+                    </a:stretch>
+                  </pic:blipFill>
+                  <pic:spPr>
+                    <a:xfrm>
+                      <a:off x="0" y="0"/>
+                      <a:ext cx="5275991" cy="446449"/>
+                    </a:xfrm>
+                    <a:prstGeom prst="rect">
+                      <a:avLst/>
+                    </a:prstGeom>
+                    <a:ln>
+                      <a:solidFill>
+                        <a:schemeClr val="bg1">
+                          <a:lumMod val="75000"/>
+                        </a:schemeClr>
+                      </a:solidFill>
+                    </a:ln>
+                  </pic:spPr>
+                </pic:pic>
+              </a:graphicData>
+            </a:graphic>
+          </wp:inline>
+        </w:drawing>
+      </w:r>
+    </w:p>
+    <w:p>
+      <w:pPr>
+        <w:pStyle w:val="ListParagraph"/>
+        <w:numPr>
+          <w:ilvl w:val="0"/>
+          <w:numId w:val="14"/>
+        </w:numPr>
+        <w:rPr>
+          <w:rFonts w:ascii="Calibri" w:eastAsia="Calibri" w:hAnsi="Calibri" w:cs="Calibri"/>
+          <w:color w:val="000000" w:themeColor="text1"/>
+          <w:lang w:val="bg-BG"/>
+        </w:rPr>
+      </w:pPr>
+      <w:r>
+        <w:rPr>
+          <w:rFonts w:ascii="Calibri" w:eastAsia="Calibri" w:hAnsi="Calibri" w:cs="Calibri"/>
+          <w:color w:val="000000" w:themeColor="text1"/>
+          <w:lang w:val="bg-BG"/>
+        </w:rPr>
+        <w:t xml:space="preserve">Използвайте </w:t>
+      </w:r>
+      <w:r>
+        <w:rPr>
+          <w:rFonts w:ascii="Consolas" w:eastAsia="Calibri" w:hAnsi="Consolas" w:cs="Calibri"/>
+          <w:b/>
+          <w:bCs/>
+          <w:color w:val="000000" w:themeColor="text1"/>
+        </w:rPr>
+        <w:t>for</w:t>
+      </w:r>
+      <w:r>
+        <w:rPr>
+          <w:rFonts w:ascii="Calibri" w:eastAsia="Calibri" w:hAnsi="Calibri" w:cs="Calibri"/>
+          <w:b/>
+          <w:bCs/>
+          <w:color w:val="000000" w:themeColor="text1"/>
+        </w:rPr>
+        <w:t>-</w:t>
+      </w:r>
+      <w:r>
+        <w:rPr>
+          <w:rFonts w:ascii="Calibri" w:eastAsia="Calibri" w:hAnsi="Calibri" w:cs="Calibri"/>
+          <w:b/>
+          <w:bCs/>
+          <w:color w:val="000000" w:themeColor="text1"/>
+          <w:lang w:val="bg-BG"/>
+        </w:rPr>
+        <w:t>цикъл</w:t>
+      </w:r>
+      <w:r>
+        <w:rPr>
+          <w:rFonts w:ascii="Calibri" w:eastAsia="Calibri" w:hAnsi="Calibri" w:cs="Calibri"/>
+          <w:color w:val="000000" w:themeColor="text1"/>
+          <w:lang w:val="bg-BG"/>
+        </w:rPr>
+        <w:t xml:space="preserve"> и за всеки ред </w:t>
+      </w:r>
+      <w:r>
+        <w:rPr>
+          <w:rFonts w:ascii="Calibri" w:eastAsia="Calibri" w:hAnsi="Calibri" w:cs="Calibri"/>
+          <w:b/>
+          <w:bCs/>
+          <w:color w:val="000000" w:themeColor="text1"/>
+          <w:lang w:val="bg-BG"/>
+        </w:rPr>
+        <w:t>прочетете</w:t>
+      </w:r>
+      <w:r>
+        <w:rPr>
+          <w:rFonts w:ascii="Calibri" w:eastAsia="Calibri" w:hAnsi="Calibri" w:cs="Calibri"/>
+          <w:color w:val="000000" w:themeColor="text1"/>
+          <w:lang w:val="bg-BG"/>
+        </w:rPr>
+        <w:t xml:space="preserve"> </w:t>
+      </w:r>
+      <w:r>
+        <w:rPr>
+          <w:rFonts w:ascii="Calibri" w:eastAsia="Calibri" w:hAnsi="Calibri" w:cs="Calibri"/>
+          <w:b/>
+          <w:bCs/>
+          <w:color w:val="000000" w:themeColor="text1"/>
+          <w:lang w:val="bg-BG"/>
+        </w:rPr>
+        <w:t>данни</w:t>
+      </w:r>
+      <w:r>
+        <w:rPr>
+          <w:rFonts w:ascii="Calibri" w:eastAsia="Calibri" w:hAnsi="Calibri" w:cs="Calibri"/>
+          <w:color w:val="000000" w:themeColor="text1"/>
+          <w:lang w:val="bg-BG"/>
+        </w:rPr>
+        <w:t xml:space="preserve"> от </w:t>
+      </w:r>
+      <w:r>
+        <w:rPr>
+          <w:rFonts w:ascii="Calibri" w:eastAsia="Calibri" w:hAnsi="Calibri" w:cs="Calibri"/>
+          <w:b/>
+          <w:bCs/>
+          <w:color w:val="000000" w:themeColor="text1"/>
+          <w:lang w:val="bg-BG"/>
+        </w:rPr>
+        <w:t>конзолата</w:t>
+      </w:r>
+      <w:r>
+        <w:rPr>
+          <w:rFonts w:ascii="Calibri" w:eastAsia="Calibri" w:hAnsi="Calibri" w:cs="Calibri"/>
+          <w:color w:val="000000" w:themeColor="text1"/>
+          <w:lang w:val="bg-BG"/>
+        </w:rPr>
+        <w:t xml:space="preserve">, след което ги </w:t>
+      </w:r>
+      <w:r>
+        <w:rPr>
+          <w:rFonts w:ascii="Calibri" w:eastAsia="Calibri" w:hAnsi="Calibri" w:cs="Calibri"/>
+          <w:b/>
+          <w:bCs/>
+          <w:color w:val="000000" w:themeColor="text1"/>
+          <w:lang w:val="bg-BG"/>
+        </w:rPr>
+        <w:t>вмъкнете</w:t>
+      </w:r>
+      <w:r>
+        <w:rPr>
+          <w:rFonts w:ascii="Calibri" w:eastAsia="Calibri" w:hAnsi="Calibri" w:cs="Calibri"/>
+          <w:color w:val="000000" w:themeColor="text1"/>
+          <w:lang w:val="bg-BG"/>
+        </w:rPr>
+        <w:t xml:space="preserve"> в </w:t>
+      </w:r>
+      <w:r>
+        <w:rPr>
+          <w:rFonts w:ascii="Calibri" w:eastAsia="Calibri" w:hAnsi="Calibri" w:cs="Calibri"/>
+          <w:b/>
+          <w:bCs/>
+          <w:color w:val="000000" w:themeColor="text1"/>
+          <w:lang w:val="bg-BG"/>
+        </w:rPr>
+        <w:t>матрицата</w:t>
+      </w:r>
+      <w:r>
+        <w:rPr>
+          <w:rFonts w:ascii="Calibri" w:eastAsia="Calibri" w:hAnsi="Calibri" w:cs="Calibri"/>
+          <w:color w:val="000000" w:themeColor="text1"/>
+          <w:lang w:val="bg-BG"/>
+        </w:rPr>
+        <w:t xml:space="preserve">. Добавете ги към </w:t>
+      </w:r>
+      <w:r>
+        <w:rPr>
+          <w:rFonts w:ascii="Calibri" w:eastAsia="Calibri" w:hAnsi="Calibri" w:cs="Calibri"/>
+          <w:b/>
+          <w:bCs/>
+          <w:color w:val="000000" w:themeColor="text1"/>
+          <w:lang w:val="bg-BG"/>
+        </w:rPr>
+        <w:t>сумата</w:t>
+      </w:r>
+      <w:r>
+        <w:rPr>
+          <w:rFonts w:ascii="Calibri" w:eastAsia="Calibri" w:hAnsi="Calibri" w:cs="Calibri"/>
+          <w:color w:val="000000" w:themeColor="text1"/>
+        </w:rPr>
+        <w:t>:</w:t>
+      </w:r>
+    </w:p>
+    <w:p>
+      <w:pPr>
+        <w:ind w:left="360"/>
+        <w:rPr>
+          <w:rFonts w:ascii="Calibri" w:eastAsia="Calibri" w:hAnsi="Calibri" w:cs="Calibri"/>
+          <w:color w:val="000000" w:themeColor="text1"/>
+          <w:lang w:val="bg-BG"/>
+        </w:rPr>
+      </w:pPr>
+      <w:r>
+        <w:rPr>
+          <w:noProof/>
+          <w:lang w:val="bg-BG"/>
+        </w:rPr>
+        <w:drawing>
+          <wp:inline distT="0" distB="0" distL="0" distR="0" wp14:anchorId="26811C6B" wp14:editId="5A373529">
+            <wp:extent cx="4188476" cy="732790"/>
+            <wp:effectExtent l="12700" t="12700" r="15240" b="16510"/>
+            <wp:docPr id="293223454" name="Picture 1" descr="A close-up of a computer screen&#10;&#10;Description automatically generated"/>
+            <wp:cNvGraphicFramePr>
+              <a:graphicFrameLocks xmlns:a="http://schemas.openxmlformats.org/drawingml/2006/main" noChangeAspect="1"/>
+            </wp:cNvGraphicFramePr>
+            <a:graphic xmlns:a="http://schemas.openxmlformats.org/drawingml/2006/main">
+              <a:graphicData uri="http://schemas.openxmlformats.org/drawingml/2006/picture">
+                <pic:pic xmlns:pic="http://schemas.openxmlformats.org/drawingml/2006/picture">
+                  <pic:nvPicPr>
+                    <pic:cNvPr id="293223454" name="Picture 1" descr="A close-up of a computer screen&#10;&#10;Description automatically generated"/>
+                    <pic:cNvPicPr/>
+                  </pic:nvPicPr>
+                  <pic:blipFill>
+                    <a:blip r:embed="rId26"/>
+                    <a:stretch>
+                      <a:fillRect/>
+                    </a:stretch>
+                  </pic:blipFill>
+                  <pic:spPr>
+                    <a:xfrm>
+                      <a:off x="0" y="0"/>
+                      <a:ext cx="4380476" cy="766381"/>
+                    </a:xfrm>
+                    <a:prstGeom prst="rect">
+                      <a:avLst/>
+                    </a:prstGeom>
+                    <a:ln>
+                      <a:solidFill>
+                        <a:schemeClr val="bg1">
+                          <a:lumMod val="75000"/>
+                        </a:schemeClr>
+                      </a:solidFill>
+                    </a:ln>
+                  </pic:spPr>
+                </pic:pic>
+              </a:graphicData>
+            </a:graphic>
+          </wp:inline>
+        </w:drawing>
+      </w:r>
+    </w:p>
+    <w:p>
+      <w:pPr>
+        <w:pStyle w:val="ListParagraph"/>
+        <w:numPr>
+          <w:ilvl w:val="0"/>
+          <w:numId w:val="14"/>
+        </w:numPr>
+        <w:rPr>
+          <w:rFonts w:ascii="Calibri" w:eastAsia="Calibri" w:hAnsi="Calibri" w:cs="Calibri"/>
+          <w:color w:val="000000" w:themeColor="text1"/>
+          <w:lang w:val="bg-BG"/>
+        </w:rPr>
+      </w:pPr>
+      <w:r>
+        <w:rPr>
+          <w:rFonts w:ascii="Calibri" w:eastAsia="Calibri" w:hAnsi="Calibri" w:cs="Calibri"/>
+          <w:b/>
+          <w:bCs/>
+          <w:color w:val="000000" w:themeColor="text1"/>
+          <w:lang w:val="bg-BG"/>
+        </w:rPr>
+        <w:t>Принтирайте</w:t>
+      </w:r>
+      <w:r>
+        <w:rPr>
+          <w:rFonts w:ascii="Calibri" w:eastAsia="Calibri" w:hAnsi="Calibri" w:cs="Calibri"/>
+          <w:color w:val="000000" w:themeColor="text1"/>
+          <w:lang w:val="bg-BG"/>
+        </w:rPr>
+        <w:t xml:space="preserve"> данните в </w:t>
+      </w:r>
+      <w:r>
+        <w:rPr>
+          <w:rFonts w:ascii="Calibri" w:eastAsia="Calibri" w:hAnsi="Calibri" w:cs="Calibri"/>
+          <w:b/>
+          <w:bCs/>
+          <w:color w:val="000000" w:themeColor="text1"/>
+          <w:lang w:val="bg-BG"/>
+        </w:rPr>
+        <w:t>зададения</w:t>
+      </w:r>
+      <w:r>
+        <w:rPr>
+          <w:rFonts w:ascii="Calibri" w:eastAsia="Calibri" w:hAnsi="Calibri" w:cs="Calibri"/>
+          <w:b/>
+          <w:bCs/>
+          <w:color w:val="000000" w:themeColor="text1"/>
+          <w:lang w:val="bg-BG"/>
+        </w:rPr>
+        <w:t xml:space="preserve"> формат</w:t>
+      </w:r>
+      <w:r>
+        <w:rPr>
+          <w:rFonts w:ascii="Calibri" w:eastAsia="Calibri" w:hAnsi="Calibri" w:cs="Calibri"/>
+          <w:color w:val="000000" w:themeColor="text1"/>
+          <w:lang w:val="bg-BG"/>
+        </w:rPr>
+        <w:t>.</w:t>
+      </w:r>
+    </w:p>
+    <w:p>
+      <w:pPr>
+        <w:pStyle w:val="Heading2"/>
+      </w:pPr>
+      <w:r>
+        <w:t>Сума на колоните на матрица</w:t>
+      </w:r>
+    </w:p>
+    <w:p>
+      <w:pPr>
         <w:rPr>
           <w:rFonts w:ascii="Calibri" w:eastAsia="Calibri" w:hAnsi="Calibri" w:cs="Calibri"/>
           <w:color w:val="000000" w:themeColor="text1"/>
@@ -2415,7 +4722,7 @@
       <w:tblPr>
         <w:tblStyle w:val="TableGrid"/>
         <w:tblW w:w="0" w:type="auto"/>
-        <w:tblInd w:w="70" w:type="dxa"/>
+        <w:tblInd w:w="-5" w:type="dxa"/>
         <w:tblLayout w:type="fixed"/>
         <w:tblCellMar>
           <w:top w:w="85" w:type="dxa"/>
@@ -2844,7 +5151,7 @@
                 <w:tab w:val="left" w:pos="13740"/>
                 <w:tab w:val="left" w:pos="14656"/>
               </w:tabs>
-              <w:spacing w:before="40" w:after="40"/>
+              <w:spacing w:before="40" w:after="40" w:line="276" w:lineRule="auto"/>
               <w:rPr>
                 <w:rFonts w:ascii="Consolas" w:eastAsia="Consolas" w:hAnsi="Consolas" w:cs="Consolas"/>
                 <w:noProof/>
@@ -2916,7 +5223,7 @@
           </w:p>
           <w:p>
             <w:pPr>
-              <w:spacing w:before="40" w:after="40"/>
+              <w:spacing w:before="40" w:after="40" w:line="276" w:lineRule="auto"/>
               <w:ind w:left="5040" w:hanging="5040"/>
               <w:rPr>
                 <w:rFonts w:ascii="Consolas" w:eastAsia="Consolas" w:hAnsi="Consolas" w:cs="Consolas"/>
@@ -2930,7 +5237,6 @@
     <w:p>
       <w:pPr>
         <w:pStyle w:val="Heading3"/>
-        <w:spacing w:line="240" w:lineRule="auto"/>
         <w:rPr>
           <w:rFonts w:ascii="Calibri" w:eastAsia="Calibri" w:hAnsi="Calibri" w:cs="Calibri"/>
           <w:lang w:val="bg-BG"/>
@@ -2973,7 +5279,17 @@
           <w:color w:val="000000" w:themeColor="text1"/>
           <w:lang w:val="bg-BG"/>
         </w:rPr>
-        <w:t>размера</w:t>
+        <w:t>размер</w:t>
+      </w:r>
+      <w:r>
+        <w:rPr>
+          <w:rFonts w:ascii="Calibri" w:eastAsia="Calibri" w:hAnsi="Calibri" w:cs="Calibri"/>
+          <w:b/>
+          <w:bCs/>
+          <w:color w:val="000000" w:themeColor="text1"/>
+          <w:lang w:val="bg-BG"/>
+        </w:rPr>
+        <w:t>ите</w:t>
       </w:r>
       <w:r>
         <w:rPr>
@@ -2988,7 +5304,66 @@
           <w:rFonts w:ascii="Calibri" w:eastAsia="Calibri" w:hAnsi="Calibri" w:cs="Calibri"/>
           <w:color w:val="000000" w:themeColor="text1"/>
         </w:rPr>
-        <w:t>.</w:t>
+        <w:t>:</w:t>
+      </w:r>
+    </w:p>
+    <w:p>
+      <w:pPr>
+        <w:pStyle w:val="ListParagraph"/>
+        <w:ind w:left="360"/>
+        <w:rPr>
+          <w:rFonts w:ascii="Calibri" w:eastAsia="Calibri" w:hAnsi="Calibri" w:cs="Calibri"/>
+          <w:color w:val="000000" w:themeColor="text1"/>
+          <w:lang w:val="bg-BG"/>
+        </w:rPr>
+      </w:pPr>
+      <w:r>
+        <w:rPr>
+          <w:noProof/>
+          <w:lang w:val="bg-BG"/>
+        </w:rPr>
+        <w:drawing>
+          <wp:inline distT="0" distB="0" distL="0" distR="0" wp14:anchorId="020F618E" wp14:editId="451B204C">
+            <wp:extent cx="4260850" cy="732567"/>
+            <wp:effectExtent l="12700" t="12700" r="6350" b="17145"/>
+            <wp:docPr id="635813848" name="Picture 1" descr="A close-up of a computer screen&#10;&#10;Description automatically generated"/>
+            <wp:cNvGraphicFramePr>
+              <a:graphicFrameLocks xmlns:a="http://schemas.openxmlformats.org/drawingml/2006/main" noChangeAspect="1"/>
+            </wp:cNvGraphicFramePr>
+            <a:graphic xmlns:a="http://schemas.openxmlformats.org/drawingml/2006/main">
+              <a:graphicData uri="http://schemas.openxmlformats.org/drawingml/2006/picture">
+                <pic:pic xmlns:pic="http://schemas.openxmlformats.org/drawingml/2006/picture">
+                  <pic:nvPicPr>
+                    <pic:cNvPr id="635813848" name="Picture 1" descr="A close-up of a computer screen&#10;&#10;Description automatically generated"/>
+                    <pic:cNvPicPr/>
+                  </pic:nvPicPr>
+                  <pic:blipFill>
+                    <a:blip r:embed="rId27"/>
+                    <a:stretch>
+                      <a:fillRect/>
+                    </a:stretch>
+                  </pic:blipFill>
+                  <pic:spPr>
+                    <a:xfrm>
+                      <a:off x="0" y="0"/>
+                      <a:ext cx="4331919" cy="744786"/>
+                    </a:xfrm>
+                    <a:prstGeom prst="rect">
+                      <a:avLst/>
+                    </a:prstGeom>
+                    <a:ln>
+                      <a:solidFill>
+                        <a:schemeClr val="bg1">
+                          <a:lumMod val="75000"/>
+                        </a:schemeClr>
+                      </a:solidFill>
+                    </a:ln>
+                  </pic:spPr>
+                </pic:pic>
+              </a:graphicData>
+            </a:graphic>
+          </wp:inline>
+        </w:drawing>
       </w:r>
     </w:p>
     <w:p>
@@ -3033,48 +5408,61 @@
     <w:p>
       <w:pPr>
         <w:pStyle w:val="ListParagraph"/>
-        <w:numPr>
-          <w:ilvl w:val="0"/>
-          <w:numId w:val="11"/>
-        </w:numPr>
-        <w:rPr>
-          <w:rFonts w:ascii="Calibri" w:eastAsia="Calibri" w:hAnsi="Calibri" w:cs="Calibri"/>
-          <w:color w:val="000000" w:themeColor="text1"/>
-          <w:lang w:val="bg-BG"/>
-        </w:rPr>
-      </w:pPr>
-      <w:r>
-        <w:rPr>
-          <w:rFonts w:ascii="Calibri" w:eastAsia="Calibri" w:hAnsi="Calibri" w:cs="Calibri"/>
-          <w:color w:val="000000" w:themeColor="text1"/>
-          <w:lang w:val="bg-BG"/>
-        </w:rPr>
-        <w:t xml:space="preserve">Обходете матрицата и съберете </w:t>
-      </w:r>
-      <w:r>
-        <w:rPr>
-          <w:rFonts w:ascii="Calibri" w:eastAsia="Calibri" w:hAnsi="Calibri" w:cs="Calibri"/>
-          <w:b/>
-          <w:bCs/>
-          <w:color w:val="000000" w:themeColor="text1"/>
-          <w:lang w:val="bg-BG"/>
-        </w:rPr>
-        <w:t>сумата</w:t>
-      </w:r>
-      <w:r>
-        <w:rPr>
-          <w:rFonts w:ascii="Calibri" w:eastAsia="Calibri" w:hAnsi="Calibri" w:cs="Calibri"/>
-          <w:color w:val="000000" w:themeColor="text1"/>
-          <w:lang w:val="bg-BG"/>
-        </w:rPr>
-        <w:t xml:space="preserve"> на всички елементи във всяка колона</w:t>
-      </w:r>
-      <w:r>
-        <w:rPr>
-          <w:rFonts w:ascii="Calibri" w:eastAsia="Calibri" w:hAnsi="Calibri" w:cs="Calibri"/>
-          <w:color w:val="000000" w:themeColor="text1"/>
-        </w:rPr>
-        <w:t>.</w:t>
+        <w:ind w:left="360"/>
+        <w:rPr>
+          <w:rFonts w:ascii="Calibri" w:eastAsia="Calibri" w:hAnsi="Calibri" w:cs="Calibri"/>
+          <w:color w:val="000000" w:themeColor="text1"/>
+          <w:lang w:val="bg-BG"/>
+        </w:rPr>
+      </w:pPr>
+      <w:r>
+        <w:rPr>
+          <w:noProof/>
+          <w:lang w:val="bg-BG"/>
+        </w:rPr>
+        <w:lastRenderedPageBreak/>
+        <w:drawing>
+          <wp:inline distT="0" distB="0" distL="0" distR="0" wp14:anchorId="3A42EC8C" wp14:editId="64E6DC62">
+            <wp:extent cx="4121150" cy="1470801"/>
+            <wp:effectExtent l="12700" t="12700" r="6350" b="15240"/>
+            <wp:docPr id="1868390806" name="Picture 1" descr="A computer screen shot of a program code&#10;&#10;Description automatically generated"/>
+            <wp:cNvGraphicFramePr>
+              <a:graphicFrameLocks xmlns:a="http://schemas.openxmlformats.org/drawingml/2006/main" noChangeAspect="1"/>
+            </wp:cNvGraphicFramePr>
+            <a:graphic xmlns:a="http://schemas.openxmlformats.org/drawingml/2006/main">
+              <a:graphicData uri="http://schemas.openxmlformats.org/drawingml/2006/picture">
+                <pic:pic xmlns:pic="http://schemas.openxmlformats.org/drawingml/2006/picture">
+                  <pic:nvPicPr>
+                    <pic:cNvPr id="1868390806" name="Picture 1" descr="A computer screen shot of a program code&#10;&#10;Description automatically generated"/>
+                    <pic:cNvPicPr/>
+                  </pic:nvPicPr>
+                  <pic:blipFill>
+                    <a:blip r:embed="rId28"/>
+                    <a:stretch>
+                      <a:fillRect/>
+                    </a:stretch>
+                  </pic:blipFill>
+                  <pic:spPr>
+                    <a:xfrm>
+                      <a:off x="0" y="0"/>
+                      <a:ext cx="4239231" cy="1512943"/>
+                    </a:xfrm>
+                    <a:prstGeom prst="rect">
+                      <a:avLst/>
+                    </a:prstGeom>
+                    <a:ln>
+                      <a:solidFill>
+                        <a:schemeClr val="bg1">
+                          <a:lumMod val="75000"/>
+                        </a:schemeClr>
+                      </a:solidFill>
+                    </a:ln>
+                  </pic:spPr>
+                </pic:pic>
+              </a:graphicData>
+            </a:graphic>
+          </wp:inline>
+        </w:drawing>
       </w:r>
     </w:p>
     <w:p>
@@ -3096,7 +5484,7 @@
           <w:color w:val="000000" w:themeColor="text1"/>
           <w:lang w:val="bg-BG"/>
         </w:rPr>
-        <w:t xml:space="preserve">Отпечатайте </w:t>
+        <w:t xml:space="preserve">Обходете матрицата и съберете </w:t>
       </w:r>
       <w:r>
         <w:rPr>
@@ -3114,7 +5502,7 @@
           <w:color w:val="000000" w:themeColor="text1"/>
           <w:lang w:val="bg-BG"/>
         </w:rPr>
-        <w:t xml:space="preserve"> и продължете с другите колони</w:t>
+        <w:t xml:space="preserve"> на всички елементи във всяка колона</w:t>
       </w:r>
       <w:r>
         <w:rPr>
@@ -3126,8 +5514,54 @@
     </w:p>
     <w:p>
       <w:pPr>
+        <w:pStyle w:val="ListParagraph"/>
+        <w:numPr>
+          <w:ilvl w:val="0"/>
+          <w:numId w:val="11"/>
+        </w:numPr>
+        <w:rPr>
+          <w:rFonts w:ascii="Calibri" w:eastAsia="Calibri" w:hAnsi="Calibri" w:cs="Calibri"/>
+          <w:color w:val="000000" w:themeColor="text1"/>
+          <w:lang w:val="bg-BG"/>
+        </w:rPr>
+      </w:pPr>
+      <w:r>
+        <w:rPr>
+          <w:rFonts w:ascii="Calibri" w:eastAsia="Calibri" w:hAnsi="Calibri" w:cs="Calibri"/>
+          <w:color w:val="000000" w:themeColor="text1"/>
+          <w:lang w:val="bg-BG"/>
+        </w:rPr>
+        <w:t xml:space="preserve">Отпечатайте </w:t>
+      </w:r>
+      <w:r>
+        <w:rPr>
+          <w:rFonts w:ascii="Calibri" w:eastAsia="Calibri" w:hAnsi="Calibri" w:cs="Calibri"/>
+          <w:b/>
+          <w:bCs/>
+          <w:color w:val="000000" w:themeColor="text1"/>
+          <w:lang w:val="bg-BG"/>
+        </w:rPr>
+        <w:t>сумата</w:t>
+      </w:r>
+      <w:r>
+        <w:rPr>
+          <w:rFonts w:ascii="Calibri" w:eastAsia="Calibri" w:hAnsi="Calibri" w:cs="Calibri"/>
+          <w:color w:val="000000" w:themeColor="text1"/>
+          <w:lang w:val="bg-BG"/>
+        </w:rPr>
+        <w:t xml:space="preserve"> и продължете с другите колони</w:t>
+      </w:r>
+      <w:r>
+        <w:rPr>
+          <w:rFonts w:ascii="Calibri" w:eastAsia="Calibri" w:hAnsi="Calibri" w:cs="Calibri"/>
+          <w:color w:val="000000" w:themeColor="text1"/>
+        </w:rPr>
+        <w:t>.</w:t>
+      </w:r>
+    </w:p>
+    <w:p>
+      <w:pPr>
         <w:pStyle w:val="Heading2"/>
-        <w:spacing w:line="240" w:lineRule="auto"/>
       </w:pPr>
       <w:r>
         <w:rPr>
@@ -3875,7 +6309,6 @@
                 <w:rFonts w:ascii="Consolas" w:eastAsia="Consolas" w:hAnsi="Consolas" w:cs="Consolas"/>
                 <w:noProof/>
               </w:rPr>
-              <w:lastRenderedPageBreak/>
               <w:t>2, 4</w:t>
             </w:r>
           </w:p>
@@ -4171,32 +6604,56 @@
         <w:pStyle w:val="ListParagraph"/>
         <w:numPr>
           <w:ilvl w:val="0"/>
-          <w:numId w:val="4"/>
+          <w:numId w:val="15"/>
         </w:numPr>
-        <w:spacing w:line="240" w:lineRule="auto"/>
-        <w:rPr>
-          <w:rFonts w:ascii="Consolas" w:eastAsia="Consolas" w:hAnsi="Consolas" w:cs="Consolas"/>
-          <w:color w:val="000000" w:themeColor="text1"/>
-          <w:lang w:val="bg-BG"/>
-        </w:rPr>
-      </w:pPr>
-      <w:r>
-        <w:rPr>
-          <w:rFonts w:eastAsiaTheme="minorEastAsia"/>
-          <w:color w:val="000000" w:themeColor="text1"/>
-          <w:lang w:val="bg-BG"/>
-        </w:rPr>
-        <w:t xml:space="preserve">Помислете за </w:t>
-      </w:r>
-      <w:r>
-        <w:rPr>
-          <w:rFonts w:ascii="Consolas" w:eastAsia="Consolas" w:hAnsi="Consolas" w:cs="Consolas"/>
-          <w:b/>
-          <w:bCs/>
-          <w:noProof/>
-          <w:color w:val="000000" w:themeColor="text1"/>
-        </w:rPr>
-        <w:t>IndexOutOfRangeException()</w:t>
+        <w:rPr>
+          <w:rFonts w:ascii="Calibri" w:eastAsia="Calibri" w:hAnsi="Calibri" w:cs="Calibri"/>
+          <w:color w:val="000000" w:themeColor="text1"/>
+          <w:lang w:val="bg-BG"/>
+        </w:rPr>
+      </w:pPr>
+      <w:r>
+        <w:rPr>
+          <w:rFonts w:ascii="Calibri" w:eastAsia="Calibri" w:hAnsi="Calibri" w:cs="Calibri"/>
+          <w:color w:val="000000" w:themeColor="text1"/>
+          <w:lang w:val="bg-BG"/>
+        </w:rPr>
+        <w:t xml:space="preserve">Прочете </w:t>
+      </w:r>
+      <w:r>
+        <w:rPr>
+          <w:rFonts w:ascii="Calibri" w:eastAsia="Calibri" w:hAnsi="Calibri" w:cs="Calibri"/>
+          <w:b/>
+          <w:bCs/>
+          <w:color w:val="000000" w:themeColor="text1"/>
+          <w:lang w:val="bg-BG"/>
+        </w:rPr>
+        <w:t>размер</w:t>
+      </w:r>
+      <w:r>
+        <w:rPr>
+          <w:rFonts w:ascii="Calibri" w:eastAsia="Calibri" w:hAnsi="Calibri" w:cs="Calibri"/>
+          <w:b/>
+          <w:bCs/>
+          <w:color w:val="000000" w:themeColor="text1"/>
+          <w:lang w:val="bg-BG"/>
+        </w:rPr>
+        <w:t>ите</w:t>
+      </w:r>
+      <w:r>
+        <w:rPr>
+          <w:rFonts w:ascii="Calibri" w:eastAsia="Calibri" w:hAnsi="Calibri" w:cs="Calibri"/>
+          <w:color w:val="000000" w:themeColor="text1"/>
+          <w:lang w:val="bg-BG"/>
+        </w:rPr>
+        <w:t xml:space="preserve"> на матрицата</w:t>
+      </w:r>
+      <w:r>
+        <w:rPr>
+          <w:rFonts w:ascii="Calibri" w:eastAsia="Calibri" w:hAnsi="Calibri" w:cs="Calibri"/>
+          <w:color w:val="000000" w:themeColor="text1"/>
+        </w:rPr>
+        <w:t>:</w:t>
       </w:r>
     </w:p>
     <w:p>
@@ -4204,80 +6661,347 @@
         <w:pStyle w:val="ListParagraph"/>
         <w:numPr>
           <w:ilvl w:val="0"/>
-          <w:numId w:val="4"/>
+          <w:numId w:val="15"/>
         </w:numPr>
-        <w:spacing w:line="240" w:lineRule="auto"/>
-        <w:rPr>
-          <w:rFonts w:eastAsiaTheme="minorEastAsia"/>
-          <w:color w:val="000000" w:themeColor="text1"/>
-          <w:lang w:val="bg-BG"/>
-        </w:rPr>
-      </w:pPr>
-      <w:r>
-        <w:rPr>
-          <w:rFonts w:eastAsiaTheme="minorEastAsia"/>
-          <w:color w:val="000000" w:themeColor="text1"/>
-          <w:lang w:val="bg-BG"/>
-        </w:rPr>
-        <w:t>Ако намерете повече от един квадрат с най</w:t>
-      </w:r>
-      <w:r>
-        <w:rPr>
-          <w:rFonts w:eastAsiaTheme="minorEastAsia"/>
-          <w:color w:val="000000" w:themeColor="text1"/>
-        </w:rPr>
-        <w:t>-</w:t>
-      </w:r>
-      <w:r>
-        <w:rPr>
-          <w:rFonts w:eastAsiaTheme="minorEastAsia"/>
-          <w:color w:val="000000" w:themeColor="text1"/>
-          <w:lang w:val="bg-BG"/>
-        </w:rPr>
-        <w:t>голяма сума</w:t>
-      </w:r>
-      <w:r>
-        <w:rPr>
-          <w:rFonts w:eastAsiaTheme="minorEastAsia"/>
-          <w:color w:val="000000" w:themeColor="text1"/>
-        </w:rPr>
-        <w:t xml:space="preserve">, </w:t>
-      </w:r>
-      <w:r>
-        <w:rPr>
-          <w:rFonts w:eastAsiaTheme="minorEastAsia"/>
-          <w:color w:val="000000" w:themeColor="text1"/>
-          <w:lang w:val="bg-BG"/>
-        </w:rPr>
-        <w:t>отпечатайте този най</w:t>
-      </w:r>
-      <w:r>
-        <w:rPr>
-          <w:rFonts w:eastAsiaTheme="minorEastAsia"/>
-          <w:color w:val="000000" w:themeColor="text1"/>
-        </w:rPr>
-        <w:t>-</w:t>
-      </w:r>
-      <w:r>
-        <w:rPr>
-          <w:rFonts w:eastAsiaTheme="minorEastAsia"/>
-          <w:color w:val="000000" w:themeColor="text1"/>
-          <w:lang w:val="bg-BG"/>
-        </w:rPr>
-        <w:t>горе вляво</w:t>
-      </w:r>
-      <w:r>
-        <w:rPr>
-          <w:rFonts w:eastAsiaTheme="minorEastAsia"/>
-          <w:color w:val="000000" w:themeColor="text1"/>
-        </w:rPr>
-        <w:t>.</w:t>
+        <w:rPr>
+          <w:rFonts w:ascii="Calibri" w:eastAsia="Calibri" w:hAnsi="Calibri" w:cs="Calibri"/>
+          <w:color w:val="000000" w:themeColor="text1"/>
+          <w:lang w:val="bg-BG"/>
+        </w:rPr>
+      </w:pPr>
+      <w:r>
+        <w:rPr>
+          <w:rFonts w:ascii="Calibri" w:eastAsia="Calibri" w:hAnsi="Calibri" w:cs="Calibri"/>
+          <w:b/>
+          <w:bCs/>
+          <w:color w:val="000000" w:themeColor="text1"/>
+          <w:lang w:val="bg-BG"/>
+        </w:rPr>
+        <w:t>Попълнете</w:t>
+      </w:r>
+      <w:r>
+        <w:rPr>
+          <w:rFonts w:ascii="Calibri" w:eastAsia="Calibri" w:hAnsi="Calibri" w:cs="Calibri"/>
+          <w:color w:val="000000" w:themeColor="text1"/>
+          <w:lang w:val="bg-BG"/>
+        </w:rPr>
+        <w:t xml:space="preserve"> матрицата с входни данни.</w:t>
       </w:r>
     </w:p>
     <w:p>
       <w:pPr>
+        <w:pStyle w:val="ListParagraph"/>
+        <w:numPr>
+          <w:ilvl w:val="0"/>
+          <w:numId w:val="15"/>
+        </w:numPr>
+        <w:rPr>
+          <w:rFonts w:ascii="Calibri" w:eastAsia="Calibri" w:hAnsi="Calibri" w:cs="Calibri"/>
+          <w:color w:val="000000" w:themeColor="text1"/>
+          <w:lang w:val="bg-BG"/>
+        </w:rPr>
+      </w:pPr>
+      <w:r>
+        <w:rPr>
+          <w:rFonts w:ascii="Calibri" w:eastAsia="Calibri" w:hAnsi="Calibri" w:cs="Calibri"/>
+          <w:color w:val="000000" w:themeColor="text1"/>
+          <w:lang w:val="bg-BG"/>
+        </w:rPr>
+        <w:t>Обиколете матрицата</w:t>
+      </w:r>
+      <w:r>
+        <w:rPr>
+          <w:rFonts w:ascii="Calibri" w:eastAsia="Calibri" w:hAnsi="Calibri" w:cs="Calibri"/>
+          <w:color w:val="000000" w:themeColor="text1"/>
+          <w:lang w:val="bg-BG"/>
+        </w:rPr>
+        <w:t xml:space="preserve"> и вземете </w:t>
+      </w:r>
+      <w:r>
+        <w:rPr>
+          <w:rFonts w:ascii="Calibri" w:eastAsia="Calibri" w:hAnsi="Calibri" w:cs="Calibri"/>
+          <w:b/>
+          <w:bCs/>
+          <w:color w:val="000000" w:themeColor="text1"/>
+          <w:lang w:val="bg-BG"/>
+        </w:rPr>
+        <w:t>сумата</w:t>
+      </w:r>
+      <w:r>
+        <w:rPr>
+          <w:rFonts w:ascii="Calibri" w:eastAsia="Calibri" w:hAnsi="Calibri" w:cs="Calibri"/>
+          <w:color w:val="000000" w:themeColor="text1"/>
+          <w:lang w:val="bg-BG"/>
+        </w:rPr>
+        <w:t xml:space="preserve"> на </w:t>
+      </w:r>
+      <w:r>
+        <w:rPr>
+          <w:rFonts w:ascii="Calibri" w:eastAsia="Calibri" w:hAnsi="Calibri" w:cs="Calibri"/>
+          <w:b/>
+          <w:bCs/>
+          <w:color w:val="000000" w:themeColor="text1"/>
+          <w:lang w:val="bg-BG"/>
+        </w:rPr>
+        <w:t>текущия</w:t>
+      </w:r>
+      <w:r>
+        <w:rPr>
+          <w:rFonts w:ascii="Calibri" w:eastAsia="Calibri" w:hAnsi="Calibri" w:cs="Calibri"/>
+          <w:color w:val="000000" w:themeColor="text1"/>
+          <w:lang w:val="bg-BG"/>
+        </w:rPr>
+        <w:t xml:space="preserve"> </w:t>
+      </w:r>
+      <w:r>
+        <w:rPr>
+          <w:rFonts w:ascii="Calibri" w:eastAsia="Calibri" w:hAnsi="Calibri" w:cs="Calibri"/>
+          <w:b/>
+          <w:bCs/>
+          <w:color w:val="000000" w:themeColor="text1"/>
+          <w:lang w:val="bg-BG"/>
+        </w:rPr>
+        <w:t>квадрат</w:t>
+      </w:r>
+      <w:r>
+        <w:rPr>
+          <w:rFonts w:ascii="Calibri" w:eastAsia="Calibri" w:hAnsi="Calibri" w:cs="Calibri"/>
+          <w:color w:val="000000" w:themeColor="text1"/>
+          <w:lang w:val="bg-BG"/>
+        </w:rPr>
+        <w:t xml:space="preserve">, след което </w:t>
+      </w:r>
+      <w:r>
+        <w:rPr>
+          <w:rFonts w:ascii="Calibri" w:eastAsia="Calibri" w:hAnsi="Calibri" w:cs="Calibri"/>
+          <w:b/>
+          <w:bCs/>
+          <w:color w:val="000000" w:themeColor="text1"/>
+          <w:lang w:val="bg-BG"/>
+        </w:rPr>
+        <w:t>проверете</w:t>
+      </w:r>
+      <w:r>
+        <w:rPr>
+          <w:rFonts w:ascii="Calibri" w:eastAsia="Calibri" w:hAnsi="Calibri" w:cs="Calibri"/>
+          <w:color w:val="000000" w:themeColor="text1"/>
+          <w:lang w:val="bg-BG"/>
+        </w:rPr>
+        <w:t xml:space="preserve"> дали тя е </w:t>
+      </w:r>
+      <w:r>
+        <w:rPr>
+          <w:rFonts w:ascii="Calibri" w:eastAsia="Calibri" w:hAnsi="Calibri" w:cs="Calibri"/>
+          <w:b/>
+          <w:bCs/>
+          <w:color w:val="000000" w:themeColor="text1"/>
+          <w:lang w:val="bg-BG"/>
+        </w:rPr>
+        <w:t>по-голяма</w:t>
+      </w:r>
+      <w:r>
+        <w:rPr>
+          <w:rFonts w:ascii="Calibri" w:eastAsia="Calibri" w:hAnsi="Calibri" w:cs="Calibri"/>
+          <w:color w:val="000000" w:themeColor="text1"/>
+          <w:lang w:val="bg-BG"/>
+        </w:rPr>
+        <w:t xml:space="preserve"> от </w:t>
+      </w:r>
+      <w:r>
+        <w:rPr>
+          <w:rFonts w:ascii="Calibri" w:eastAsia="Calibri" w:hAnsi="Calibri" w:cs="Calibri"/>
+          <w:b/>
+          <w:bCs/>
+          <w:color w:val="000000" w:themeColor="text1"/>
+          <w:lang w:val="bg-BG"/>
+        </w:rPr>
+        <w:t>текущата</w:t>
+      </w:r>
+      <w:r>
+        <w:rPr>
+          <w:rFonts w:ascii="Calibri" w:eastAsia="Calibri" w:hAnsi="Calibri" w:cs="Calibri"/>
+          <w:color w:val="000000" w:themeColor="text1"/>
+          <w:lang w:val="bg-BG"/>
+        </w:rPr>
+        <w:t>:</w:t>
+      </w:r>
+    </w:p>
+    <w:p>
+      <w:pPr>
+        <w:pStyle w:val="ListParagraph"/>
+        <w:numPr>
+          <w:ilvl w:val="0"/>
+          <w:numId w:val="18"/>
+        </w:numPr>
+        <w:rPr>
+          <w:rFonts w:ascii="Calibri" w:eastAsia="Calibri" w:hAnsi="Calibri" w:cs="Calibri"/>
+          <w:color w:val="000000" w:themeColor="text1"/>
+          <w:lang w:val="bg-BG"/>
+        </w:rPr>
+      </w:pPr>
+      <w:r>
+        <w:rPr>
+          <w:rFonts w:eastAsiaTheme="minorEastAsia"/>
+          <w:color w:val="000000" w:themeColor="text1"/>
+          <w:lang w:val="bg-BG"/>
+        </w:rPr>
+        <w:t xml:space="preserve">Помислете за </w:t>
+      </w:r>
+      <w:r>
+        <w:rPr>
+          <w:rFonts w:ascii="Consolas" w:eastAsia="Consolas" w:hAnsi="Consolas" w:cs="Consolas"/>
+          <w:b/>
+          <w:bCs/>
+          <w:noProof/>
+          <w:color w:val="000000" w:themeColor="text1"/>
+        </w:rPr>
+        <w:t>IndexOutOfRangeException()</w:t>
+      </w:r>
+    </w:p>
+    <w:p>
+      <w:pPr>
+        <w:pStyle w:val="ListParagraph"/>
+        <w:numPr>
+          <w:ilvl w:val="0"/>
+          <w:numId w:val="15"/>
+        </w:numPr>
+        <w:rPr>
+          <w:rFonts w:ascii="Calibri" w:eastAsia="Calibri" w:hAnsi="Calibri" w:cs="Calibri"/>
+          <w:color w:val="000000" w:themeColor="text1"/>
+          <w:lang w:val="bg-BG"/>
+        </w:rPr>
+      </w:pPr>
+      <w:r>
+        <w:rPr>
+          <w:rFonts w:ascii="Calibri" w:eastAsia="Calibri" w:hAnsi="Calibri" w:cs="Calibri"/>
+          <w:b/>
+          <w:bCs/>
+          <w:color w:val="000000" w:themeColor="text1"/>
+          <w:lang w:val="bg-BG"/>
+        </w:rPr>
+        <w:t>Отпечтайте</w:t>
+      </w:r>
+      <w:r>
+        <w:rPr>
+          <w:rFonts w:ascii="Calibri" w:eastAsia="Calibri" w:hAnsi="Calibri" w:cs="Calibri"/>
+          <w:color w:val="000000" w:themeColor="text1"/>
+          <w:lang w:val="bg-BG"/>
+        </w:rPr>
+        <w:t xml:space="preserve"> резултата на конзолата.</w:t>
+      </w:r>
+    </w:p>
+    <w:p>
+      <w:pPr>
+        <w:pStyle w:val="ListParagraph"/>
+        <w:numPr>
+          <w:ilvl w:val="0"/>
+          <w:numId w:val="18"/>
+        </w:numPr>
+        <w:rPr>
+          <w:rFonts w:ascii="Calibri" w:eastAsia="Calibri" w:hAnsi="Calibri" w:cs="Calibri"/>
+          <w:color w:val="000000" w:themeColor="text1"/>
+          <w:lang w:val="bg-BG"/>
+        </w:rPr>
+      </w:pPr>
+      <w:r>
+        <w:rPr>
+          <w:rFonts w:eastAsiaTheme="minorEastAsia"/>
+          <w:color w:val="000000" w:themeColor="text1"/>
+          <w:lang w:val="bg-BG"/>
+        </w:rPr>
+        <w:t xml:space="preserve">Ако намерете </w:t>
+      </w:r>
+      <w:r>
+        <w:rPr>
+          <w:rFonts w:eastAsiaTheme="minorEastAsia"/>
+          <w:b/>
+          <w:bCs/>
+          <w:color w:val="000000" w:themeColor="text1"/>
+          <w:lang w:val="bg-BG"/>
+        </w:rPr>
+        <w:t>повече от един</w:t>
+      </w:r>
+      <w:r>
+        <w:rPr>
+          <w:rFonts w:eastAsiaTheme="minorEastAsia"/>
+          <w:color w:val="000000" w:themeColor="text1"/>
+          <w:lang w:val="bg-BG"/>
+        </w:rPr>
+        <w:t xml:space="preserve"> квадрат с </w:t>
+      </w:r>
+      <w:r>
+        <w:rPr>
+          <w:rFonts w:eastAsiaTheme="minorEastAsia"/>
+          <w:b/>
+          <w:bCs/>
+          <w:color w:val="000000" w:themeColor="text1"/>
+          <w:lang w:val="bg-BG"/>
+        </w:rPr>
+        <w:t>най</w:t>
+      </w:r>
+      <w:r>
+        <w:rPr>
+          <w:rFonts w:eastAsiaTheme="minorEastAsia"/>
+          <w:b/>
+          <w:bCs/>
+          <w:color w:val="000000" w:themeColor="text1"/>
+        </w:rPr>
+        <w:t>-</w:t>
+      </w:r>
+      <w:r>
+        <w:rPr>
+          <w:rFonts w:eastAsiaTheme="minorEastAsia"/>
+          <w:b/>
+          <w:bCs/>
+          <w:color w:val="000000" w:themeColor="text1"/>
+          <w:lang w:val="bg-BG"/>
+        </w:rPr>
+        <w:t>голяма сума</w:t>
+      </w:r>
+      <w:r>
+        <w:rPr>
+          <w:rFonts w:eastAsiaTheme="minorEastAsia"/>
+          <w:color w:val="000000" w:themeColor="text1"/>
+        </w:rPr>
+        <w:t xml:space="preserve">, </w:t>
+      </w:r>
+      <w:r>
+        <w:rPr>
+          <w:rFonts w:eastAsiaTheme="minorEastAsia"/>
+          <w:color w:val="000000" w:themeColor="text1"/>
+          <w:lang w:val="bg-BG"/>
+        </w:rPr>
+        <w:t xml:space="preserve">отпечатайте </w:t>
+      </w:r>
+      <w:r>
+        <w:rPr>
+          <w:rFonts w:eastAsiaTheme="minorEastAsia"/>
+          <w:b/>
+          <w:bCs/>
+          <w:color w:val="000000" w:themeColor="text1"/>
+          <w:lang w:val="bg-BG"/>
+        </w:rPr>
+        <w:t>първия</w:t>
+      </w:r>
+      <w:r>
+        <w:rPr>
+          <w:rFonts w:eastAsiaTheme="minorEastAsia"/>
+          <w:color w:val="000000" w:themeColor="text1"/>
+          <w:lang w:val="bg-BG"/>
+        </w:rPr>
+        <w:t xml:space="preserve"> такъв</w:t>
+      </w:r>
+      <w:r>
+        <w:rPr>
+          <w:rFonts w:eastAsiaTheme="minorEastAsia"/>
+          <w:color w:val="000000" w:themeColor="text1"/>
+        </w:rPr>
+        <w:t>.</w:t>
+      </w:r>
+    </w:p>
+    <w:p>
+      <w:pPr>
         <w:pStyle w:val="Heading2"/>
-        <w:spacing w:line="240" w:lineRule="auto"/>
       </w:pPr>
       <w:r>
         <w:rPr>
@@ -4437,7 +7161,7 @@
           <w:ilvl w:val="0"/>
           <w:numId w:val="3"/>
         </w:numPr>
-        <w:spacing w:before="120" w:line="240" w:lineRule="auto"/>
+        <w:spacing w:before="120"/>
         <w:jc w:val="both"/>
         <w:rPr>
           <w:rFonts w:ascii="Calibri" w:eastAsia="Calibri" w:hAnsi="Calibri" w:cs="Calibri"/>
@@ -4583,7 +7307,7 @@
           <w:ilvl w:val="0"/>
           <w:numId w:val="3"/>
         </w:numPr>
-        <w:spacing w:before="120" w:line="240" w:lineRule="auto"/>
+        <w:spacing w:before="120"/>
         <w:jc w:val="both"/>
         <w:rPr>
           <w:rFonts w:ascii="Calibri" w:eastAsia="Calibri" w:hAnsi="Calibri" w:cs="Calibri"/>
@@ -4600,6 +7324,7 @@
           <w:bCs/>
           <w:color w:val="000000" w:themeColor="text1"/>
         </w:rPr>
+        <w:lastRenderedPageBreak/>
         <w:t>Subtract {</w:t>
       </w:r>
       <w:r>
@@ -4724,7 +7449,7 @@
     </w:p>
     <w:p>
       <w:pPr>
-        <w:spacing w:before="120" w:line="240" w:lineRule="auto"/>
+        <w:spacing w:before="120"/>
         <w:jc w:val="both"/>
         <w:rPr>
           <w:rFonts w:ascii="Calibri" w:eastAsia="Calibri" w:hAnsi="Calibri" w:cs="Calibri"/>
@@ -5899,18 +8624,11 @@
     <w:p>
       <w:pPr>
         <w:pStyle w:val="Heading2"/>
-        <w:spacing w:line="240" w:lineRule="auto"/>
-        <w:rPr>
-          <w:rFonts w:ascii="Calibri" w:eastAsia="Calibri" w:hAnsi="Calibri" w:cs="Calibri"/>
-        </w:rPr>
-      </w:pPr>
-      <w:r>
-        <w:rPr>
-          <w:rStyle w:val="Heading2Char"/>
-          <w:b/>
-          <w:bCs/>
-        </w:rPr>
-        <w:lastRenderedPageBreak/>
+        <w:rPr>
+          <w:rFonts w:ascii="Calibri" w:eastAsia="Calibri" w:hAnsi="Calibri" w:cs="Calibri"/>
+        </w:rPr>
+      </w:pPr>
+      <w:r>
         <w:t xml:space="preserve">Триъгълника на Паскал </w:t>
       </w:r>
     </w:p>
@@ -6176,7 +8894,6 @@
     </w:p>
     <w:p>
       <w:pPr>
-        <w:spacing w:line="240" w:lineRule="auto"/>
         <w:rPr>
           <w:lang w:val="bg-BG"/>
         </w:rPr>
@@ -6196,7 +8913,7 @@
         </w:rPr>
         <w:t xml:space="preserve">: </w:t>
       </w:r>
-      <w:hyperlink r:id="rId11">
+      <w:hyperlink r:id="rId29">
         <w:r>
           <w:rPr>
             <w:rStyle w:val="Hyperlink"/>
@@ -6246,7 +8963,6 @@
     </w:p>
     <w:p>
       <w:pPr>
-        <w:spacing w:line="240" w:lineRule="auto"/>
         <w:rPr>
           <w:rFonts w:ascii="Calibri" w:eastAsia="Calibri" w:hAnsi="Calibri" w:cs="Calibri"/>
           <w:lang w:val="bg-BG"/>
@@ -6539,6 +9255,7 @@
                 <w:rFonts w:ascii="Consolas" w:eastAsia="Consolas" w:hAnsi="Consolas" w:cs="Consolas"/>
                 <w:noProof/>
               </w:rPr>
+              <w:lastRenderedPageBreak/>
               <w:t xml:space="preserve">1 2 1 </w:t>
             </w:r>
           </w:p>
@@ -6606,7 +9323,7 @@
                 <w:tab w:val="left" w:pos="13740"/>
                 <w:tab w:val="left" w:pos="14656"/>
               </w:tabs>
-              <w:spacing w:before="40" w:after="40"/>
+              <w:spacing w:before="40" w:after="40" w:line="276" w:lineRule="auto"/>
               <w:rPr>
                 <w:rFonts w:ascii="Consolas" w:eastAsia="Consolas" w:hAnsi="Consolas" w:cs="Consolas"/>
                 <w:noProof/>
@@ -6617,6 +9334,7 @@
                 <w:rFonts w:ascii="Consolas" w:eastAsia="Consolas" w:hAnsi="Consolas" w:cs="Consolas"/>
                 <w:noProof/>
               </w:rPr>
+              <w:lastRenderedPageBreak/>
               <w:t>13</w:t>
             </w:r>
           </w:p>
@@ -7053,7 +9771,7 @@
                 <w:tab w:val="left" w:pos="13740"/>
                 <w:tab w:val="left" w:pos="14656"/>
               </w:tabs>
-              <w:spacing w:before="40" w:after="40"/>
+              <w:spacing w:before="40" w:after="40" w:line="276" w:lineRule="auto"/>
               <w:rPr>
                 <w:rFonts w:ascii="Consolas" w:eastAsia="Consolas" w:hAnsi="Consolas" w:cs="Consolas"/>
                 <w:noProof/>
@@ -7080,18 +9798,17 @@
     <w:p>
       <w:pPr>
         <w:pStyle w:val="Heading3"/>
-        <w:spacing w:line="240" w:lineRule="auto"/>
-        <w:rPr>
-          <w:rFonts w:ascii="Calibri" w:eastAsia="Calibri" w:hAnsi="Calibri" w:cs="Calibri"/>
-          <w:lang w:val="bg-BG"/>
-        </w:rPr>
-      </w:pPr>
-      <w:r>
-        <w:rPr>
-          <w:rFonts w:ascii="Calibri" w:eastAsia="Calibri" w:hAnsi="Calibri" w:cs="Calibri"/>
-          <w:lang w:val="bg-BG"/>
-        </w:rPr>
-        <w:t>Насоки</w:t>
+        <w:rPr>
+          <w:rFonts w:ascii="Calibri" w:eastAsia="Calibri" w:hAnsi="Calibri" w:cs="Calibri"/>
+          <w:lang w:val="bg-BG"/>
+        </w:rPr>
+      </w:pPr>
+      <w:r>
+        <w:rPr>
+          <w:rFonts w:ascii="Calibri" w:eastAsia="Calibri" w:hAnsi="Calibri" w:cs="Calibri"/>
+          <w:lang w:val="bg-BG"/>
+        </w:rPr>
+        <w:t>Бележки</w:t>
       </w:r>
     </w:p>
     <w:p>
@@ -7101,7 +9818,6 @@
           <w:ilvl w:val="0"/>
           <w:numId w:val="2"/>
         </w:numPr>
-        <w:spacing w:line="240" w:lineRule="auto"/>
         <w:rPr>
           <w:rFonts w:ascii="Calibri" w:eastAsia="Calibri" w:hAnsi="Calibri" w:cs="Calibri"/>
           <w:color w:val="000000" w:themeColor="text1"/>
@@ -7175,106 +9891,19 @@
     </w:p>
     <w:p>
       <w:pPr>
-        <w:pStyle w:val="ListParagraph"/>
-        <w:numPr>
-          <w:ilvl w:val="0"/>
-          <w:numId w:val="2"/>
-        </w:numPr>
-        <w:spacing w:line="240" w:lineRule="auto"/>
-        <w:rPr>
-          <w:rFonts w:ascii="Calibri" w:eastAsia="Calibri" w:hAnsi="Calibri" w:cs="Calibri"/>
-          <w:color w:val="000000" w:themeColor="text1"/>
-          <w:lang w:val="bg-BG"/>
-        </w:rPr>
-      </w:pPr>
-      <w:r>
-        <w:rPr>
-          <w:rFonts w:ascii="Calibri" w:eastAsia="Calibri" w:hAnsi="Calibri" w:cs="Calibri"/>
-          <w:color w:val="000000" w:themeColor="text1"/>
-          <w:lang w:val="bg-BG"/>
-        </w:rPr>
-        <w:t xml:space="preserve">Помислете от какъв </w:t>
-      </w:r>
-      <w:r>
-        <w:rPr>
-          <w:rFonts w:ascii="Calibri" w:eastAsia="Calibri" w:hAnsi="Calibri" w:cs="Calibri"/>
-          <w:b/>
-          <w:bCs/>
-          <w:color w:val="000000" w:themeColor="text1"/>
-          <w:lang w:val="bg-BG"/>
-        </w:rPr>
-        <w:t>тип данни</w:t>
-      </w:r>
-      <w:r>
-        <w:rPr>
-          <w:rFonts w:ascii="Calibri" w:eastAsia="Calibri" w:hAnsi="Calibri" w:cs="Calibri"/>
-          <w:color w:val="000000" w:themeColor="text1"/>
-          <w:lang w:val="bg-BG"/>
-        </w:rPr>
-        <w:t xml:space="preserve"> ще бъде масива</w:t>
-      </w:r>
-    </w:p>
-    <w:p>
-      <w:pPr>
-        <w:pStyle w:val="ListParagraph"/>
-        <w:numPr>
-          <w:ilvl w:val="0"/>
-          <w:numId w:val="2"/>
-        </w:numPr>
-        <w:spacing w:line="240" w:lineRule="auto"/>
-        <w:rPr>
-          <w:rFonts w:ascii="Calibri" w:eastAsia="Calibri" w:hAnsi="Calibri" w:cs="Calibri"/>
-          <w:b/>
-          <w:bCs/>
-          <w:color w:val="000000" w:themeColor="text1"/>
-          <w:lang w:val="bg-BG"/>
-        </w:rPr>
-      </w:pPr>
-      <w:r>
-        <w:rPr>
-          <w:rFonts w:ascii="Calibri" w:eastAsia="Calibri" w:hAnsi="Calibri" w:cs="Calibri"/>
-          <w:color w:val="000000" w:themeColor="text1"/>
-          <w:lang w:val="bg-BG"/>
-        </w:rPr>
-        <w:t xml:space="preserve">Не се </w:t>
-      </w:r>
-      <w:r>
-        <w:rPr>
-          <w:rFonts w:ascii="Calibri" w:eastAsia="Calibri" w:hAnsi="Calibri" w:cs="Calibri"/>
-          <w:color w:val="000000" w:themeColor="text1"/>
-          <w:lang w:val="bg-BG"/>
-        </w:rPr>
-        <w:t>притеснявайте</w:t>
-      </w:r>
-      <w:r>
-        <w:rPr>
-          <w:rFonts w:ascii="Calibri" w:eastAsia="Calibri" w:hAnsi="Calibri" w:cs="Calibri"/>
-          <w:color w:val="000000" w:themeColor="text1"/>
-          <w:lang w:val="bg-BG"/>
-        </w:rPr>
-        <w:t xml:space="preserve"> да </w:t>
-      </w:r>
-      <w:r>
-        <w:rPr>
-          <w:rFonts w:ascii="Calibri" w:eastAsia="Calibri" w:hAnsi="Calibri" w:cs="Calibri"/>
-          <w:b/>
-          <w:bCs/>
-          <w:color w:val="000000" w:themeColor="text1"/>
-          <w:lang w:val="bg-BG"/>
-        </w:rPr>
-        <w:t>използвате повече от един масив</w:t>
-      </w:r>
-    </w:p>
-    <w:p>
-      <w:pPr>
-        <w:rPr>
+        <w:ind w:left="360"/>
+        <w:rPr>
+          <w:rFonts w:ascii="Calibri" w:eastAsia="Calibri" w:hAnsi="Calibri" w:cs="Calibri"/>
+          <w:b/>
+          <w:bCs/>
+          <w:color w:val="000000" w:themeColor="text1"/>
           <w:lang w:val="bg-BG"/>
         </w:rPr>
       </w:pPr>
     </w:p>
     <w:sectPr>
-      <w:headerReference w:type="default" r:id="rId12"/>
-      <w:footerReference w:type="default" r:id="rId13"/>
+      <w:headerReference w:type="default" r:id="rId30"/>
+      <w:footerReference w:type="default" r:id="rId31"/>
       <w:pgSz w:w="11909" w:h="16834" w:code="9"/>
       <w:pgMar w:top="567" w:right="737" w:bottom="680" w:left="737" w:header="567" w:footer="510" w:gutter="0"/>
       <w:cols w:space="720"/>
@@ -7658,7 +10287,7 @@
               <v:stroke joinstyle="miter"/>
               <v:path gradientshapeok="t" o:connecttype="rect"/>
             </v:shapetype>
-            <v:shape id="Text Box 16" o:spid="_x0000_s1026" type="#_x0000_t202" style="position:absolute;margin-left:101.15pt;margin-top:6.95pt;width:418.95pt;height:40.45pt;z-index:251660288;visibility:visible;mso-wrap-style:square;mso-width-percent:0;mso-height-percent:0;mso-wrap-distance-left:9pt;mso-wrap-distance-top:0;mso-wrap-distance-right:9pt;mso-wrap-distance-bottom:0;mso-position-horizontal:absolute;mso-position-horizontal-relative:text;mso-position-vertical:absolute;mso-position-vertical-relative:text;mso-width-percent:0;mso-height-percent:0;mso-width-relative:page;mso-height-relative:page;v-text-anchor:top" o:gfxdata="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" filled="f" stroked="f">
+            <v:shape id="Text Box 16" o:spid="_x0000_s1026" type="#_x0000_t202" style="position:absolute;margin-left:101.15pt;margin-top:6.95pt;width:418.95pt;height:40.45pt;z-index:251660288;visibility:visible;mso-wrap-style:square;mso-width-percent:0;mso-height-percent:0;mso-wrap-distance-left:9pt;mso-wrap-distance-top:0;mso-wrap-distance-right:9pt;mso-wrap-distance-bottom:0;mso-position-horizontal:absolute;mso-position-horizontal-relative:text;mso-position-vertical:absolute;mso-position-vertical-relative:text;mso-width-percent:0;mso-height-percent:0;mso-width-relative:page;mso-height-relative:page;v-text-anchor:top" o:gfxdata="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" filled="f" stroked="f">
               <v:textbox inset=".5mm,1.2mm,.5mm,.5mm">
                 <w:txbxContent>
                   <w:p>
@@ -8300,7 +10929,7 @@
         </mc:Choice>
         <mc:Fallback>
           <w:pict>
-            <v:shape w14:anchorId="0D7D8A2E" id="Text Box 4" o:spid="_x0000_s1027" type="#_x0000_t202" style="position:absolute;margin-left:444.65pt;margin-top:8.35pt;width:70.9pt;height:15.9pt;z-index:251661312;visibility:visible;mso-wrap-style:square;mso-width-percent:0;mso-height-percent:0;mso-wrap-distance-left:9pt;mso-wrap-distance-top:0;mso-wrap-distance-right:9pt;mso-wrap-distance-bottom:0;mso-position-horizontal:absolute;mso-position-horizontal-relative:text;mso-position-vertical:absolute;mso-position-vertical-relative:text;mso-width-percent:0;mso-height-percent:0;mso-width-relative:page;mso-height-relative:page;v-text-anchor:middle" o:gfxdata="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" filled="f" stroked="f" strokeweight=".5pt">
+            <v:shape w14:anchorId="0D7D8A2E" id="Text Box 4" o:spid="_x0000_s1027" type="#_x0000_t202" style="position:absolute;margin-left:444.65pt;margin-top:8.35pt;width:70.9pt;height:15.9pt;z-index:251661312;visibility:visible;mso-wrap-style:square;mso-width-percent:0;mso-height-percent:0;mso-wrap-distance-left:9pt;mso-wrap-distance-top:0;mso-wrap-distance-right:9pt;mso-wrap-distance-bottom:0;mso-position-horizontal:absolute;mso-position-horizontal-relative:text;mso-position-vertical:absolute;mso-position-vertical-relative:text;mso-width-percent:0;mso-height-percent:0;mso-width-relative:page;mso-height-relative:page;v-text-anchor:middle" o:gfxdata="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" filled="f" stroked="f" strokeweight=".5pt">
               <v:textbox inset="0,0,0,0">
                 <w:txbxContent>
                   <w:p>
@@ -8488,6 +11117,237 @@
 <file path=word/numbering.xml><?xml version="1.0" encoding="utf-8"?>
 <w:numbering xmlns:wpc="http://schemas.microsoft.com/office/word/2010/wordprocessingCanvas" xmlns:cx="http://schemas.microsoft.com/office/drawing/2014/chartex" xmlns:cx1="http://schemas.microsoft.com/office/drawing/2015/9/8/chartex" xmlns:cx2="http://schemas.microsoft.com/office/drawing/2015/10/21/chartex" xmlns:cx3="http://schemas.microsoft.com/office/drawing/2016/5/9/chartex" xmlns:cx4="http://schemas.microsoft.com/office/drawing/2016/5/10/chartex" xmlns:cx5="http://schemas.microsoft.com/office/drawing/2016/5/11/chartex" xmlns:cx6="http://schemas.microsoft.com/office/drawing/2016/5/12/chartex" xmlns:cx7="http://schemas.microsoft.com/office/drawing/2016/5/13/chartex" xmlns:cx8="http://schemas.microsoft.com/office/drawing/2016/5/14/chartex" xmlns:mc="http://schemas.openxmlformats.org/markup-compatibility/2006" xmlns:aink="http://schemas.microsoft.com/office/drawing/2016/ink" xmlns:am3d="http://schemas.microsoft.com/office/drawing/2017/model3d" xmlns:o="urn:schemas-microsoft-com:office:office" xmlns:oel="http://schemas.microsoft.com/office/2019/extlst" xmlns:r="http://schemas.openxmlformats.org/officeDocument/2006/relationships" xmlns:m="http://schemas.openxmlformats.org/officeDocument/2006/math" xmlns:v="urn:schemas-microsoft-com:vml" xmlns:wp14="http://schemas.microsoft.com/office/word/2010/wordprocessingDrawing" xmlns:wp="http://schemas.openxmlformats.org/drawingml/2006/wordprocessingDrawing" xmlns:w10="urn:schemas-microsoft-com:office:word" xmlns:w="http://schemas.openxmlformats.org/wordprocessingml/2006/main" xmlns:w14="http://schemas.microsoft.com/office/word/2010/wordml" xmlns:w15="http://schemas.microsoft.com/office/word/2012/wordml" xmlns:w16cex="http://schemas.microsoft.com/office/word/2018/wordml/cex" xmlns:w16cid="http://schemas.microsoft.com/office/word/2016/wordml/cid" xmlns:w16="http://schemas.microsoft.com/office/word/2018/wordml" xmlns:w16sdtdh="http://schemas.microsoft.com/office/word/2020/wordml/sdtdatahash" xmlns:w16se="http://schemas.microsoft.com/office/word/2015/wordml/symex" xmlns:wpg="http://schemas.microsoft.com/office/word/2010/wordprocessingGroup" xmlns:wpi="http://schemas.microsoft.com/office/word/2010/wordprocessingInk" xmlns:wne="http://schemas.microsoft.com/office/word/2006/wordml" xmlns:wps="http://schemas.microsoft.com/office/word/2010/wordprocessingShape" mc:Ignorable="w14 w15 w16se w16cid w16 w16cex w16sdtdh wp14">
   <w:abstractNum w:abstractNumId="0" w15:restartNumberingAfterBreak="0">
+    <w:nsid w:val="09995C7E"/>
+    <w:multiLevelType w:val="hybridMultilevel"/>
+    <w:tmpl w:val="85D4BB28"/>
+    <w:lvl w:ilvl="0" w:tplc="0409000F">
+      <w:start w:val="1"/>
+      <w:numFmt w:val="decimal"/>
+      <w:lvlText w:val="%1."/>
+      <w:lvlJc w:val="left"/>
+      <w:pPr>
+        <w:tabs>
+          <w:tab w:val="num" w:pos="360"/>
+        </w:tabs>
+        <w:ind w:left="360" w:hanging="360"/>
+      </w:pPr>
+      <w:rPr>
+        <w:rFonts w:hint="default"/>
+      </w:rPr>
+    </w:lvl>
+    <w:lvl w:ilvl="1" w:tplc="9B0A4590">
+      <w:numFmt w:val="bullet"/>
+      <w:lvlText w:val=""/>
+      <w:lvlJc w:val="left"/>
+      <w:pPr>
+        <w:tabs>
+          <w:tab w:val="num" w:pos="1080"/>
+        </w:tabs>
+        <w:ind w:left="1080" w:hanging="360"/>
+      </w:pPr>
+      <w:rPr>
+        <w:rFonts w:ascii="Wingdings" w:hAnsi="Wingdings" w:hint="default"/>
+      </w:rPr>
+    </w:lvl>
+    <w:lvl w:ilvl="2" w:tplc="FCF4BFFE" w:tentative="1">
+      <w:start w:val="1"/>
+      <w:numFmt w:val="bullet"/>
+      <w:lvlText w:val=""/>
+      <w:lvlJc w:val="left"/>
+      <w:pPr>
+        <w:tabs>
+          <w:tab w:val="num" w:pos="1800"/>
+        </w:tabs>
+        <w:ind w:left="1800" w:hanging="360"/>
+      </w:pPr>
+      <w:rPr>
+        <w:rFonts w:ascii="Wingdings" w:hAnsi="Wingdings" w:hint="default"/>
+      </w:rPr>
+    </w:lvl>
+    <w:lvl w:ilvl="3" w:tplc="192C0228" w:tentative="1">
+      <w:start w:val="1"/>
+      <w:numFmt w:val="bullet"/>
+      <w:lvlText w:val=""/>
+      <w:lvlJc w:val="left"/>
+      <w:pPr>
+        <w:tabs>
+          <w:tab w:val="num" w:pos="2520"/>
+        </w:tabs>
+        <w:ind w:left="2520" w:hanging="360"/>
+      </w:pPr>
+      <w:rPr>
+        <w:rFonts w:ascii="Wingdings" w:hAnsi="Wingdings" w:hint="default"/>
+      </w:rPr>
+    </w:lvl>
+    <w:lvl w:ilvl="4" w:tplc="0EECE1B0" w:tentative="1">
+      <w:start w:val="1"/>
+      <w:numFmt w:val="bullet"/>
+      <w:lvlText w:val=""/>
+      <w:lvlJc w:val="left"/>
+      <w:pPr>
+        <w:tabs>
+          <w:tab w:val="num" w:pos="3240"/>
+        </w:tabs>
+        <w:ind w:left="3240" w:hanging="360"/>
+      </w:pPr>
+      <w:rPr>
+        <w:rFonts w:ascii="Wingdings" w:hAnsi="Wingdings" w:hint="default"/>
+      </w:rPr>
+    </w:lvl>
+    <w:lvl w:ilvl="5" w:tplc="A4F284E6" w:tentative="1">
+      <w:start w:val="1"/>
+      <w:numFmt w:val="bullet"/>
+      <w:lvlText w:val=""/>
+      <w:lvlJc w:val="left"/>
+      <w:pPr>
+        <w:tabs>
+          <w:tab w:val="num" w:pos="3960"/>
+        </w:tabs>
+        <w:ind w:left="3960" w:hanging="360"/>
+      </w:pPr>
+      <w:rPr>
+        <w:rFonts w:ascii="Wingdings" w:hAnsi="Wingdings" w:hint="default"/>
+      </w:rPr>
+    </w:lvl>
+    <w:lvl w:ilvl="6" w:tplc="E7F6762E" w:tentative="1">
+      <w:start w:val="1"/>
+      <w:numFmt w:val="bullet"/>
+      <w:lvlText w:val=""/>
+      <w:lvlJc w:val="left"/>
+      <w:pPr>
+        <w:tabs>
+          <w:tab w:val="num" w:pos="4680"/>
+        </w:tabs>
+        <w:ind w:left="4680" w:hanging="360"/>
+      </w:pPr>
+      <w:rPr>
+        <w:rFonts w:ascii="Wingdings" w:hAnsi="Wingdings" w:hint="default"/>
+      </w:rPr>
+    </w:lvl>
+    <w:lvl w:ilvl="7" w:tplc="5D8AE0B4" w:tentative="1">
+      <w:start w:val="1"/>
+      <w:numFmt w:val="bullet"/>
+      <w:lvlText w:val=""/>
+      <w:lvlJc w:val="left"/>
+      <w:pPr>
+        <w:tabs>
+          <w:tab w:val="num" w:pos="5400"/>
+        </w:tabs>
+        <w:ind w:left="5400" w:hanging="360"/>
+      </w:pPr>
+      <w:rPr>
+        <w:rFonts w:ascii="Wingdings" w:hAnsi="Wingdings" w:hint="default"/>
+      </w:rPr>
+    </w:lvl>
+    <w:lvl w:ilvl="8" w:tplc="FE86E7B0" w:tentative="1">
+      <w:start w:val="1"/>
+      <w:numFmt w:val="bullet"/>
+      <w:lvlText w:val=""/>
+      <w:lvlJc w:val="left"/>
+      <w:pPr>
+        <w:tabs>
+          <w:tab w:val="num" w:pos="6120"/>
+        </w:tabs>
+        <w:ind w:left="6120" w:hanging="360"/>
+      </w:pPr>
+      <w:rPr>
+        <w:rFonts w:ascii="Wingdings" w:hAnsi="Wingdings" w:hint="default"/>
+      </w:rPr>
+    </w:lvl>
+  </w:abstractNum>
+  <w:abstractNum w:abstractNumId="1" w15:restartNumberingAfterBreak="0">
+    <w:nsid w:val="0D453D86"/>
+    <w:multiLevelType w:val="hybridMultilevel"/>
+    <w:tmpl w:val="67105768"/>
+    <w:lvl w:ilvl="0" w:tplc="E1BC998E">
+      <w:start w:val="1"/>
+      <w:numFmt w:val="decimal"/>
+      <w:lvlText w:val="%1."/>
+      <w:lvlJc w:val="left"/>
+      <w:pPr>
+        <w:tabs>
+          <w:tab w:val="num" w:pos="360"/>
+        </w:tabs>
+        <w:ind w:left="360" w:hanging="360"/>
+      </w:pPr>
+      <w:rPr>
+        <w:rFonts w:hint="default"/>
+      </w:rPr>
+    </w:lvl>
+    <w:lvl w:ilvl="1" w:tplc="04090019">
+      <w:start w:val="1"/>
+      <w:numFmt w:val="lowerLetter"/>
+      <w:lvlText w:val="%2."/>
+      <w:lvlJc w:val="left"/>
+      <w:pPr>
+        <w:ind w:left="1440" w:hanging="360"/>
+      </w:pPr>
+    </w:lvl>
+    <w:lvl w:ilvl="2" w:tplc="0409001B" w:tentative="1">
+      <w:start w:val="1"/>
+      <w:numFmt w:val="lowerRoman"/>
+      <w:lvlText w:val="%3."/>
+      <w:lvlJc w:val="right"/>
+      <w:pPr>
+        <w:ind w:left="2160" w:hanging="180"/>
+      </w:pPr>
+    </w:lvl>
+    <w:lvl w:ilvl="3" w:tplc="0409000F" w:tentative="1">
+      <w:start w:val="1"/>
+      <w:numFmt w:val="decimal"/>
+      <w:lvlText w:val="%4."/>
+      <w:lvlJc w:val="left"/>
+      <w:pPr>
+        <w:ind w:left="2880" w:hanging="360"/>
+      </w:pPr>
+    </w:lvl>
+    <w:lvl w:ilvl="4" w:tplc="04090019" w:tentative="1">
+      <w:start w:val="1"/>
+      <w:numFmt w:val="lowerLetter"/>
+      <w:lvlText w:val="%5."/>
+      <w:lvlJc w:val="left"/>
+      <w:pPr>
+        <w:ind w:left="3600" w:hanging="360"/>
+      </w:pPr>
+    </w:lvl>
+    <w:lvl w:ilvl="5" w:tplc="0409001B" w:tentative="1">
+      <w:start w:val="1"/>
+      <w:numFmt w:val="lowerRoman"/>
+      <w:lvlText w:val="%6."/>
+      <w:lvlJc w:val="right"/>
+      <w:pPr>
+        <w:ind w:left="4320" w:hanging="180"/>
+      </w:pPr>
+    </w:lvl>
+    <w:lvl w:ilvl="6" w:tplc="0409000F" w:tentative="1">
+      <w:start w:val="1"/>
+      <w:numFmt w:val="decimal"/>
+      <w:lvlText w:val="%7."/>
+      <w:lvlJc w:val="left"/>
+      <w:pPr>
+        <w:ind w:left="5040" w:hanging="360"/>
+      </w:pPr>
+    </w:lvl>
+    <w:lvl w:ilvl="7" w:tplc="04090019" w:tentative="1">
+      <w:start w:val="1"/>
+      <w:numFmt w:val="lowerLetter"/>
+      <w:lvlText w:val="%8."/>
+      <w:lvlJc w:val="left"/>
+      <w:pPr>
+        <w:ind w:left="5760" w:hanging="360"/>
+      </w:pPr>
+    </w:lvl>
+    <w:lvl w:ilvl="8" w:tplc="0409001B" w:tentative="1">
+      <w:start w:val="1"/>
+      <w:numFmt w:val="lowerRoman"/>
+      <w:lvlText w:val="%9."/>
+      <w:lvlJc w:val="right"/>
+      <w:pPr>
+        <w:ind w:left="6480" w:hanging="180"/>
+      </w:pPr>
+    </w:lvl>
+  </w:abstractNum>
+  <w:abstractNum w:abstractNumId="2" w15:restartNumberingAfterBreak="0">
     <w:nsid w:val="13115C03"/>
     <w:multiLevelType w:val="hybridMultilevel"/>
     <w:tmpl w:val="4A96CBBA"/>
@@ -8600,7 +11460,7 @@
       </w:rPr>
     </w:lvl>
   </w:abstractNum>
-  <w:abstractNum w:abstractNumId="1" w15:restartNumberingAfterBreak="0">
+  <w:abstractNum w:abstractNumId="3" w15:restartNumberingAfterBreak="0">
     <w:nsid w:val="13A00DEC"/>
     <w:multiLevelType w:val="hybridMultilevel"/>
     <w:tmpl w:val="5E960EC2"/>
@@ -8687,7 +11547,7 @@
       </w:pPr>
     </w:lvl>
   </w:abstractNum>
-  <w:abstractNum w:abstractNumId="2" w15:restartNumberingAfterBreak="0">
+  <w:abstractNum w:abstractNumId="4" w15:restartNumberingAfterBreak="0">
     <w:nsid w:val="17069313"/>
     <w:multiLevelType w:val="hybridMultilevel"/>
     <w:tmpl w:val="D556D8CC"/>
@@ -8800,7 +11660,7 @@
       </w:rPr>
     </w:lvl>
   </w:abstractNum>
-  <w:abstractNum w:abstractNumId="3" w15:restartNumberingAfterBreak="0">
+  <w:abstractNum w:abstractNumId="5" w15:restartNumberingAfterBreak="0">
     <w:nsid w:val="20E63230"/>
     <w:multiLevelType w:val="hybridMultilevel"/>
     <w:tmpl w:val="1320248C"/>
@@ -8913,7 +11773,212 @@
       </w:rPr>
     </w:lvl>
   </w:abstractNum>
-  <w:abstractNum w:abstractNumId="4" w15:restartNumberingAfterBreak="0">
+  <w:abstractNum w:abstractNumId="6" w15:restartNumberingAfterBreak="0">
+    <w:nsid w:val="27801A9A"/>
+    <w:multiLevelType w:val="hybridMultilevel"/>
+    <w:tmpl w:val="3C281B72"/>
+    <w:lvl w:ilvl="0" w:tplc="04090001">
+      <w:start w:val="1"/>
+      <w:numFmt w:val="bullet"/>
+      <w:lvlText w:val=""/>
+      <w:lvlJc w:val="left"/>
+      <w:pPr>
+        <w:ind w:left="720" w:hanging="360"/>
+      </w:pPr>
+      <w:rPr>
+        <w:rFonts w:ascii="Symbol" w:hAnsi="Symbol" w:hint="default"/>
+      </w:rPr>
+    </w:lvl>
+    <w:lvl w:ilvl="1" w:tplc="04090003" w:tentative="1">
+      <w:start w:val="1"/>
+      <w:numFmt w:val="bullet"/>
+      <w:lvlText w:val="o"/>
+      <w:lvlJc w:val="left"/>
+      <w:pPr>
+        <w:ind w:left="1440" w:hanging="360"/>
+      </w:pPr>
+      <w:rPr>
+        <w:rFonts w:ascii="Courier New" w:hAnsi="Courier New" w:cs="Courier New" w:hint="default"/>
+      </w:rPr>
+    </w:lvl>
+    <w:lvl w:ilvl="2" w:tplc="04090005" w:tentative="1">
+      <w:start w:val="1"/>
+      <w:numFmt w:val="bullet"/>
+      <w:lvlText w:val=""/>
+      <w:lvlJc w:val="left"/>
+      <w:pPr>
+        <w:ind w:left="2160" w:hanging="360"/>
+      </w:pPr>
+      <w:rPr>
+        <w:rFonts w:ascii="Wingdings" w:hAnsi="Wingdings" w:hint="default"/>
+      </w:rPr>
+    </w:lvl>
+    <w:lvl w:ilvl="3" w:tplc="04090001" w:tentative="1">
+      <w:start w:val="1"/>
+      <w:numFmt w:val="bullet"/>
+      <w:lvlText w:val=""/>
+      <w:lvlJc w:val="left"/>
+      <w:pPr>
+        <w:ind w:left="2880" w:hanging="360"/>
+      </w:pPr>
+      <w:rPr>
+        <w:rFonts w:ascii="Symbol" w:hAnsi="Symbol" w:hint="default"/>
+      </w:rPr>
+    </w:lvl>
+    <w:lvl w:ilvl="4" w:tplc="04090003" w:tentative="1">
+      <w:start w:val="1"/>
+      <w:numFmt w:val="bullet"/>
+      <w:lvlText w:val="o"/>
+      <w:lvlJc w:val="left"/>
+      <w:pPr>
+        <w:ind w:left="3600" w:hanging="360"/>
+      </w:pPr>
+      <w:rPr>
+        <w:rFonts w:ascii="Courier New" w:hAnsi="Courier New" w:cs="Courier New" w:hint="default"/>
+      </w:rPr>
+    </w:lvl>
+    <w:lvl w:ilvl="5" w:tplc="04090005" w:tentative="1">
+      <w:start w:val="1"/>
+      <w:numFmt w:val="bullet"/>
+      <w:lvlText w:val=""/>
+      <w:lvlJc w:val="left"/>
+      <w:pPr>
+        <w:ind w:left="4320" w:hanging="360"/>
+      </w:pPr>
+      <w:rPr>
+        <w:rFonts w:ascii="Wingdings" w:hAnsi="Wingdings" w:hint="default"/>
+      </w:rPr>
+    </w:lvl>
+    <w:lvl w:ilvl="6" w:tplc="04090001" w:tentative="1">
+      <w:start w:val="1"/>
+      <w:numFmt w:val="bullet"/>
+      <w:lvlText w:val=""/>
+      <w:lvlJc w:val="left"/>
+      <w:pPr>
+        <w:ind w:left="5040" w:hanging="360"/>
+      </w:pPr>
+      <w:rPr>
+        <w:rFonts w:ascii="Symbol" w:hAnsi="Symbol" w:hint="default"/>
+      </w:rPr>
+    </w:lvl>
+    <w:lvl w:ilvl="7" w:tplc="04090003" w:tentative="1">
+      <w:start w:val="1"/>
+      <w:numFmt w:val="bullet"/>
+      <w:lvlText w:val="o"/>
+      <w:lvlJc w:val="left"/>
+      <w:pPr>
+        <w:ind w:left="5760" w:hanging="360"/>
+      </w:pPr>
+      <w:rPr>
+        <w:rFonts w:ascii="Courier New" w:hAnsi="Courier New" w:cs="Courier New" w:hint="default"/>
+      </w:rPr>
+    </w:lvl>
+    <w:lvl w:ilvl="8" w:tplc="04090005" w:tentative="1">
+      <w:start w:val="1"/>
+      <w:numFmt w:val="bullet"/>
+      <w:lvlText w:val=""/>
+      <w:lvlJc w:val="left"/>
+      <w:pPr>
+        <w:ind w:left="6480" w:hanging="360"/>
+      </w:pPr>
+      <w:rPr>
+        <w:rFonts w:ascii="Wingdings" w:hAnsi="Wingdings" w:hint="default"/>
+      </w:rPr>
+    </w:lvl>
+  </w:abstractNum>
+  <w:abstractNum w:abstractNumId="7" w15:restartNumberingAfterBreak="0">
+    <w:nsid w:val="360350DD"/>
+    <w:multiLevelType w:val="hybridMultilevel"/>
+    <w:tmpl w:val="AF362C7E"/>
+    <w:lvl w:ilvl="0" w:tplc="09CC47F2">
+      <w:start w:val="1"/>
+      <w:numFmt w:val="decimal"/>
+      <w:lvlText w:val="%1."/>
+      <w:lvlJc w:val="left"/>
+      <w:pPr>
+        <w:tabs>
+          <w:tab w:val="num" w:pos="360"/>
+        </w:tabs>
+        <w:ind w:left="360" w:hanging="360"/>
+      </w:pPr>
+      <w:rPr>
+        <w:rFonts w:hint="default"/>
+      </w:rPr>
+    </w:lvl>
+    <w:lvl w:ilvl="1" w:tplc="04090019" w:tentative="1">
+      <w:start w:val="1"/>
+      <w:numFmt w:val="lowerLetter"/>
+      <w:lvlText w:val="%2."/>
+      <w:lvlJc w:val="left"/>
+      <w:pPr>
+        <w:ind w:left="1440" w:hanging="360"/>
+      </w:pPr>
+    </w:lvl>
+    <w:lvl w:ilvl="2" w:tplc="0409001B" w:tentative="1">
+      <w:start w:val="1"/>
+      <w:numFmt w:val="lowerRoman"/>
+      <w:lvlText w:val="%3."/>
+      <w:lvlJc w:val="right"/>
+      <w:pPr>
+        <w:ind w:left="2160" w:hanging="180"/>
+      </w:pPr>
+    </w:lvl>
+    <w:lvl w:ilvl="3" w:tplc="0409000F" w:tentative="1">
+      <w:start w:val="1"/>
+      <w:numFmt w:val="decimal"/>
+      <w:lvlText w:val="%4."/>
+      <w:lvlJc w:val="left"/>
+      <w:pPr>
+        <w:ind w:left="2880" w:hanging="360"/>
+      </w:pPr>
+    </w:lvl>
+    <w:lvl w:ilvl="4" w:tplc="04090019" w:tentative="1">
+      <w:start w:val="1"/>
+      <w:numFmt w:val="lowerLetter"/>
+      <w:lvlText w:val="%5."/>
+      <w:lvlJc w:val="left"/>
+      <w:pPr>
+        <w:ind w:left="3600" w:hanging="360"/>
+      </w:pPr>
+    </w:lvl>
+    <w:lvl w:ilvl="5" w:tplc="0409001B" w:tentative="1">
+      <w:start w:val="1"/>
+      <w:numFmt w:val="lowerRoman"/>
+      <w:lvlText w:val="%6."/>
+      <w:lvlJc w:val="right"/>
+      <w:pPr>
+        <w:ind w:left="4320" w:hanging="180"/>
+      </w:pPr>
+    </w:lvl>
+    <w:lvl w:ilvl="6" w:tplc="0409000F" w:tentative="1">
+      <w:start w:val="1"/>
+      <w:numFmt w:val="decimal"/>
+      <w:lvlText w:val="%7."/>
+      <w:lvlJc w:val="left"/>
+      <w:pPr>
+        <w:ind w:left="5040" w:hanging="360"/>
+      </w:pPr>
+    </w:lvl>
+    <w:lvl w:ilvl="7" w:tplc="04090019" w:tentative="1">
+      <w:start w:val="1"/>
+      <w:numFmt w:val="lowerLetter"/>
+      <w:lvlText w:val="%8."/>
+      <w:lvlJc w:val="left"/>
+      <w:pPr>
+        <w:ind w:left="5760" w:hanging="360"/>
+      </w:pPr>
+    </w:lvl>
+    <w:lvl w:ilvl="8" w:tplc="0409001B" w:tentative="1">
+      <w:start w:val="1"/>
+      <w:numFmt w:val="lowerRoman"/>
+      <w:lvlText w:val="%9."/>
+      <w:lvlJc w:val="right"/>
+      <w:pPr>
+        <w:ind w:left="6480" w:hanging="180"/>
+      </w:pPr>
+    </w:lvl>
+  </w:abstractNum>
+  <w:abstractNum w:abstractNumId="8" w15:restartNumberingAfterBreak="0">
     <w:nsid w:val="37916CA8"/>
     <w:multiLevelType w:val="hybridMultilevel"/>
     <w:tmpl w:val="61AC9828"/>
@@ -9026,7 +12091,7 @@
       </w:rPr>
     </w:lvl>
   </w:abstractNum>
-  <w:abstractNum w:abstractNumId="5" w15:restartNumberingAfterBreak="0">
+  <w:abstractNum w:abstractNumId="9" w15:restartNumberingAfterBreak="0">
     <w:nsid w:val="41FD4EF1"/>
     <w:multiLevelType w:val="hybridMultilevel"/>
     <w:tmpl w:val="B71E822E"/>
@@ -9139,7 +12204,7 @@
       </w:rPr>
     </w:lvl>
   </w:abstractNum>
-  <w:abstractNum w:abstractNumId="6" w15:restartNumberingAfterBreak="0">
+  <w:abstractNum w:abstractNumId="10" w15:restartNumberingAfterBreak="0">
     <w:nsid w:val="426D7A81"/>
     <w:multiLevelType w:val="hybridMultilevel"/>
     <w:tmpl w:val="8D6CE610"/>
@@ -9252,7 +12317,7 @@
       </w:rPr>
     </w:lvl>
   </w:abstractNum>
-  <w:abstractNum w:abstractNumId="7" w15:restartNumberingAfterBreak="0">
+  <w:abstractNum w:abstractNumId="11" w15:restartNumberingAfterBreak="0">
     <w:nsid w:val="43D44E51"/>
     <w:multiLevelType w:val="hybridMultilevel"/>
     <w:tmpl w:val="E7E84FCA"/>
@@ -9365,7 +12430,7 @@
       </w:rPr>
     </w:lvl>
   </w:abstractNum>
-  <w:abstractNum w:abstractNumId="8" w15:restartNumberingAfterBreak="0">
+  <w:abstractNum w:abstractNumId="12" w15:restartNumberingAfterBreak="0">
     <w:nsid w:val="4B21FE44"/>
     <w:multiLevelType w:val="hybridMultilevel"/>
     <w:tmpl w:val="CC602D3E"/>
@@ -9478,7 +12543,7 @@
       </w:rPr>
     </w:lvl>
   </w:abstractNum>
-  <w:abstractNum w:abstractNumId="9" w15:restartNumberingAfterBreak="0">
+  <w:abstractNum w:abstractNumId="13" w15:restartNumberingAfterBreak="0">
     <w:nsid w:val="5E066645"/>
     <w:multiLevelType w:val="hybridMultilevel"/>
     <w:tmpl w:val="66C8A840"/>
@@ -9591,7 +12656,7 @@
       </w:rPr>
     </w:lvl>
   </w:abstractNum>
-  <w:abstractNum w:abstractNumId="10" w15:restartNumberingAfterBreak="0">
+  <w:abstractNum w:abstractNumId="14" w15:restartNumberingAfterBreak="0">
     <w:nsid w:val="6AB06BD4"/>
     <w:multiLevelType w:val="hybridMultilevel"/>
     <w:tmpl w:val="849CC748"/>
@@ -9704,38 +12769,377 @@
       </w:rPr>
     </w:lvl>
   </w:abstractNum>
+  <w:abstractNum w:abstractNumId="15" w15:restartNumberingAfterBreak="0">
+    <w:nsid w:val="6C793DA8"/>
+    <w:multiLevelType w:val="hybridMultilevel"/>
+    <w:tmpl w:val="C0FAF2CC"/>
+    <w:lvl w:ilvl="0" w:tplc="0409000F">
+      <w:start w:val="1"/>
+      <w:numFmt w:val="decimal"/>
+      <w:lvlText w:val="%1."/>
+      <w:lvlJc w:val="left"/>
+      <w:pPr>
+        <w:tabs>
+          <w:tab w:val="num" w:pos="360"/>
+        </w:tabs>
+        <w:ind w:left="360" w:hanging="360"/>
+      </w:pPr>
+      <w:rPr>
+        <w:rFonts w:hint="default"/>
+      </w:rPr>
+    </w:lvl>
+    <w:lvl w:ilvl="1" w:tplc="04020019" w:tentative="1">
+      <w:start w:val="1"/>
+      <w:numFmt w:val="lowerLetter"/>
+      <w:lvlText w:val="%2."/>
+      <w:lvlJc w:val="left"/>
+      <w:pPr>
+        <w:ind w:left="1440" w:hanging="360"/>
+      </w:pPr>
+    </w:lvl>
+    <w:lvl w:ilvl="2" w:tplc="0402001B" w:tentative="1">
+      <w:start w:val="1"/>
+      <w:numFmt w:val="lowerRoman"/>
+      <w:lvlText w:val="%3."/>
+      <w:lvlJc w:val="right"/>
+      <w:pPr>
+        <w:ind w:left="2160" w:hanging="180"/>
+      </w:pPr>
+    </w:lvl>
+    <w:lvl w:ilvl="3" w:tplc="0402000F" w:tentative="1">
+      <w:start w:val="1"/>
+      <w:numFmt w:val="decimal"/>
+      <w:lvlText w:val="%4."/>
+      <w:lvlJc w:val="left"/>
+      <w:pPr>
+        <w:ind w:left="2880" w:hanging="360"/>
+      </w:pPr>
+    </w:lvl>
+    <w:lvl w:ilvl="4" w:tplc="04020019" w:tentative="1">
+      <w:start w:val="1"/>
+      <w:numFmt w:val="lowerLetter"/>
+      <w:lvlText w:val="%5."/>
+      <w:lvlJc w:val="left"/>
+      <w:pPr>
+        <w:ind w:left="3600" w:hanging="360"/>
+      </w:pPr>
+    </w:lvl>
+    <w:lvl w:ilvl="5" w:tplc="0402001B" w:tentative="1">
+      <w:start w:val="1"/>
+      <w:numFmt w:val="lowerRoman"/>
+      <w:lvlText w:val="%6."/>
+      <w:lvlJc w:val="right"/>
+      <w:pPr>
+        <w:ind w:left="4320" w:hanging="180"/>
+      </w:pPr>
+    </w:lvl>
+    <w:lvl w:ilvl="6" w:tplc="0402000F" w:tentative="1">
+      <w:start w:val="1"/>
+      <w:numFmt w:val="decimal"/>
+      <w:lvlText w:val="%7."/>
+      <w:lvlJc w:val="left"/>
+      <w:pPr>
+        <w:ind w:left="5040" w:hanging="360"/>
+      </w:pPr>
+    </w:lvl>
+    <w:lvl w:ilvl="7" w:tplc="04020019" w:tentative="1">
+      <w:start w:val="1"/>
+      <w:numFmt w:val="lowerLetter"/>
+      <w:lvlText w:val="%8."/>
+      <w:lvlJc w:val="left"/>
+      <w:pPr>
+        <w:ind w:left="5760" w:hanging="360"/>
+      </w:pPr>
+    </w:lvl>
+    <w:lvl w:ilvl="8" w:tplc="0402001B" w:tentative="1">
+      <w:start w:val="1"/>
+      <w:numFmt w:val="lowerRoman"/>
+      <w:lvlText w:val="%9."/>
+      <w:lvlJc w:val="right"/>
+      <w:pPr>
+        <w:ind w:left="6480" w:hanging="180"/>
+      </w:pPr>
+    </w:lvl>
+  </w:abstractNum>
+  <w:abstractNum w:abstractNumId="16" w15:restartNumberingAfterBreak="0">
+    <w:nsid w:val="6E8B0F17"/>
+    <w:multiLevelType w:val="hybridMultilevel"/>
+    <w:tmpl w:val="2342EE14"/>
+    <w:lvl w:ilvl="0" w:tplc="04090001">
+      <w:start w:val="1"/>
+      <w:numFmt w:val="bullet"/>
+      <w:lvlText w:val=""/>
+      <w:lvlJc w:val="left"/>
+      <w:pPr>
+        <w:ind w:left="720" w:hanging="360"/>
+      </w:pPr>
+      <w:rPr>
+        <w:rFonts w:ascii="Symbol" w:hAnsi="Symbol" w:hint="default"/>
+      </w:rPr>
+    </w:lvl>
+    <w:lvl w:ilvl="1" w:tplc="04090003" w:tentative="1">
+      <w:start w:val="1"/>
+      <w:numFmt w:val="bullet"/>
+      <w:lvlText w:val="o"/>
+      <w:lvlJc w:val="left"/>
+      <w:pPr>
+        <w:ind w:left="1440" w:hanging="360"/>
+      </w:pPr>
+      <w:rPr>
+        <w:rFonts w:ascii="Courier New" w:hAnsi="Courier New" w:cs="Courier New" w:hint="default"/>
+      </w:rPr>
+    </w:lvl>
+    <w:lvl w:ilvl="2" w:tplc="04090005" w:tentative="1">
+      <w:start w:val="1"/>
+      <w:numFmt w:val="bullet"/>
+      <w:lvlText w:val=""/>
+      <w:lvlJc w:val="left"/>
+      <w:pPr>
+        <w:ind w:left="2160" w:hanging="360"/>
+      </w:pPr>
+      <w:rPr>
+        <w:rFonts w:ascii="Wingdings" w:hAnsi="Wingdings" w:hint="default"/>
+      </w:rPr>
+    </w:lvl>
+    <w:lvl w:ilvl="3" w:tplc="04090001" w:tentative="1">
+      <w:start w:val="1"/>
+      <w:numFmt w:val="bullet"/>
+      <w:lvlText w:val=""/>
+      <w:lvlJc w:val="left"/>
+      <w:pPr>
+        <w:ind w:left="2880" w:hanging="360"/>
+      </w:pPr>
+      <w:rPr>
+        <w:rFonts w:ascii="Symbol" w:hAnsi="Symbol" w:hint="default"/>
+      </w:rPr>
+    </w:lvl>
+    <w:lvl w:ilvl="4" w:tplc="04090003" w:tentative="1">
+      <w:start w:val="1"/>
+      <w:numFmt w:val="bullet"/>
+      <w:lvlText w:val="o"/>
+      <w:lvlJc w:val="left"/>
+      <w:pPr>
+        <w:ind w:left="3600" w:hanging="360"/>
+      </w:pPr>
+      <w:rPr>
+        <w:rFonts w:ascii="Courier New" w:hAnsi="Courier New" w:cs="Courier New" w:hint="default"/>
+      </w:rPr>
+    </w:lvl>
+    <w:lvl w:ilvl="5" w:tplc="04090005" w:tentative="1">
+      <w:start w:val="1"/>
+      <w:numFmt w:val="bullet"/>
+      <w:lvlText w:val=""/>
+      <w:lvlJc w:val="left"/>
+      <w:pPr>
+        <w:ind w:left="4320" w:hanging="360"/>
+      </w:pPr>
+      <w:rPr>
+        <w:rFonts w:ascii="Wingdings" w:hAnsi="Wingdings" w:hint="default"/>
+      </w:rPr>
+    </w:lvl>
+    <w:lvl w:ilvl="6" w:tplc="04090001" w:tentative="1">
+      <w:start w:val="1"/>
+      <w:numFmt w:val="bullet"/>
+      <w:lvlText w:val=""/>
+      <w:lvlJc w:val="left"/>
+      <w:pPr>
+        <w:ind w:left="5040" w:hanging="360"/>
+      </w:pPr>
+      <w:rPr>
+        <w:rFonts w:ascii="Symbol" w:hAnsi="Symbol" w:hint="default"/>
+      </w:rPr>
+    </w:lvl>
+    <w:lvl w:ilvl="7" w:tplc="04090003" w:tentative="1">
+      <w:start w:val="1"/>
+      <w:numFmt w:val="bullet"/>
+      <w:lvlText w:val="o"/>
+      <w:lvlJc w:val="left"/>
+      <w:pPr>
+        <w:ind w:left="5760" w:hanging="360"/>
+      </w:pPr>
+      <w:rPr>
+        <w:rFonts w:ascii="Courier New" w:hAnsi="Courier New" w:cs="Courier New" w:hint="default"/>
+      </w:rPr>
+    </w:lvl>
+    <w:lvl w:ilvl="8" w:tplc="04090005" w:tentative="1">
+      <w:start w:val="1"/>
+      <w:numFmt w:val="bullet"/>
+      <w:lvlText w:val=""/>
+      <w:lvlJc w:val="left"/>
+      <w:pPr>
+        <w:ind w:left="6480" w:hanging="360"/>
+      </w:pPr>
+      <w:rPr>
+        <w:rFonts w:ascii="Wingdings" w:hAnsi="Wingdings" w:hint="default"/>
+      </w:rPr>
+    </w:lvl>
+  </w:abstractNum>
+  <w:abstractNum w:abstractNumId="17" w15:restartNumberingAfterBreak="0">
+    <w:nsid w:val="75B56707"/>
+    <w:multiLevelType w:val="hybridMultilevel"/>
+    <w:tmpl w:val="7FCAEFF4"/>
+    <w:lvl w:ilvl="0" w:tplc="04090001">
+      <w:start w:val="1"/>
+      <w:numFmt w:val="bullet"/>
+      <w:lvlText w:val=""/>
+      <w:lvlJc w:val="left"/>
+      <w:pPr>
+        <w:ind w:left="1080" w:hanging="360"/>
+      </w:pPr>
+      <w:rPr>
+        <w:rFonts w:ascii="Symbol" w:hAnsi="Symbol" w:hint="default"/>
+      </w:rPr>
+    </w:lvl>
+    <w:lvl w:ilvl="1" w:tplc="04090003" w:tentative="1">
+      <w:start w:val="1"/>
+      <w:numFmt w:val="bullet"/>
+      <w:lvlText w:val="o"/>
+      <w:lvlJc w:val="left"/>
+      <w:pPr>
+        <w:ind w:left="1800" w:hanging="360"/>
+      </w:pPr>
+      <w:rPr>
+        <w:rFonts w:ascii="Courier New" w:hAnsi="Courier New" w:cs="Courier New" w:hint="default"/>
+      </w:rPr>
+    </w:lvl>
+    <w:lvl w:ilvl="2" w:tplc="04090005" w:tentative="1">
+      <w:start w:val="1"/>
+      <w:numFmt w:val="bullet"/>
+      <w:lvlText w:val=""/>
+      <w:lvlJc w:val="left"/>
+      <w:pPr>
+        <w:ind w:left="2520" w:hanging="360"/>
+      </w:pPr>
+      <w:rPr>
+        <w:rFonts w:ascii="Wingdings" w:hAnsi="Wingdings" w:hint="default"/>
+      </w:rPr>
+    </w:lvl>
+    <w:lvl w:ilvl="3" w:tplc="04090001" w:tentative="1">
+      <w:start w:val="1"/>
+      <w:numFmt w:val="bullet"/>
+      <w:lvlText w:val=""/>
+      <w:lvlJc w:val="left"/>
+      <w:pPr>
+        <w:ind w:left="3240" w:hanging="360"/>
+      </w:pPr>
+      <w:rPr>
+        <w:rFonts w:ascii="Symbol" w:hAnsi="Symbol" w:hint="default"/>
+      </w:rPr>
+    </w:lvl>
+    <w:lvl w:ilvl="4" w:tplc="04090003" w:tentative="1">
+      <w:start w:val="1"/>
+      <w:numFmt w:val="bullet"/>
+      <w:lvlText w:val="o"/>
+      <w:lvlJc w:val="left"/>
+      <w:pPr>
+        <w:ind w:left="3960" w:hanging="360"/>
+      </w:pPr>
+      <w:rPr>
+        <w:rFonts w:ascii="Courier New" w:hAnsi="Courier New" w:cs="Courier New" w:hint="default"/>
+      </w:rPr>
+    </w:lvl>
+    <w:lvl w:ilvl="5" w:tplc="04090005" w:tentative="1">
+      <w:start w:val="1"/>
+      <w:numFmt w:val="bullet"/>
+      <w:lvlText w:val=""/>
+      <w:lvlJc w:val="left"/>
+      <w:pPr>
+        <w:ind w:left="4680" w:hanging="360"/>
+      </w:pPr>
+      <w:rPr>
+        <w:rFonts w:ascii="Wingdings" w:hAnsi="Wingdings" w:hint="default"/>
+      </w:rPr>
+    </w:lvl>
+    <w:lvl w:ilvl="6" w:tplc="04090001" w:tentative="1">
+      <w:start w:val="1"/>
+      <w:numFmt w:val="bullet"/>
+      <w:lvlText w:val=""/>
+      <w:lvlJc w:val="left"/>
+      <w:pPr>
+        <w:ind w:left="5400" w:hanging="360"/>
+      </w:pPr>
+      <w:rPr>
+        <w:rFonts w:ascii="Symbol" w:hAnsi="Symbol" w:hint="default"/>
+      </w:rPr>
+    </w:lvl>
+    <w:lvl w:ilvl="7" w:tplc="04090003" w:tentative="1">
+      <w:start w:val="1"/>
+      <w:numFmt w:val="bullet"/>
+      <w:lvlText w:val="o"/>
+      <w:lvlJc w:val="left"/>
+      <w:pPr>
+        <w:ind w:left="6120" w:hanging="360"/>
+      </w:pPr>
+      <w:rPr>
+        <w:rFonts w:ascii="Courier New" w:hAnsi="Courier New" w:cs="Courier New" w:hint="default"/>
+      </w:rPr>
+    </w:lvl>
+    <w:lvl w:ilvl="8" w:tplc="04090005" w:tentative="1">
+      <w:start w:val="1"/>
+      <w:numFmt w:val="bullet"/>
+      <w:lvlText w:val=""/>
+      <w:lvlJc w:val="left"/>
+      <w:pPr>
+        <w:ind w:left="6840" w:hanging="360"/>
+      </w:pPr>
+      <w:rPr>
+        <w:rFonts w:ascii="Wingdings" w:hAnsi="Wingdings" w:hint="default"/>
+      </w:rPr>
+    </w:lvl>
+  </w:abstractNum>
   <w:num w:numId="1" w16cid:durableId="526718861">
+    <w:abstractNumId w:val="3"/>
+  </w:num>
+  <w:num w:numId="2" w16cid:durableId="1114444740">
+    <w:abstractNumId w:val="5"/>
+  </w:num>
+  <w:num w:numId="3" w16cid:durableId="1938520130">
+    <w:abstractNumId w:val="10"/>
+  </w:num>
+  <w:num w:numId="4" w16cid:durableId="1622761117">
+    <w:abstractNumId w:val="4"/>
+  </w:num>
+  <w:num w:numId="5" w16cid:durableId="1904291352">
+    <w:abstractNumId w:val="11"/>
+  </w:num>
+  <w:num w:numId="6" w16cid:durableId="139882042">
+    <w:abstractNumId w:val="14"/>
+  </w:num>
+  <w:num w:numId="7" w16cid:durableId="1812363989">
+    <w:abstractNumId w:val="13"/>
+  </w:num>
+  <w:num w:numId="8" w16cid:durableId="359209885">
+    <w:abstractNumId w:val="2"/>
+  </w:num>
+  <w:num w:numId="9" w16cid:durableId="397703685">
+    <w:abstractNumId w:val="12"/>
+  </w:num>
+  <w:num w:numId="10" w16cid:durableId="1764454690">
+    <w:abstractNumId w:val="8"/>
+  </w:num>
+  <w:num w:numId="11" w16cid:durableId="842015638">
+    <w:abstractNumId w:val="9"/>
+  </w:num>
+  <w:num w:numId="12" w16cid:durableId="311645176">
+    <w:abstractNumId w:val="0"/>
+  </w:num>
+  <w:num w:numId="13" w16cid:durableId="912423910">
+    <w:abstractNumId w:val="15"/>
+  </w:num>
+  <w:num w:numId="14" w16cid:durableId="841239373">
     <w:abstractNumId w:val="1"/>
   </w:num>
-  <w:num w:numId="2" w16cid:durableId="1114444740">
-    <w:abstractNumId w:val="3"/>
-  </w:num>
-  <w:num w:numId="3" w16cid:durableId="1938520130">
-    <w:abstractNumId w:val="6"/>
-  </w:num>
-  <w:num w:numId="4" w16cid:durableId="1622761117">
-    <w:abstractNumId w:val="2"/>
-  </w:num>
-  <w:num w:numId="5" w16cid:durableId="1904291352">
+  <w:num w:numId="15" w16cid:durableId="867371629">
     <w:abstractNumId w:val="7"/>
   </w:num>
-  <w:num w:numId="6" w16cid:durableId="139882042">
-    <w:abstractNumId w:val="10"/>
+  <w:num w:numId="16" w16cid:durableId="106580699">
+    <w:abstractNumId w:val="17"/>
   </w:num>
-  <w:num w:numId="7" w16cid:durableId="1812363989">
-    <w:abstractNumId w:val="9"/>
+  <w:num w:numId="17" w16cid:durableId="331183074">
+    <w:abstractNumId w:val="16"/>
   </w:num>
-  <w:num w:numId="8" w16cid:durableId="359209885">
-    <w:abstractNumId w:val="0"/>
-  </w:num>
-  <w:num w:numId="9" w16cid:durableId="397703685">
-    <w:abstractNumId w:val="8"/>
-  </w:num>
-  <w:num w:numId="10" w16cid:durableId="1764454690">
-    <w:abstractNumId w:val="4"/>
-  </w:num>
-  <w:num w:numId="11" w16cid:durableId="842015638">
-    <w:abstractNumId w:val="5"/>
+  <w:num w:numId="18" w16cid:durableId="107552567">
+    <w:abstractNumId w:val="6"/>
   </w:num>
   <w:numIdMacAtCleanup w:val="10"/>
 </w:numbering>
@@ -10139,7 +13543,7 @@
   <w:style w:type="paragraph" w:default="1" w:styleId="Normal">
     <w:name w:val="Normal"/>
     <w:qFormat/>
-    <w:rsid w:val="008063E1"/>
+    <w:rsid w:val="00F81064"/>
     <w:pPr>
       <w:spacing w:before="80" w:after="120"/>
     </w:pPr>
@@ -10264,7 +13668,6 @@
   <w:style w:type="character" w:default="1" w:styleId="DefaultParagraphFont">
     <w:name w:val="Default Paragraph Font"/>
     <w:uiPriority w:val="1"/>
-    <w:semiHidden/>
     <w:unhideWhenUsed/>
   </w:style>
   <w:style w:type="table" w:default="1" w:styleId="TableNormal">
@@ -10435,6 +13838,7 @@
     <w:basedOn w:val="DefaultParagraphFont"/>
     <w:link w:val="Heading3"/>
     <w:uiPriority w:val="9"/>
+    <w:qFormat/>
     <w:rsid w:val="008C5930"/>
     <w:rPr>
       <w:rFonts w:eastAsiaTheme="majorEastAsia" w:cstheme="majorBidi"/>
@@ -10511,6 +13915,7 @@
     <w:name w:val="Code Char"/>
     <w:basedOn w:val="DefaultParagraphFont"/>
     <w:link w:val="Code"/>
+    <w:qFormat/>
     <w:rsid w:val="008063E1"/>
     <w:rPr>
       <w:rFonts w:ascii="Consolas" w:hAnsi="Consolas"/>

</xml_diff>